<commit_message>
docs: add some steps about grafana
</commit_message>
<xml_diff>
--- a/srv/grafana/doc/grafana.docx
+++ b/srv/grafana/doc/grafana.docx
@@ -1700,7 +1700,7 @@
           <w:szCs w:val="32"/>
           <w:lang w:val="en-US" w:eastAsia="pt-BR" w:bidi="ar-SA"/>
         </w:rPr>
-        <w:t>grafana</w:t>
+        <w:t>Grafana</w:t>
       </w:r>
       <w:r>
         <w:rPr>
@@ -1789,21 +1789,55 @@
         <w:rPr>
           <w:lang w:val="en-US" w:eastAsia="pt-BR" w:bidi="ar-SA"/>
         </w:rPr>
-        <w:t xml:space="preserve">Step 2 – click in </w:t>
-      </w:r>
-      <w:r>
-        <w:rPr>
-          <w:b/>
-          <w:bCs/>
-          <w:lang w:val="en-US" w:eastAsia="pt-BR" w:bidi="ar-SA"/>
-        </w:rPr>
-        <w:t xml:space="preserve">next step </w:t>
-      </w:r>
-      <w:r>
-        <w:rPr>
-          <w:lang w:val="en-US" w:eastAsia="pt-BR" w:bidi="ar-SA"/>
-        </w:rPr>
-        <w:t xml:space="preserve"> </w:t>
+        <w:t xml:space="preserve">Step 2 – </w:t>
+      </w:r>
+      <w:r>
+        <w:rPr>
+          <w:lang w:val="en-US" w:eastAsia="pt-BR" w:bidi="ar-SA"/>
+        </w:rPr>
+        <w:t>login</w:t>
+      </w:r>
+    </w:p>
+    <w:p>
+      <w:pPr>
+        <w:rPr>
+          <w:lang w:val="en-US" w:eastAsia="pt-BR" w:bidi="ar-SA"/>
+        </w:rPr>
+      </w:pPr>
+      <w:r>
+        <w:rPr>
+          <w:b/>
+          <w:bCs/>
+          <w:lang w:val="en-US" w:eastAsia="pt-BR" w:bidi="ar-SA"/>
+        </w:rPr>
+        <w:t>User</w:t>
+      </w:r>
+      <w:r>
+        <w:rPr>
+          <w:lang w:val="en-US" w:eastAsia="pt-BR" w:bidi="ar-SA"/>
+        </w:rPr>
+        <w:t>: admin</w:t>
+      </w:r>
+    </w:p>
+    <w:p>
+      <w:pPr>
+        <w:rPr>
+          <w:lang w:val="en-US" w:eastAsia="pt-BR" w:bidi="ar-SA"/>
+        </w:rPr>
+      </w:pPr>
+      <w:r>
+        <w:rPr>
+          <w:b/>
+          <w:bCs/>
+          <w:lang w:val="en-US" w:eastAsia="pt-BR" w:bidi="ar-SA"/>
+        </w:rPr>
+        <w:t>Password</w:t>
+      </w:r>
+      <w:r>
+        <w:rPr>
+          <w:lang w:val="en-US" w:eastAsia="pt-BR" w:bidi="ar-SA"/>
+        </w:rPr>
+        <w:t xml:space="preserve">: admin </w:t>
       </w:r>
     </w:p>
     <w:p>
@@ -1820,10 +1854,10 @@
           <w:noProof/>
         </w:rPr>
         <w:drawing>
-          <wp:inline distT="0" distB="0" distL="0" distR="0" wp14:anchorId="2B710EB0" wp14:editId="6E1B3844">
-            <wp:extent cx="5400040" cy="3295015"/>
-            <wp:effectExtent l="0" t="0" r="0" b="635"/>
-            <wp:docPr id="6" name="Picture 6" descr="Logo&#10;&#10;Description automatically generated with medium confidence"/>
+          <wp:inline distT="0" distB="0" distL="0" distR="0" wp14:anchorId="7DEA8CD0" wp14:editId="2CB33581">
+            <wp:extent cx="5400040" cy="3976370"/>
+            <wp:effectExtent l="0" t="0" r="0" b="5080"/>
+            <wp:docPr id="2" name="Picture 2" descr="Graphical user interface&#10;&#10;Description automatically generated"/>
             <wp:cNvGraphicFramePr>
               <a:graphicFrameLocks xmlns:a="http://schemas.openxmlformats.org/drawingml/2006/main" noChangeAspect="1"/>
             </wp:cNvGraphicFramePr>
@@ -1831,7 +1865,7 @@
               <a:graphicData uri="http://schemas.openxmlformats.org/drawingml/2006/picture">
                 <pic:pic xmlns:pic="http://schemas.openxmlformats.org/drawingml/2006/picture">
                   <pic:nvPicPr>
-                    <pic:cNvPr id="6" name="Picture 6" descr="Logo&#10;&#10;Description automatically generated with medium confidence"/>
+                    <pic:cNvPr id="2" name="Picture 2" descr="Graphical user interface&#10;&#10;Description automatically generated"/>
                     <pic:cNvPicPr/>
                   </pic:nvPicPr>
                   <pic:blipFill>
@@ -1843,7 +1877,7 @@
                   <pic:spPr>
                     <a:xfrm>
                       <a:off x="0" y="0"/>
-                      <a:ext cx="5400040" cy="3295015"/>
+                      <a:ext cx="5400040" cy="3976370"/>
                     </a:xfrm>
                     <a:prstGeom prst="rect">
                       <a:avLst/>
@@ -1855,6 +1889,673 @@
           </wp:inline>
         </w:drawing>
       </w:r>
+    </w:p>
+    <w:p>
+      <w:pPr>
+        <w:tabs>
+          <w:tab w:val="left" w:pos="1848"/>
+        </w:tabs>
+        <w:rPr>
+          <w:lang w:val="en-US"/>
+        </w:rPr>
+      </w:pPr>
+    </w:p>
+    <w:p>
+      <w:pPr>
+        <w:tabs>
+          <w:tab w:val="left" w:pos="1848"/>
+        </w:tabs>
+        <w:rPr>
+          <w:lang w:val="en-US"/>
+        </w:rPr>
+      </w:pPr>
+    </w:p>
+    <w:p>
+      <w:pPr>
+        <w:tabs>
+          <w:tab w:val="left" w:pos="1848"/>
+        </w:tabs>
+        <w:rPr>
+          <w:lang w:val="en-US"/>
+        </w:rPr>
+      </w:pPr>
+    </w:p>
+    <w:p>
+      <w:pPr>
+        <w:tabs>
+          <w:tab w:val="left" w:pos="1848"/>
+        </w:tabs>
+        <w:rPr>
+          <w:lang w:val="en-US"/>
+        </w:rPr>
+      </w:pPr>
+    </w:p>
+    <w:p>
+      <w:pPr>
+        <w:tabs>
+          <w:tab w:val="left" w:pos="1848"/>
+        </w:tabs>
+        <w:rPr>
+          <w:lang w:val="en-US"/>
+        </w:rPr>
+      </w:pPr>
+    </w:p>
+    <w:p>
+      <w:pPr>
+        <w:tabs>
+          <w:tab w:val="left" w:pos="1848"/>
+        </w:tabs>
+        <w:rPr>
+          <w:lang w:val="en-US"/>
+        </w:rPr>
+      </w:pPr>
+    </w:p>
+    <w:p>
+      <w:pPr>
+        <w:tabs>
+          <w:tab w:val="left" w:pos="1848"/>
+        </w:tabs>
+        <w:rPr>
+          <w:lang w:val="en-US"/>
+        </w:rPr>
+      </w:pPr>
+    </w:p>
+    <w:p>
+      <w:pPr>
+        <w:rPr>
+          <w:lang w:val="en-US" w:eastAsia="pt-BR" w:bidi="ar-SA"/>
+        </w:rPr>
+      </w:pPr>
+      <w:r>
+        <w:rPr>
+          <w:lang w:val="en-US" w:eastAsia="pt-BR" w:bidi="ar-SA"/>
+        </w:rPr>
+        <w:t xml:space="preserve">Step </w:t>
+      </w:r>
+      <w:r>
+        <w:rPr>
+          <w:lang w:val="en-US" w:eastAsia="pt-BR" w:bidi="ar-SA"/>
+        </w:rPr>
+        <w:t>3</w:t>
+      </w:r>
+      <w:r>
+        <w:rPr>
+          <w:lang w:val="en-US" w:eastAsia="pt-BR" w:bidi="ar-SA"/>
+        </w:rPr>
+        <w:t xml:space="preserve"> – </w:t>
+      </w:r>
+      <w:r>
+        <w:rPr>
+          <w:lang w:val="en-US" w:eastAsia="pt-BR" w:bidi="ar-SA"/>
+        </w:rPr>
+        <w:t xml:space="preserve">the Grafana default page </w:t>
+      </w:r>
+    </w:p>
+    <w:p>
+      <w:pPr>
+        <w:tabs>
+          <w:tab w:val="left" w:pos="1848"/>
+        </w:tabs>
+        <w:rPr>
+          <w:lang w:val="en-US"/>
+        </w:rPr>
+      </w:pPr>
+    </w:p>
+    <w:p>
+      <w:pPr>
+        <w:tabs>
+          <w:tab w:val="left" w:pos="1848"/>
+        </w:tabs>
+        <w:rPr>
+          <w:lang w:val="en-US"/>
+        </w:rPr>
+      </w:pPr>
+      <w:r>
+        <w:rPr>
+          <w:noProof/>
+        </w:rPr>
+        <w:drawing>
+          <wp:inline distT="0" distB="0" distL="0" distR="0" wp14:anchorId="7FA06FD2" wp14:editId="6DD1FF84">
+            <wp:extent cx="5400040" cy="2001520"/>
+            <wp:effectExtent l="0" t="0" r="0" b="0"/>
+            <wp:docPr id="13" name="Picture 13" descr="A screenshot of a computer&#10;&#10;Description automatically generated with medium confidence"/>
+            <wp:cNvGraphicFramePr>
+              <a:graphicFrameLocks xmlns:a="http://schemas.openxmlformats.org/drawingml/2006/main" noChangeAspect="1"/>
+            </wp:cNvGraphicFramePr>
+            <a:graphic xmlns:a="http://schemas.openxmlformats.org/drawingml/2006/main">
+              <a:graphicData uri="http://schemas.openxmlformats.org/drawingml/2006/picture">
+                <pic:pic xmlns:pic="http://schemas.openxmlformats.org/drawingml/2006/picture">
+                  <pic:nvPicPr>
+                    <pic:cNvPr id="13" name="Picture 13" descr="A screenshot of a computer&#10;&#10;Description automatically generated with medium confidence"/>
+                    <pic:cNvPicPr/>
+                  </pic:nvPicPr>
+                  <pic:blipFill>
+                    <a:blip r:embed="rId10"/>
+                    <a:stretch>
+                      <a:fillRect/>
+                    </a:stretch>
+                  </pic:blipFill>
+                  <pic:spPr>
+                    <a:xfrm>
+                      <a:off x="0" y="0"/>
+                      <a:ext cx="5400040" cy="2001520"/>
+                    </a:xfrm>
+                    <a:prstGeom prst="rect">
+                      <a:avLst/>
+                    </a:prstGeom>
+                  </pic:spPr>
+                </pic:pic>
+              </a:graphicData>
+            </a:graphic>
+          </wp:inline>
+        </w:drawing>
+      </w:r>
+    </w:p>
+    <w:p>
+      <w:pPr>
+        <w:tabs>
+          <w:tab w:val="left" w:pos="1848"/>
+        </w:tabs>
+        <w:rPr>
+          <w:lang w:val="en-US"/>
+        </w:rPr>
+      </w:pPr>
+    </w:p>
+    <w:p>
+      <w:pPr>
+        <w:tabs>
+          <w:tab w:val="left" w:pos="1848"/>
+        </w:tabs>
+        <w:rPr>
+          <w:lang w:val="en-US"/>
+        </w:rPr>
+      </w:pPr>
+    </w:p>
+    <w:p>
+      <w:pPr>
+        <w:tabs>
+          <w:tab w:val="left" w:pos="1848"/>
+        </w:tabs>
+        <w:rPr>
+          <w:lang w:val="en-US"/>
+        </w:rPr>
+      </w:pPr>
+    </w:p>
+    <w:p>
+      <w:pPr>
+        <w:tabs>
+          <w:tab w:val="left" w:pos="1848"/>
+        </w:tabs>
+        <w:rPr>
+          <w:lang w:val="en-US"/>
+        </w:rPr>
+      </w:pPr>
+    </w:p>
+    <w:p>
+      <w:pPr>
+        <w:tabs>
+          <w:tab w:val="left" w:pos="1848"/>
+        </w:tabs>
+        <w:rPr>
+          <w:lang w:val="en-US"/>
+        </w:rPr>
+      </w:pPr>
+    </w:p>
+    <w:p>
+      <w:pPr>
+        <w:tabs>
+          <w:tab w:val="left" w:pos="1848"/>
+        </w:tabs>
+        <w:rPr>
+          <w:lang w:val="en-US"/>
+        </w:rPr>
+      </w:pPr>
+    </w:p>
+    <w:p>
+      <w:pPr>
+        <w:tabs>
+          <w:tab w:val="left" w:pos="1848"/>
+        </w:tabs>
+        <w:rPr>
+          <w:lang w:val="en-US"/>
+        </w:rPr>
+      </w:pPr>
+    </w:p>
+    <w:p>
+      <w:pPr>
+        <w:tabs>
+          <w:tab w:val="left" w:pos="1848"/>
+        </w:tabs>
+        <w:rPr>
+          <w:lang w:val="en-US"/>
+        </w:rPr>
+      </w:pPr>
+    </w:p>
+    <w:p>
+      <w:pPr>
+        <w:tabs>
+          <w:tab w:val="left" w:pos="1848"/>
+        </w:tabs>
+        <w:rPr>
+          <w:lang w:val="en-US"/>
+        </w:rPr>
+      </w:pPr>
+    </w:p>
+    <w:p>
+      <w:pPr>
+        <w:tabs>
+          <w:tab w:val="left" w:pos="1848"/>
+        </w:tabs>
+        <w:rPr>
+          <w:lang w:val="en-US"/>
+        </w:rPr>
+      </w:pPr>
+    </w:p>
+    <w:p>
+      <w:pPr>
+        <w:tabs>
+          <w:tab w:val="left" w:pos="1848"/>
+        </w:tabs>
+        <w:rPr>
+          <w:lang w:val="en-US"/>
+        </w:rPr>
+      </w:pPr>
+    </w:p>
+    <w:p>
+      <w:pPr>
+        <w:tabs>
+          <w:tab w:val="left" w:pos="1848"/>
+        </w:tabs>
+        <w:rPr>
+          <w:lang w:val="en-US"/>
+        </w:rPr>
+      </w:pPr>
+    </w:p>
+    <w:p>
+      <w:pPr>
+        <w:tabs>
+          <w:tab w:val="left" w:pos="1848"/>
+        </w:tabs>
+        <w:rPr>
+          <w:lang w:val="en-US"/>
+        </w:rPr>
+      </w:pPr>
+    </w:p>
+    <w:p>
+      <w:pPr>
+        <w:tabs>
+          <w:tab w:val="left" w:pos="1848"/>
+        </w:tabs>
+        <w:rPr>
+          <w:lang w:val="en-US"/>
+        </w:rPr>
+      </w:pPr>
+    </w:p>
+    <w:p>
+      <w:pPr>
+        <w:tabs>
+          <w:tab w:val="left" w:pos="1848"/>
+        </w:tabs>
+        <w:rPr>
+          <w:lang w:val="en-US"/>
+        </w:rPr>
+      </w:pPr>
+    </w:p>
+    <w:p>
+      <w:pPr>
+        <w:tabs>
+          <w:tab w:val="left" w:pos="1848"/>
+        </w:tabs>
+        <w:rPr>
+          <w:lang w:val="en-US"/>
+        </w:rPr>
+      </w:pPr>
+    </w:p>
+    <w:p>
+      <w:pPr>
+        <w:tabs>
+          <w:tab w:val="left" w:pos="1848"/>
+        </w:tabs>
+        <w:rPr>
+          <w:lang w:val="en-US"/>
+        </w:rPr>
+      </w:pPr>
+    </w:p>
+    <w:p>
+      <w:pPr>
+        <w:tabs>
+          <w:tab w:val="left" w:pos="1848"/>
+        </w:tabs>
+        <w:rPr>
+          <w:lang w:val="en-US"/>
+        </w:rPr>
+      </w:pPr>
+    </w:p>
+    <w:p>
+      <w:pPr>
+        <w:tabs>
+          <w:tab w:val="left" w:pos="1848"/>
+        </w:tabs>
+        <w:rPr>
+          <w:lang w:val="en-US"/>
+        </w:rPr>
+      </w:pPr>
+    </w:p>
+    <w:p>
+      <w:pPr>
+        <w:tabs>
+          <w:tab w:val="left" w:pos="1848"/>
+        </w:tabs>
+        <w:rPr>
+          <w:lang w:val="en-US"/>
+        </w:rPr>
+      </w:pPr>
+    </w:p>
+    <w:p>
+      <w:pPr>
+        <w:tabs>
+          <w:tab w:val="left" w:pos="1848"/>
+        </w:tabs>
+        <w:rPr>
+          <w:b/>
+          <w:bCs/>
+          <w:lang w:val="en-US"/>
+        </w:rPr>
+      </w:pPr>
+      <w:r>
+        <w:rPr>
+          <w:b/>
+          <w:bCs/>
+          <w:lang w:val="en-US"/>
+        </w:rPr>
+        <w:lastRenderedPageBreak/>
+        <w:t>Monitor PostgreSQL with Grafana</w:t>
+      </w:r>
+      <w:r>
+        <w:rPr>
+          <w:b/>
+          <w:bCs/>
+          <w:lang w:val="en-US"/>
+        </w:rPr>
+        <w:t xml:space="preserve"> with </w:t>
+      </w:r>
+      <w:r>
+        <w:rPr>
+          <w:b/>
+          <w:bCs/>
+          <w:color w:val="FF0000"/>
+          <w:lang w:val="en-US"/>
+        </w:rPr>
+        <w:t xml:space="preserve">plugin PostgreSQL </w:t>
+      </w:r>
+    </w:p>
+    <w:p>
+      <w:pPr>
+        <w:tabs>
+          <w:tab w:val="left" w:pos="1848"/>
+        </w:tabs>
+        <w:rPr>
+          <w:color w:val="FF0000"/>
+          <w:lang w:val="en-US"/>
+        </w:rPr>
+      </w:pPr>
+      <w:r>
+        <w:rPr>
+          <w:color w:val="FF0000"/>
+          <w:lang w:val="en-US"/>
+        </w:rPr>
+        <w:t xml:space="preserve">Data source / PostgreSQL </w:t>
+      </w:r>
+    </w:p>
+    <w:p>
+      <w:pPr>
+        <w:tabs>
+          <w:tab w:val="left" w:pos="1848"/>
+        </w:tabs>
+        <w:rPr>
+          <w:lang w:val="en-US"/>
+        </w:rPr>
+      </w:pPr>
+    </w:p>
+    <w:p>
+      <w:pPr>
+        <w:rPr>
+          <w:lang w:val="en-US" w:eastAsia="pt-BR" w:bidi="ar-SA"/>
+        </w:rPr>
+      </w:pPr>
+      <w:r>
+        <w:rPr>
+          <w:lang w:val="en-US" w:eastAsia="pt-BR" w:bidi="ar-SA"/>
+        </w:rPr>
+        <w:t xml:space="preserve">Step </w:t>
+      </w:r>
+      <w:r>
+        <w:rPr>
+          <w:lang w:val="en-US" w:eastAsia="pt-BR" w:bidi="ar-SA"/>
+        </w:rPr>
+        <w:t>1</w:t>
+      </w:r>
+      <w:r>
+        <w:rPr>
+          <w:lang w:val="en-US" w:eastAsia="pt-BR" w:bidi="ar-SA"/>
+        </w:rPr>
+        <w:t xml:space="preserve"> – </w:t>
+      </w:r>
+      <w:r>
+        <w:rPr>
+          <w:lang w:val="en-US" w:eastAsia="pt-BR" w:bidi="ar-SA"/>
+        </w:rPr>
+        <w:t xml:space="preserve">go to configuration -&gt; add </w:t>
+      </w:r>
+      <w:r>
+        <w:rPr>
+          <w:b/>
+          <w:bCs/>
+          <w:lang w:val="en-US" w:eastAsia="pt-BR" w:bidi="ar-SA"/>
+        </w:rPr>
+        <w:t>data source</w:t>
+      </w:r>
+      <w:r>
+        <w:rPr>
+          <w:lang w:val="en-US" w:eastAsia="pt-BR" w:bidi="ar-SA"/>
+        </w:rPr>
+        <w:t xml:space="preserve"> </w:t>
+      </w:r>
+      <w:r>
+        <w:rPr>
+          <w:lang w:val="en-US" w:eastAsia="pt-BR" w:bidi="ar-SA"/>
+        </w:rPr>
+        <w:t xml:space="preserve"> </w:t>
+      </w:r>
+    </w:p>
+    <w:p>
+      <w:pPr>
+        <w:tabs>
+          <w:tab w:val="left" w:pos="1848"/>
+        </w:tabs>
+        <w:rPr>
+          <w:lang w:val="en-US"/>
+        </w:rPr>
+      </w:pPr>
+      <w:r>
+        <w:rPr>
+          <w:noProof/>
+        </w:rPr>
+        <w:drawing>
+          <wp:inline distT="0" distB="0" distL="0" distR="0" wp14:anchorId="2DBB89A9" wp14:editId="7E559B27">
+            <wp:extent cx="5400040" cy="1926590"/>
+            <wp:effectExtent l="0" t="0" r="0" b="0"/>
+            <wp:docPr id="18" name="Picture 18" descr="A screenshot of a computer screen&#10;&#10;Description automatically generated with medium confidence"/>
+            <wp:cNvGraphicFramePr>
+              <a:graphicFrameLocks xmlns:a="http://schemas.openxmlformats.org/drawingml/2006/main" noChangeAspect="1"/>
+            </wp:cNvGraphicFramePr>
+            <a:graphic xmlns:a="http://schemas.openxmlformats.org/drawingml/2006/main">
+              <a:graphicData uri="http://schemas.openxmlformats.org/drawingml/2006/picture">
+                <pic:pic xmlns:pic="http://schemas.openxmlformats.org/drawingml/2006/picture">
+                  <pic:nvPicPr>
+                    <pic:cNvPr id="18" name="Picture 18" descr="A screenshot of a computer screen&#10;&#10;Description automatically generated with medium confidence"/>
+                    <pic:cNvPicPr/>
+                  </pic:nvPicPr>
+                  <pic:blipFill>
+                    <a:blip r:embed="rId11"/>
+                    <a:stretch>
+                      <a:fillRect/>
+                    </a:stretch>
+                  </pic:blipFill>
+                  <pic:spPr>
+                    <a:xfrm>
+                      <a:off x="0" y="0"/>
+                      <a:ext cx="5400040" cy="1926590"/>
+                    </a:xfrm>
+                    <a:prstGeom prst="rect">
+                      <a:avLst/>
+                    </a:prstGeom>
+                  </pic:spPr>
+                </pic:pic>
+              </a:graphicData>
+            </a:graphic>
+          </wp:inline>
+        </w:drawing>
+      </w:r>
+    </w:p>
+    <w:p>
+      <w:pPr>
+        <w:tabs>
+          <w:tab w:val="left" w:pos="1848"/>
+        </w:tabs>
+        <w:rPr>
+          <w:lang w:val="en-US"/>
+        </w:rPr>
+      </w:pPr>
+    </w:p>
+    <w:p>
+      <w:pPr>
+        <w:tabs>
+          <w:tab w:val="left" w:pos="1848"/>
+        </w:tabs>
+        <w:rPr>
+          <w:lang w:val="en-US"/>
+        </w:rPr>
+      </w:pPr>
+    </w:p>
+    <w:p>
+      <w:pPr>
+        <w:rPr>
+          <w:lang w:val="en-US" w:eastAsia="pt-BR" w:bidi="ar-SA"/>
+        </w:rPr>
+      </w:pPr>
+      <w:r>
+        <w:rPr>
+          <w:lang w:val="en-US" w:eastAsia="pt-BR" w:bidi="ar-SA"/>
+        </w:rPr>
+        <w:t xml:space="preserve">Step </w:t>
+      </w:r>
+      <w:r>
+        <w:rPr>
+          <w:lang w:val="en-US" w:eastAsia="pt-BR" w:bidi="ar-SA"/>
+        </w:rPr>
+        <w:t>2</w:t>
+      </w:r>
+      <w:r>
+        <w:rPr>
+          <w:lang w:val="en-US" w:eastAsia="pt-BR" w:bidi="ar-SA"/>
+        </w:rPr>
+        <w:t xml:space="preserve"> – go to configuration -&gt; add </w:t>
+      </w:r>
+      <w:r>
+        <w:rPr>
+          <w:b/>
+          <w:bCs/>
+          <w:lang w:val="en-US" w:eastAsia="pt-BR" w:bidi="ar-SA"/>
+        </w:rPr>
+        <w:t>data source</w:t>
+      </w:r>
+      <w:r>
+        <w:rPr>
+          <w:lang w:val="en-US" w:eastAsia="pt-BR" w:bidi="ar-SA"/>
+        </w:rPr>
+        <w:t xml:space="preserve">  </w:t>
+      </w:r>
+    </w:p>
+    <w:p>
+      <w:pPr>
+        <w:tabs>
+          <w:tab w:val="left" w:pos="1848"/>
+        </w:tabs>
+        <w:rPr>
+          <w:lang w:val="en-US"/>
+        </w:rPr>
+      </w:pPr>
+    </w:p>
+    <w:p>
+      <w:pPr>
+        <w:tabs>
+          <w:tab w:val="left" w:pos="1848"/>
+        </w:tabs>
+        <w:rPr>
+          <w:lang w:val="en-US"/>
+        </w:rPr>
+      </w:pPr>
+    </w:p>
+    <w:p>
+      <w:pPr>
+        <w:tabs>
+          <w:tab w:val="left" w:pos="1848"/>
+        </w:tabs>
+        <w:rPr>
+          <w:lang w:val="en-US"/>
+        </w:rPr>
+      </w:pPr>
+    </w:p>
+    <w:p>
+      <w:pPr>
+        <w:tabs>
+          <w:tab w:val="left" w:pos="1848"/>
+        </w:tabs>
+        <w:rPr>
+          <w:lang w:val="en-US"/>
+        </w:rPr>
+      </w:pPr>
+    </w:p>
+    <w:p>
+      <w:pPr>
+        <w:tabs>
+          <w:tab w:val="left" w:pos="1848"/>
+        </w:tabs>
+        <w:rPr>
+          <w:lang w:val="en-US"/>
+        </w:rPr>
+      </w:pPr>
+    </w:p>
+    <w:p>
+      <w:pPr>
+        <w:tabs>
+          <w:tab w:val="left" w:pos="1848"/>
+        </w:tabs>
+        <w:rPr>
+          <w:lang w:val="en-US"/>
+        </w:rPr>
+      </w:pPr>
+    </w:p>
+    <w:p>
+      <w:pPr>
+        <w:tabs>
+          <w:tab w:val="left" w:pos="1848"/>
+        </w:tabs>
+        <w:rPr>
+          <w:lang w:val="en-US"/>
+        </w:rPr>
+      </w:pPr>
+    </w:p>
+    <w:p>
+      <w:pPr>
+        <w:tabs>
+          <w:tab w:val="left" w:pos="1848"/>
+        </w:tabs>
+        <w:rPr>
+          <w:lang w:val="en-US"/>
+        </w:rPr>
+      </w:pPr>
     </w:p>
     <w:p>
       <w:pPr>
@@ -2022,7 +2723,7 @@
                     <pic:cNvPicPr/>
                   </pic:nvPicPr>
                   <pic:blipFill>
-                    <a:blip r:embed="rId10"/>
+                    <a:blip r:embed="rId12"/>
                     <a:stretch>
                       <a:fillRect/>
                     </a:stretch>
@@ -2149,6 +2850,7 @@
         <w:rPr>
           <w:noProof/>
         </w:rPr>
+        <w:lastRenderedPageBreak/>
         <w:drawing>
           <wp:inline distT="0" distB="0" distL="0" distR="0" wp14:anchorId="79F3C2A0" wp14:editId="142CCA8D">
             <wp:extent cx="5400040" cy="3364865"/>
@@ -2165,7 +2867,7 @@
                     <pic:cNvPicPr/>
                   </pic:nvPicPr>
                   <pic:blipFill>
-                    <a:blip r:embed="rId11"/>
+                    <a:blip r:embed="rId13"/>
                     <a:stretch>
                       <a:fillRect/>
                     </a:stretch>
@@ -2253,7 +2955,7 @@
                     <pic:cNvPicPr/>
                   </pic:nvPicPr>
                   <pic:blipFill>
-                    <a:blip r:embed="rId12"/>
+                    <a:blip r:embed="rId14"/>
                     <a:stretch>
                       <a:fillRect/>
                     </a:stretch>
@@ -2305,6 +3007,7 @@
         <w:rPr>
           <w:lang w:val="en-US" w:eastAsia="pt-BR" w:bidi="ar-SA"/>
         </w:rPr>
+        <w:lastRenderedPageBreak/>
         <w:t>Step 5 –</w:t>
       </w:r>
       <w:r>
@@ -2348,7 +3051,7 @@
                     <pic:cNvPicPr/>
                   </pic:nvPicPr>
                   <pic:blipFill>
-                    <a:blip r:embed="rId13"/>
+                    <a:blip r:embed="rId15"/>
                     <a:stretch>
                       <a:fillRect/>
                     </a:stretch>
@@ -2454,7 +3157,7 @@
                     <pic:cNvPicPr/>
                   </pic:nvPicPr>
                   <pic:blipFill>
-                    <a:blip r:embed="rId14"/>
+                    <a:blip r:embed="rId16"/>
                     <a:stretch>
                       <a:fillRect/>
                     </a:stretch>
@@ -2706,7 +3409,7 @@
                     <pic:cNvPicPr/>
                   </pic:nvPicPr>
                   <pic:blipFill>
-                    <a:blip r:embed="rId15"/>
+                    <a:blip r:embed="rId17"/>
                     <a:stretch>
                       <a:fillRect/>
                     </a:stretch>
@@ -2756,6 +3459,7 @@
         <w:rPr>
           <w:noProof/>
         </w:rPr>
+        <w:lastRenderedPageBreak/>
         <w:drawing>
           <wp:inline distT="0" distB="0" distL="0" distR="0" wp14:anchorId="2B1E9729" wp14:editId="46B78D19">
             <wp:extent cx="5400040" cy="2893695"/>
@@ -2772,7 +3476,7 @@
                     <pic:cNvPicPr/>
                   </pic:nvPicPr>
                   <pic:blipFill>
-                    <a:blip r:embed="rId16"/>
+                    <a:blip r:embed="rId18"/>
                     <a:stretch>
                       <a:fillRect/>
                     </a:stretch>
@@ -3000,7 +3704,7 @@
                     <pic:cNvPicPr/>
                   </pic:nvPicPr>
                   <pic:blipFill>
-                    <a:blip r:embed="rId17"/>
+                    <a:blip r:embed="rId19"/>
                     <a:stretch>
                       <a:fillRect/>
                     </a:stretch>
@@ -3342,7 +4046,7 @@
                     <pic:cNvPicPr/>
                   </pic:nvPicPr>
                   <pic:blipFill>
-                    <a:blip r:embed="rId18"/>
+                    <a:blip r:embed="rId20"/>
                     <a:stretch>
                       <a:fillRect/>
                     </a:stretch>
@@ -3526,7 +4230,6 @@
         <w:rPr>
           <w:lang w:val="en-US"/>
         </w:rPr>
-        <w:lastRenderedPageBreak/>
         <w:t xml:space="preserve">Step 3 – </w:t>
       </w:r>
     </w:p>
@@ -3605,7 +4308,7 @@
                     <pic:cNvPicPr/>
                   </pic:nvPicPr>
                   <pic:blipFill>
-                    <a:blip r:embed="rId19"/>
+                    <a:blip r:embed="rId21"/>
                     <a:stretch>
                       <a:fillRect/>
                     </a:stretch>
@@ -3789,91 +4492,91 @@
         <w:rPr>
           <w:lang w:val="en-US"/>
         </w:rPr>
+        <w:t xml:space="preserve">Step 4 – </w:t>
+      </w:r>
+    </w:p>
+    <w:p>
+      <w:pPr>
+        <w:tabs>
+          <w:tab w:val="left" w:pos="1848"/>
+        </w:tabs>
+        <w:rPr>
+          <w:b/>
+          <w:bCs/>
+          <w:lang w:val="en-US"/>
+        </w:rPr>
+      </w:pPr>
+      <w:r>
+        <w:rPr>
+          <w:lang w:val="en-US"/>
+        </w:rPr>
+        <w:t xml:space="preserve">Click in </w:t>
+      </w:r>
+      <w:r>
+        <w:rPr>
+          <w:b/>
+          <w:bCs/>
+          <w:lang w:val="en-US"/>
+        </w:rPr>
+        <w:t xml:space="preserve">macros </w:t>
+      </w:r>
+    </w:p>
+    <w:p>
+      <w:pPr>
+        <w:tabs>
+          <w:tab w:val="left" w:pos="1848"/>
+        </w:tabs>
+        <w:rPr>
+          <w:lang w:val="en-US"/>
+        </w:rPr>
+      </w:pPr>
+      <w:r>
+        <w:rPr>
+          <w:lang w:val="en-US"/>
+        </w:rPr>
+        <w:t xml:space="preserve">In </w:t>
+      </w:r>
+      <w:r>
+        <w:rPr>
+          <w:lang w:val="en-US"/>
+        </w:rPr>
+        <w:t>{$PG.PASSWORD}</w:t>
+      </w:r>
+      <w:r>
+        <w:rPr>
+          <w:lang w:val="en-US"/>
+        </w:rPr>
+        <w:t xml:space="preserve"> put:</w:t>
+      </w:r>
+      <w:r>
+        <w:rPr>
+          <w:b/>
+          <w:bCs/>
+          <w:lang w:val="en-US"/>
+        </w:rPr>
+        <w:t xml:space="preserve"> zabbix</w:t>
+      </w:r>
+      <w:r>
+        <w:rPr>
+          <w:lang w:val="en-US"/>
+        </w:rPr>
+        <w:t xml:space="preserve"> </w:t>
+      </w:r>
+    </w:p>
+    <w:p>
+      <w:pPr>
+        <w:tabs>
+          <w:tab w:val="left" w:pos="1848"/>
+        </w:tabs>
+        <w:rPr>
+          <w:lang w:val="en-US"/>
+        </w:rPr>
+      </w:pPr>
+      <w:r>
+        <w:rPr>
+          <w:noProof/>
+        </w:rPr>
         <w:lastRenderedPageBreak/>
-        <w:t xml:space="preserve">Step 4 – </w:t>
-      </w:r>
-    </w:p>
-    <w:p>
-      <w:pPr>
-        <w:tabs>
-          <w:tab w:val="left" w:pos="1848"/>
-        </w:tabs>
-        <w:rPr>
-          <w:b/>
-          <w:bCs/>
-          <w:lang w:val="en-US"/>
-        </w:rPr>
-      </w:pPr>
-      <w:r>
-        <w:rPr>
-          <w:lang w:val="en-US"/>
-        </w:rPr>
-        <w:t xml:space="preserve">Click in </w:t>
-      </w:r>
-      <w:r>
-        <w:rPr>
-          <w:b/>
-          <w:bCs/>
-          <w:lang w:val="en-US"/>
-        </w:rPr>
-        <w:t xml:space="preserve">macros </w:t>
-      </w:r>
-    </w:p>
-    <w:p>
-      <w:pPr>
-        <w:tabs>
-          <w:tab w:val="left" w:pos="1848"/>
-        </w:tabs>
-        <w:rPr>
-          <w:lang w:val="en-US"/>
-        </w:rPr>
-      </w:pPr>
-      <w:r>
-        <w:rPr>
-          <w:lang w:val="en-US"/>
-        </w:rPr>
-        <w:t xml:space="preserve">In </w:t>
-      </w:r>
-      <w:r>
-        <w:rPr>
-          <w:lang w:val="en-US"/>
-        </w:rPr>
-        <w:t>{$PG.PASSWORD}</w:t>
-      </w:r>
-      <w:r>
-        <w:rPr>
-          <w:lang w:val="en-US"/>
-        </w:rPr>
-        <w:t xml:space="preserve"> put:</w:t>
-      </w:r>
-      <w:r>
-        <w:rPr>
-          <w:b/>
-          <w:bCs/>
-          <w:lang w:val="en-US"/>
-        </w:rPr>
-        <w:t xml:space="preserve"> zabbix</w:t>
-      </w:r>
-      <w:r>
-        <w:rPr>
-          <w:lang w:val="en-US"/>
-        </w:rPr>
-        <w:t xml:space="preserve"> </w:t>
-      </w:r>
-    </w:p>
-    <w:p>
-      <w:pPr>
-        <w:tabs>
-          <w:tab w:val="left" w:pos="1848"/>
-        </w:tabs>
-        <w:rPr>
-          <w:lang w:val="en-US"/>
-        </w:rPr>
-      </w:pPr>
-      <w:r>
-        <w:rPr>
-          <w:noProof/>
-        </w:rPr>
         <w:drawing>
           <wp:inline distT="0" distB="0" distL="0" distR="0" wp14:anchorId="3CC48D71" wp14:editId="10A6CF2B">
             <wp:extent cx="5400040" cy="3510280"/>
@@ -3890,7 +4593,7 @@
                     <pic:cNvPicPr/>
                   </pic:nvPicPr>
                   <pic:blipFill>
-                    <a:blip r:embed="rId20"/>
+                    <a:blip r:embed="rId22"/>
                     <a:stretch>
                       <a:fillRect/>
                     </a:stretch>
@@ -4074,39 +4777,39 @@
           <w:bCs/>
           <w:lang w:val="en-US"/>
         </w:rPr>
+        <w:t xml:space="preserve">Now </w:t>
+      </w:r>
+      <w:r>
+        <w:rPr>
+          <w:b/>
+          <w:bCs/>
+          <w:lang w:val="en-US"/>
+        </w:rPr>
+        <w:t>y</w:t>
+      </w:r>
+      <w:r>
+        <w:rPr>
+          <w:b/>
+          <w:bCs/>
+          <w:lang w:val="en-US"/>
+        </w:rPr>
+        <w:t xml:space="preserve">our Zabbix are monitoring your PostgreSQL </w:t>
+      </w:r>
+    </w:p>
+    <w:p>
+      <w:pPr>
+        <w:tabs>
+          <w:tab w:val="left" w:pos="1848"/>
+        </w:tabs>
+        <w:rPr>
+          <w:lang w:val="en-US"/>
+        </w:rPr>
+      </w:pPr>
+      <w:r>
+        <w:rPr>
+          <w:noProof/>
+        </w:rPr>
         <w:lastRenderedPageBreak/>
-        <w:t xml:space="preserve">Now </w:t>
-      </w:r>
-      <w:r>
-        <w:rPr>
-          <w:b/>
-          <w:bCs/>
-          <w:lang w:val="en-US"/>
-        </w:rPr>
-        <w:t>y</w:t>
-      </w:r>
-      <w:r>
-        <w:rPr>
-          <w:b/>
-          <w:bCs/>
-          <w:lang w:val="en-US"/>
-        </w:rPr>
-        <w:t xml:space="preserve">our Zabbix are monitoring your PostgreSQL </w:t>
-      </w:r>
-    </w:p>
-    <w:p>
-      <w:pPr>
-        <w:tabs>
-          <w:tab w:val="left" w:pos="1848"/>
-        </w:tabs>
-        <w:rPr>
-          <w:lang w:val="en-US"/>
-        </w:rPr>
-      </w:pPr>
-      <w:r>
-        <w:rPr>
-          <w:noProof/>
-        </w:rPr>
         <w:drawing>
           <wp:inline distT="0" distB="0" distL="0" distR="0" wp14:anchorId="2EE7D73B" wp14:editId="61FA50D4">
             <wp:extent cx="5400040" cy="1873885"/>
@@ -4123,7 +4826,7 @@
                     <pic:cNvPicPr/>
                   </pic:nvPicPr>
                   <pic:blipFill>
-                    <a:blip r:embed="rId21"/>
+                    <a:blip r:embed="rId23"/>
                     <a:stretch>
                       <a:fillRect/>
                     </a:stretch>
@@ -4600,8 +5303,8 @@
       </w:pPr>
     </w:p>
     <w:sectPr>
-      <w:headerReference w:type="default" r:id="rId22"/>
-      <w:footerReference w:type="default" r:id="rId23"/>
+      <w:headerReference w:type="default" r:id="rId24"/>
+      <w:footerReference w:type="default" r:id="rId25"/>
       <w:pgSz w:w="11906" w:h="16838"/>
       <w:pgMar w:top="1417" w:right="1701" w:bottom="1417" w:left="1701" w:header="708" w:footer="708" w:gutter="0"/>
       <w:cols w:space="708"/>

</xml_diff>

<commit_message>
docs: add steps about add data source postgresql and zabbix in grafana
</commit_message>
<xml_diff>
--- a/srv/grafana/doc/grafana.docx
+++ b/srv/grafana/doc/grafana.docx
@@ -16,6 +16,7 @@
           <w:shd w:val="clear" w:color="auto" w:fill="FFFFFF"/>
         </w:rPr>
       </w:pPr>
+      <w:proofErr w:type="spellStart"/>
       <w:r>
         <w:rPr>
           <w:rFonts w:ascii="Abyssinica SIL" w:hAnsi="Abyssinica SIL"/>
@@ -27,6 +28,7 @@
         </w:rPr>
         <w:t>Grafana</w:t>
       </w:r>
+      <w:proofErr w:type="spellEnd"/>
     </w:p>
     <w:p>
       <w:pPr>
@@ -124,6 +126,7 @@
           <w:shd w:val="clear" w:color="auto" w:fill="FFFFFF"/>
         </w:rPr>
       </w:pPr>
+      <w:proofErr w:type="spellStart"/>
       <w:r>
         <w:rPr>
           <w:rFonts w:ascii="Arvo" w:hAnsi="Arvo"/>
@@ -131,7 +134,17 @@
           <w:szCs w:val="48"/>
           <w:shd w:val="clear" w:color="auto" w:fill="FFFFFF"/>
         </w:rPr>
-        <w:t xml:space="preserve">Version </w:t>
+        <w:t>Version</w:t>
+      </w:r>
+      <w:proofErr w:type="spellEnd"/>
+      <w:r>
+        <w:rPr>
+          <w:rFonts w:ascii="Arvo" w:hAnsi="Arvo"/>
+          <w:sz w:val="48"/>
+          <w:szCs w:val="48"/>
+          <w:shd w:val="clear" w:color="auto" w:fill="FFFFFF"/>
+        </w:rPr>
+        <w:t xml:space="preserve"> </w:t>
       </w:r>
       <w:r>
         <w:rPr>
@@ -228,6 +241,7 @@
                 <w:szCs w:val="22"/>
               </w:rPr>
             </w:pPr>
+            <w:proofErr w:type="spellStart"/>
             <w:r>
               <w:rPr>
                 <w:color w:val="000000"/>
@@ -235,6 +249,7 @@
               </w:rPr>
               <w:t>Version</w:t>
             </w:r>
+            <w:proofErr w:type="spellEnd"/>
           </w:p>
         </w:tc>
         <w:tc>
@@ -296,13 +311,31 @@
                 <w:szCs w:val="22"/>
               </w:rPr>
             </w:pPr>
+            <w:proofErr w:type="spellStart"/>
             <w:r>
               <w:rPr>
                 <w:color w:val="000000"/>
                 <w:szCs w:val="22"/>
               </w:rPr>
-              <w:t>Version Author</w:t>
-            </w:r>
+              <w:t>Version</w:t>
+            </w:r>
+            <w:proofErr w:type="spellEnd"/>
+            <w:r>
+              <w:rPr>
+                <w:color w:val="000000"/>
+                <w:szCs w:val="22"/>
+              </w:rPr>
+              <w:t xml:space="preserve"> </w:t>
+            </w:r>
+            <w:proofErr w:type="spellStart"/>
+            <w:r>
+              <w:rPr>
+                <w:color w:val="000000"/>
+                <w:szCs w:val="22"/>
+              </w:rPr>
+              <w:t>Author</w:t>
+            </w:r>
+            <w:proofErr w:type="spellEnd"/>
           </w:p>
         </w:tc>
         <w:tc>
@@ -331,13 +364,31 @@
                 <w:szCs w:val="22"/>
               </w:rPr>
             </w:pPr>
+            <w:proofErr w:type="spellStart"/>
             <w:r>
               <w:rPr>
                 <w:color w:val="000000"/>
                 <w:szCs w:val="22"/>
               </w:rPr>
-              <w:t>Version Changes</w:t>
-            </w:r>
+              <w:t>Version</w:t>
+            </w:r>
+            <w:proofErr w:type="spellEnd"/>
+            <w:r>
+              <w:rPr>
+                <w:color w:val="000000"/>
+                <w:szCs w:val="22"/>
+              </w:rPr>
+              <w:t xml:space="preserve"> </w:t>
+            </w:r>
+            <w:proofErr w:type="spellStart"/>
+            <w:r>
+              <w:rPr>
+                <w:color w:val="000000"/>
+                <w:szCs w:val="22"/>
+              </w:rPr>
+              <w:t>Changes</w:t>
+            </w:r>
+            <w:proofErr w:type="spellEnd"/>
           </w:p>
         </w:tc>
       </w:tr>
@@ -501,7 +552,39 @@
                 <w:color w:val="000000"/>
                 <w:szCs w:val="20"/>
               </w:rPr>
-              <w:t>Original Zabbix document.</w:t>
+              <w:t xml:space="preserve">Original </w:t>
+            </w:r>
+            <w:proofErr w:type="spellStart"/>
+            <w:r>
+              <w:rPr>
+                <w:color w:val="000000"/>
+                <w:szCs w:val="20"/>
+              </w:rPr>
+              <w:t>Zabbix</w:t>
+            </w:r>
+            <w:proofErr w:type="spellEnd"/>
+            <w:r>
+              <w:rPr>
+                <w:color w:val="000000"/>
+                <w:szCs w:val="20"/>
+              </w:rPr>
+              <w:t xml:space="preserve"> </w:t>
+            </w:r>
+            <w:proofErr w:type="spellStart"/>
+            <w:r>
+              <w:rPr>
+                <w:color w:val="000000"/>
+                <w:szCs w:val="20"/>
+              </w:rPr>
+              <w:t>document</w:t>
+            </w:r>
+            <w:proofErr w:type="spellEnd"/>
+            <w:r>
+              <w:rPr>
+                <w:color w:val="000000"/>
+                <w:szCs w:val="20"/>
+              </w:rPr>
+              <w:t>.</w:t>
             </w:r>
           </w:p>
         </w:tc>
@@ -572,6 +655,7 @@
                 <w:szCs w:val="22"/>
               </w:rPr>
             </w:pPr>
+            <w:proofErr w:type="spellStart"/>
             <w:r>
               <w:rPr>
                 <w:color w:val="000000"/>
@@ -579,6 +663,7 @@
               </w:rPr>
               <w:t>Description</w:t>
             </w:r>
+            <w:proofErr w:type="spellEnd"/>
             <w:r>
               <w:rPr>
                 <w:color w:val="000000"/>
@@ -650,13 +735,47 @@
                 <w:szCs w:val="22"/>
               </w:rPr>
             </w:pPr>
+            <w:proofErr w:type="spellStart"/>
             <w:r>
               <w:rPr>
                 <w:color w:val="000000"/>
                 <w:szCs w:val="22"/>
               </w:rPr>
-              <w:t>Place of Publication</w:t>
-            </w:r>
+              <w:t>Place</w:t>
+            </w:r>
+            <w:proofErr w:type="spellEnd"/>
+            <w:r>
+              <w:rPr>
+                <w:color w:val="000000"/>
+                <w:szCs w:val="22"/>
+              </w:rPr>
+              <w:t xml:space="preserve"> </w:t>
+            </w:r>
+            <w:proofErr w:type="spellStart"/>
+            <w:r>
+              <w:rPr>
+                <w:color w:val="000000"/>
+                <w:szCs w:val="22"/>
+              </w:rPr>
+              <w:t>of</w:t>
+            </w:r>
+            <w:proofErr w:type="spellEnd"/>
+            <w:r>
+              <w:rPr>
+                <w:color w:val="000000"/>
+                <w:szCs w:val="22"/>
+              </w:rPr>
+              <w:t xml:space="preserve"> </w:t>
+            </w:r>
+            <w:proofErr w:type="spellStart"/>
+            <w:r>
+              <w:rPr>
+                <w:color w:val="000000"/>
+                <w:szCs w:val="22"/>
+              </w:rPr>
+              <w:t>Publication</w:t>
+            </w:r>
+            <w:proofErr w:type="spellEnd"/>
             <w:r>
               <w:rPr>
                 <w:color w:val="000000"/>
@@ -718,27 +837,47 @@
                 <w:szCs w:val="22"/>
               </w:rPr>
             </w:pPr>
+            <w:proofErr w:type="spellStart"/>
             <w:r>
               <w:rPr>
                 <w:color w:val="000000"/>
                 <w:szCs w:val="22"/>
               </w:rPr>
-              <w:t>Version Validity</w:t>
-            </w:r>
+              <w:t>Version</w:t>
+            </w:r>
+            <w:proofErr w:type="spellEnd"/>
             <w:r>
               <w:rPr>
                 <w:color w:val="000000"/>
                 <w:szCs w:val="22"/>
               </w:rPr>
-              <w:t>:</w:t>
-            </w:r>
+              <w:t xml:space="preserve"> </w:t>
+            </w:r>
+            <w:proofErr w:type="spellStart"/>
+            <w:proofErr w:type="gramStart"/>
             <w:r>
               <w:rPr>
                 <w:color w:val="000000"/>
                 <w:szCs w:val="22"/>
               </w:rPr>
+              <w:t>Validity</w:t>
+            </w:r>
+            <w:proofErr w:type="spellEnd"/>
+            <w:r>
+              <w:rPr>
+                <w:color w:val="000000"/>
+                <w:szCs w:val="22"/>
+              </w:rPr>
               <w:t>:</w:t>
             </w:r>
+            <w:r>
+              <w:rPr>
+                <w:color w:val="000000"/>
+                <w:szCs w:val="22"/>
+              </w:rPr>
+              <w:t>:</w:t>
+            </w:r>
+            <w:proofErr w:type="gramEnd"/>
           </w:p>
         </w:tc>
         <w:tc>
@@ -1009,12 +1148,6 @@
                 <w:noProof/>
                 <w:webHidden/>
               </w:rPr>
-            </w:r>
-            <w:r>
-              <w:rPr>
-                <w:noProof/>
-                <w:webHidden/>
-              </w:rPr>
               <w:fldChar w:fldCharType="separate"/>
             </w:r>
             <w:r>
@@ -1087,12 +1220,6 @@
                 <w:noProof/>
                 <w:webHidden/>
               </w:rPr>
-            </w:r>
-            <w:r>
-              <w:rPr>
-                <w:noProof/>
-                <w:webHidden/>
-              </w:rPr>
               <w:fldChar w:fldCharType="separate"/>
             </w:r>
             <w:r>
@@ -1165,12 +1292,6 @@
                 <w:noProof/>
                 <w:webHidden/>
               </w:rPr>
-            </w:r>
-            <w:r>
-              <w:rPr>
-                <w:noProof/>
-                <w:webHidden/>
-              </w:rPr>
               <w:fldChar w:fldCharType="separate"/>
             </w:r>
             <w:r>
@@ -1237,12 +1358,6 @@
                 <w:webHidden/>
               </w:rPr>
               <w:instrText xml:space="preserve"> PAGEREF _Toc62847365 \h </w:instrText>
-            </w:r>
-            <w:r>
-              <w:rPr>
-                <w:noProof/>
-                <w:webHidden/>
-              </w:rPr>
             </w:r>
             <w:r>
               <w:rPr>
@@ -1970,19 +2085,7 @@
         <w:rPr>
           <w:lang w:val="en-US" w:eastAsia="pt-BR" w:bidi="ar-SA"/>
         </w:rPr>
-        <w:t xml:space="preserve">Step </w:t>
-      </w:r>
-      <w:r>
-        <w:rPr>
-          <w:lang w:val="en-US" w:eastAsia="pt-BR" w:bidi="ar-SA"/>
-        </w:rPr>
-        <w:t>3</w:t>
-      </w:r>
-      <w:r>
-        <w:rPr>
-          <w:lang w:val="en-US" w:eastAsia="pt-BR" w:bidi="ar-SA"/>
-        </w:rPr>
-        <w:t xml:space="preserve"> – </w:t>
+        <w:t xml:space="preserve">Step 3 – </w:t>
       </w:r>
       <w:r>
         <w:rPr>
@@ -2319,6 +2422,31 @@
     </w:p>
     <w:p>
       <w:pPr>
+        <w:tabs>
+          <w:tab w:val="left" w:pos="1848"/>
+        </w:tabs>
+      </w:pPr>
+      <w:proofErr w:type="spellStart"/>
+      <w:r>
+        <w:t>Refe</w:t>
+      </w:r>
+      <w:proofErr w:type="spellEnd"/>
+      <w:r>
+        <w:t xml:space="preserve">: </w:t>
+      </w:r>
+      <w:r>
+        <w:t>https://www.youtube.com/watch?v=csx6GoF1Ul4&amp;t=163s</w:t>
+      </w:r>
+    </w:p>
+    <w:p>
+      <w:pPr>
+        <w:tabs>
+          <w:tab w:val="left" w:pos="1848"/>
+        </w:tabs>
+      </w:pPr>
+    </w:p>
+    <w:p>
+      <w:pPr>
         <w:rPr>
           <w:lang w:val="en-US" w:eastAsia="pt-BR" w:bidi="ar-SA"/>
         </w:rPr>
@@ -2327,25 +2455,7 @@
         <w:rPr>
           <w:lang w:val="en-US" w:eastAsia="pt-BR" w:bidi="ar-SA"/>
         </w:rPr>
-        <w:t xml:space="preserve">Step </w:t>
-      </w:r>
-      <w:r>
-        <w:rPr>
-          <w:lang w:val="en-US" w:eastAsia="pt-BR" w:bidi="ar-SA"/>
-        </w:rPr>
-        <w:t>1</w:t>
-      </w:r>
-      <w:r>
-        <w:rPr>
-          <w:lang w:val="en-US" w:eastAsia="pt-BR" w:bidi="ar-SA"/>
-        </w:rPr>
-        <w:t xml:space="preserve"> – </w:t>
-      </w:r>
-      <w:r>
-        <w:rPr>
-          <w:lang w:val="en-US" w:eastAsia="pt-BR" w:bidi="ar-SA"/>
-        </w:rPr>
-        <w:t xml:space="preserve">go to configuration -&gt; add </w:t>
+        <w:t xml:space="preserve">Step 1 – go to configuration -&gt; add </w:t>
       </w:r>
       <w:r>
         <w:rPr>
@@ -2359,13 +2469,7 @@
         <w:rPr>
           <w:lang w:val="en-US" w:eastAsia="pt-BR" w:bidi="ar-SA"/>
         </w:rPr>
-        <w:t xml:space="preserve"> </w:t>
-      </w:r>
-      <w:r>
-        <w:rPr>
-          <w:lang w:val="en-US" w:eastAsia="pt-BR" w:bidi="ar-SA"/>
-        </w:rPr>
-        <w:t xml:space="preserve"> </w:t>
+        <w:t xml:space="preserve">  </w:t>
       </w:r>
     </w:p>
     <w:p>
@@ -2448,19 +2552,7 @@
         <w:rPr>
           <w:lang w:val="en-US" w:eastAsia="pt-BR" w:bidi="ar-SA"/>
         </w:rPr>
-        <w:t xml:space="preserve">Step </w:t>
-      </w:r>
-      <w:r>
-        <w:rPr>
-          <w:lang w:val="en-US" w:eastAsia="pt-BR" w:bidi="ar-SA"/>
-        </w:rPr>
-        <w:t>2</w:t>
-      </w:r>
-      <w:r>
-        <w:rPr>
-          <w:lang w:val="en-US" w:eastAsia="pt-BR" w:bidi="ar-SA"/>
-        </w:rPr>
-        <w:t xml:space="preserve"> – go to configuration -&gt; add </w:t>
+        <w:t xml:space="preserve">Step 2 – go to configuration -&gt; add </w:t>
       </w:r>
       <w:r>
         <w:rPr>
@@ -2468,216 +2560,7 @@
           <w:bCs/>
           <w:lang w:val="en-US" w:eastAsia="pt-BR" w:bidi="ar-SA"/>
         </w:rPr>
-        <w:t>data source</w:t>
-      </w:r>
-      <w:r>
-        <w:rPr>
-          <w:lang w:val="en-US" w:eastAsia="pt-BR" w:bidi="ar-SA"/>
-        </w:rPr>
-        <w:t xml:space="preserve">  </w:t>
-      </w:r>
-    </w:p>
-    <w:p>
-      <w:pPr>
-        <w:tabs>
-          <w:tab w:val="left" w:pos="1848"/>
-        </w:tabs>
-        <w:rPr>
-          <w:lang w:val="en-US"/>
-        </w:rPr>
-      </w:pPr>
-    </w:p>
-    <w:p>
-      <w:pPr>
-        <w:tabs>
-          <w:tab w:val="left" w:pos="1848"/>
-        </w:tabs>
-        <w:rPr>
-          <w:lang w:val="en-US"/>
-        </w:rPr>
-      </w:pPr>
-    </w:p>
-    <w:p>
-      <w:pPr>
-        <w:tabs>
-          <w:tab w:val="left" w:pos="1848"/>
-        </w:tabs>
-        <w:rPr>
-          <w:lang w:val="en-US"/>
-        </w:rPr>
-      </w:pPr>
-    </w:p>
-    <w:p>
-      <w:pPr>
-        <w:tabs>
-          <w:tab w:val="left" w:pos="1848"/>
-        </w:tabs>
-        <w:rPr>
-          <w:lang w:val="en-US"/>
-        </w:rPr>
-      </w:pPr>
-    </w:p>
-    <w:p>
-      <w:pPr>
-        <w:tabs>
-          <w:tab w:val="left" w:pos="1848"/>
-        </w:tabs>
-        <w:rPr>
-          <w:lang w:val="en-US"/>
-        </w:rPr>
-      </w:pPr>
-    </w:p>
-    <w:p>
-      <w:pPr>
-        <w:tabs>
-          <w:tab w:val="left" w:pos="1848"/>
-        </w:tabs>
-        <w:rPr>
-          <w:lang w:val="en-US"/>
-        </w:rPr>
-      </w:pPr>
-    </w:p>
-    <w:p>
-      <w:pPr>
-        <w:tabs>
-          <w:tab w:val="left" w:pos="1848"/>
-        </w:tabs>
-        <w:rPr>
-          <w:lang w:val="en-US"/>
-        </w:rPr>
-      </w:pPr>
-    </w:p>
-    <w:p>
-      <w:pPr>
-        <w:tabs>
-          <w:tab w:val="left" w:pos="1848"/>
-        </w:tabs>
-        <w:rPr>
-          <w:lang w:val="en-US"/>
-        </w:rPr>
-      </w:pPr>
-    </w:p>
-    <w:p>
-      <w:pPr>
-        <w:tabs>
-          <w:tab w:val="left" w:pos="1848"/>
-        </w:tabs>
-        <w:rPr>
-          <w:lang w:val="en-US"/>
-        </w:rPr>
-      </w:pPr>
-    </w:p>
-    <w:p>
-      <w:pPr>
-        <w:tabs>
-          <w:tab w:val="left" w:pos="1848"/>
-        </w:tabs>
-        <w:rPr>
-          <w:lang w:val="en-US"/>
-        </w:rPr>
-      </w:pPr>
-    </w:p>
-    <w:p>
-      <w:pPr>
-        <w:tabs>
-          <w:tab w:val="left" w:pos="1848"/>
-        </w:tabs>
-        <w:rPr>
-          <w:lang w:val="en-US"/>
-        </w:rPr>
-      </w:pPr>
-    </w:p>
-    <w:p>
-      <w:pPr>
-        <w:tabs>
-          <w:tab w:val="left" w:pos="1848"/>
-        </w:tabs>
-        <w:rPr>
-          <w:lang w:val="en-US"/>
-        </w:rPr>
-      </w:pPr>
-    </w:p>
-    <w:p>
-      <w:pPr>
-        <w:tabs>
-          <w:tab w:val="left" w:pos="1848"/>
-        </w:tabs>
-        <w:rPr>
-          <w:lang w:val="en-US"/>
-        </w:rPr>
-      </w:pPr>
-    </w:p>
-    <w:p>
-      <w:pPr>
-        <w:tabs>
-          <w:tab w:val="left" w:pos="1848"/>
-        </w:tabs>
-        <w:rPr>
-          <w:lang w:val="en-US"/>
-        </w:rPr>
-      </w:pPr>
-    </w:p>
-    <w:p>
-      <w:pPr>
-        <w:tabs>
-          <w:tab w:val="left" w:pos="1848"/>
-        </w:tabs>
-        <w:rPr>
-          <w:lang w:val="en-US"/>
-        </w:rPr>
-      </w:pPr>
-    </w:p>
-    <w:p>
-      <w:pPr>
-        <w:tabs>
-          <w:tab w:val="left" w:pos="1848"/>
-        </w:tabs>
-        <w:rPr>
-          <w:lang w:val="en-US"/>
-        </w:rPr>
-      </w:pPr>
-    </w:p>
-    <w:p>
-      <w:pPr>
-        <w:tabs>
-          <w:tab w:val="left" w:pos="1848"/>
-        </w:tabs>
-        <w:rPr>
-          <w:lang w:val="en-US"/>
-        </w:rPr>
-      </w:pPr>
-    </w:p>
-    <w:p>
-      <w:pPr>
-        <w:tabs>
-          <w:tab w:val="left" w:pos="1848"/>
-        </w:tabs>
-        <w:rPr>
-          <w:lang w:val="en-US"/>
-        </w:rPr>
-      </w:pPr>
-    </w:p>
-    <w:p>
-      <w:pPr>
-        <w:tabs>
-          <w:tab w:val="left" w:pos="1848"/>
-        </w:tabs>
-        <w:rPr>
-          <w:lang w:val="en-US"/>
-        </w:rPr>
-      </w:pPr>
-    </w:p>
-    <w:p>
-      <w:pPr>
-        <w:rPr>
-          <w:lang w:val="en-US" w:eastAsia="pt-BR" w:bidi="ar-SA"/>
-        </w:rPr>
-      </w:pPr>
-      <w:r>
-        <w:rPr>
-          <w:lang w:val="en-US" w:eastAsia="pt-BR" w:bidi="ar-SA"/>
-        </w:rPr>
-        <w:t xml:space="preserve">Step 2 – click in </w:t>
+        <w:t xml:space="preserve">data </w:t>
       </w:r>
       <w:r>
         <w:rPr>
@@ -2685,13 +2568,13 @@
           <w:bCs/>
           <w:lang w:val="en-US" w:eastAsia="pt-BR" w:bidi="ar-SA"/>
         </w:rPr>
-        <w:t xml:space="preserve">next step </w:t>
+        <w:t>source</w:t>
       </w:r>
       <w:r>
         <w:rPr>
           <w:lang w:val="en-US" w:eastAsia="pt-BR" w:bidi="ar-SA"/>
         </w:rPr>
-        <w:t xml:space="preserve"> </w:t>
+        <w:t xml:space="preserve"> -&gt; add PostgreSQL</w:t>
       </w:r>
     </w:p>
     <w:p>
@@ -2708,10 +2591,10 @@
           <w:noProof/>
         </w:rPr>
         <w:drawing>
-          <wp:inline distT="0" distB="0" distL="0" distR="0" wp14:anchorId="5F735739" wp14:editId="247935AE">
-            <wp:extent cx="5400040" cy="3247390"/>
-            <wp:effectExtent l="0" t="0" r="0" b="0"/>
-            <wp:docPr id="5" name="Picture 5" descr="Table&#10;&#10;Description automatically generated"/>
+          <wp:inline distT="0" distB="0" distL="0" distR="0" wp14:anchorId="68FD80B3" wp14:editId="3226573F">
+            <wp:extent cx="3678865" cy="3333647"/>
+            <wp:effectExtent l="0" t="0" r="0" b="635"/>
+            <wp:docPr id="6" name="Picture 6" descr="Graphical user interface, application&#10;&#10;Description automatically generated"/>
             <wp:cNvGraphicFramePr>
               <a:graphicFrameLocks xmlns:a="http://schemas.openxmlformats.org/drawingml/2006/main" noChangeAspect="1"/>
             </wp:cNvGraphicFramePr>
@@ -2719,7 +2602,7 @@
               <a:graphicData uri="http://schemas.openxmlformats.org/drawingml/2006/picture">
                 <pic:pic xmlns:pic="http://schemas.openxmlformats.org/drawingml/2006/picture">
                   <pic:nvPicPr>
-                    <pic:cNvPr id="5" name="Picture 5" descr="Table&#10;&#10;Description automatically generated"/>
+                    <pic:cNvPr id="6" name="Picture 6" descr="Graphical user interface, application&#10;&#10;Description automatically generated"/>
                     <pic:cNvPicPr/>
                   </pic:nvPicPr>
                   <pic:blipFill>
@@ -2731,7 +2614,7 @@
                   <pic:spPr>
                     <a:xfrm>
                       <a:off x="0" y="0"/>
-                      <a:ext cx="5400040" cy="3247390"/>
+                      <a:ext cx="3681962" cy="3336453"/>
                     </a:xfrm>
                     <a:prstGeom prst="rect">
                       <a:avLst/>
@@ -2766,6 +2649,16 @@
     </w:p>
     <w:p>
       <w:pPr>
+        <w:tabs>
+          <w:tab w:val="left" w:pos="1848"/>
+        </w:tabs>
+        <w:rPr>
+          <w:lang w:val="en-US"/>
+        </w:rPr>
+      </w:pPr>
+    </w:p>
+    <w:p>
+      <w:pPr>
         <w:rPr>
           <w:lang w:val="en-US" w:eastAsia="pt-BR" w:bidi="ar-SA"/>
         </w:rPr>
@@ -2774,40 +2667,38 @@
         <w:rPr>
           <w:lang w:val="en-US" w:eastAsia="pt-BR" w:bidi="ar-SA"/>
         </w:rPr>
-        <w:t xml:space="preserve">Step </w:t>
+        <w:t xml:space="preserve">Step 2 – </w:t>
       </w:r>
       <w:r>
         <w:rPr>
           <w:lang w:val="en-US" w:eastAsia="pt-BR" w:bidi="ar-SA"/>
         </w:rPr>
-        <w:t>3</w:t>
-      </w:r>
+        <w:t xml:space="preserve">add database name, </w:t>
+      </w:r>
+      <w:proofErr w:type="gramStart"/>
       <w:r>
         <w:rPr>
           <w:lang w:val="en-US" w:eastAsia="pt-BR" w:bidi="ar-SA"/>
         </w:rPr>
-        <w:t xml:space="preserve"> – </w:t>
-      </w:r>
+        <w:t>user</w:t>
+      </w:r>
+      <w:proofErr w:type="gramEnd"/>
       <w:r>
         <w:rPr>
           <w:lang w:val="en-US" w:eastAsia="pt-BR" w:bidi="ar-SA"/>
         </w:rPr>
-        <w:t>Configure DB connection</w:t>
-      </w:r>
-      <w:r>
-        <w:rPr>
-          <w:lang w:val="en-US" w:eastAsia="pt-BR" w:bidi="ar-SA"/>
-        </w:rPr>
-        <w:t xml:space="preserve">-&gt; </w:t>
-      </w:r>
+        <w:t xml:space="preserve"> and password: all are </w:t>
+      </w:r>
+      <w:proofErr w:type="spellStart"/>
       <w:r>
         <w:rPr>
           <w:b/>
           <w:bCs/>
           <w:lang w:val="en-US" w:eastAsia="pt-BR" w:bidi="ar-SA"/>
         </w:rPr>
-        <w:t>Next step</w:t>
-      </w:r>
+        <w:t>postgres</w:t>
+      </w:r>
+      <w:proofErr w:type="spellEnd"/>
       <w:r>
         <w:rPr>
           <w:lang w:val="en-US" w:eastAsia="pt-BR" w:bidi="ar-SA"/>
@@ -2817,45 +2708,22 @@
     </w:p>
     <w:p>
       <w:pPr>
-        <w:rPr>
-          <w:lang w:val="en-US" w:eastAsia="pt-BR" w:bidi="ar-SA"/>
-        </w:rPr>
-      </w:pPr>
-      <w:r>
-        <w:rPr>
-          <w:lang w:val="en-US" w:eastAsia="pt-BR" w:bidi="ar-SA"/>
-        </w:rPr>
-        <w:t xml:space="preserve">Put </w:t>
-      </w:r>
-      <w:r>
-        <w:rPr>
-          <w:lang w:val="en-US" w:eastAsia="pt-BR" w:bidi="ar-SA"/>
-        </w:rPr>
-        <w:t>password:</w:t>
-      </w:r>
-      <w:r>
-        <w:rPr>
-          <w:lang w:val="en-US" w:eastAsia="pt-BR" w:bidi="ar-SA"/>
-        </w:rPr>
-        <w:t xml:space="preserve"> Zabbix </w:t>
-      </w:r>
-    </w:p>
-    <w:p>
-      <w:pPr>
-        <w:rPr>
-          <w:lang w:val="en-US" w:eastAsia="pt-BR" w:bidi="ar-SA"/>
+        <w:tabs>
+          <w:tab w:val="left" w:pos="1848"/>
+        </w:tabs>
+        <w:rPr>
+          <w:lang w:val="en-US"/>
         </w:rPr>
       </w:pPr>
       <w:r>
         <w:rPr>
           <w:noProof/>
         </w:rPr>
-        <w:lastRenderedPageBreak/>
         <w:drawing>
-          <wp:inline distT="0" distB="0" distL="0" distR="0" wp14:anchorId="79F3C2A0" wp14:editId="142CCA8D">
-            <wp:extent cx="5400040" cy="3364865"/>
-            <wp:effectExtent l="0" t="0" r="0" b="6985"/>
-            <wp:docPr id="7" name="Picture 7" descr="Graphical user interface, application, Word&#10;&#10;Description automatically generated"/>
+          <wp:inline distT="0" distB="0" distL="0" distR="0" wp14:anchorId="7783041A" wp14:editId="784153F3">
+            <wp:extent cx="4752975" cy="5334000"/>
+            <wp:effectExtent l="0" t="0" r="9525" b="0"/>
+            <wp:docPr id="19" name="Picture 19" descr="A screenshot of a computer&#10;&#10;Description automatically generated with medium confidence"/>
             <wp:cNvGraphicFramePr>
               <a:graphicFrameLocks xmlns:a="http://schemas.openxmlformats.org/drawingml/2006/main" noChangeAspect="1"/>
             </wp:cNvGraphicFramePr>
@@ -2863,7 +2731,7 @@
               <a:graphicData uri="http://schemas.openxmlformats.org/drawingml/2006/picture">
                 <pic:pic xmlns:pic="http://schemas.openxmlformats.org/drawingml/2006/picture">
                   <pic:nvPicPr>
-                    <pic:cNvPr id="7" name="Picture 7" descr="Graphical user interface, application, Word&#10;&#10;Description automatically generated"/>
+                    <pic:cNvPr id="19" name="Picture 19" descr="A screenshot of a computer&#10;&#10;Description automatically generated with medium confidence"/>
                     <pic:cNvPicPr/>
                   </pic:nvPicPr>
                   <pic:blipFill>
@@ -2875,7 +2743,7 @@
                   <pic:spPr>
                     <a:xfrm>
                       <a:off x="0" y="0"/>
-                      <a:ext cx="5400040" cy="3364865"/>
+                      <a:ext cx="4752975" cy="5334000"/>
                     </a:xfrm>
                     <a:prstGeom prst="rect">
                       <a:avLst/>
@@ -2890,60 +2758,63 @@
     </w:p>
     <w:p>
       <w:pPr>
-        <w:rPr>
-          <w:lang w:val="en-US" w:eastAsia="pt-BR" w:bidi="ar-SA"/>
-        </w:rPr>
-      </w:pPr>
-    </w:p>
-    <w:p>
-      <w:pPr>
-        <w:rPr>
-          <w:lang w:val="en-US" w:eastAsia="pt-BR" w:bidi="ar-SA"/>
-        </w:rPr>
-      </w:pPr>
-      <w:r>
-        <w:rPr>
-          <w:lang w:val="en-US" w:eastAsia="pt-BR" w:bidi="ar-SA"/>
-        </w:rPr>
-        <w:t>Step 4 –</w:t>
-      </w:r>
-      <w:r>
-        <w:rPr>
-          <w:b/>
-          <w:bCs/>
-          <w:lang w:val="en-US" w:eastAsia="pt-BR" w:bidi="ar-SA"/>
-        </w:rPr>
-        <w:t>Next step</w:t>
-      </w:r>
-      <w:r>
-        <w:rPr>
-          <w:lang w:val="en-US" w:eastAsia="pt-BR" w:bidi="ar-SA"/>
-        </w:rPr>
-        <w:t xml:space="preserve"> </w:t>
-      </w:r>
-    </w:p>
-    <w:p>
-      <w:pPr>
-        <w:rPr>
-          <w:lang w:val="en-US" w:eastAsia="pt-BR" w:bidi="ar-SA"/>
-        </w:rPr>
-      </w:pPr>
-    </w:p>
-    <w:p>
-      <w:pPr>
-        <w:rPr>
-          <w:lang w:val="en-US" w:eastAsia="pt-BR" w:bidi="ar-SA"/>
+        <w:tabs>
+          <w:tab w:val="left" w:pos="1848"/>
+        </w:tabs>
+        <w:rPr>
+          <w:lang w:val="en-US"/>
+        </w:rPr>
+      </w:pPr>
+    </w:p>
+    <w:p>
+      <w:pPr>
+        <w:tabs>
+          <w:tab w:val="left" w:pos="1848"/>
+        </w:tabs>
+        <w:rPr>
+          <w:lang w:val="en-US"/>
+        </w:rPr>
+      </w:pPr>
+    </w:p>
+    <w:p>
+      <w:pPr>
+        <w:tabs>
+          <w:tab w:val="left" w:pos="1848"/>
+        </w:tabs>
+        <w:rPr>
+          <w:lang w:val="en-US"/>
+        </w:rPr>
+      </w:pPr>
+    </w:p>
+    <w:p>
+      <w:pPr>
+        <w:tabs>
+          <w:tab w:val="left" w:pos="1848"/>
+        </w:tabs>
+        <w:rPr>
+          <w:lang w:val="en-US"/>
+        </w:rPr>
+      </w:pPr>
+    </w:p>
+    <w:p>
+      <w:pPr>
+        <w:tabs>
+          <w:tab w:val="left" w:pos="1848"/>
+        </w:tabs>
+        <w:rPr>
+          <w:lang w:val="en-US"/>
         </w:rPr>
       </w:pPr>
       <w:r>
         <w:rPr>
           <w:noProof/>
         </w:rPr>
+        <w:lastRenderedPageBreak/>
         <w:drawing>
-          <wp:inline distT="0" distB="0" distL="0" distR="0" wp14:anchorId="30B5DC67" wp14:editId="3B74F4C5">
-            <wp:extent cx="5400040" cy="3262630"/>
+          <wp:inline distT="0" distB="0" distL="0" distR="0" wp14:anchorId="2893E0CD" wp14:editId="617EDED7">
+            <wp:extent cx="5400040" cy="5132705"/>
             <wp:effectExtent l="0" t="0" r="0" b="0"/>
-            <wp:docPr id="8" name="Picture 8" descr="Graphical user interface&#10;&#10;Description automatically generated"/>
+            <wp:docPr id="21" name="Picture 21" descr="A screenshot of a computer&#10;&#10;Description automatically generated with medium confidence"/>
             <wp:cNvGraphicFramePr>
               <a:graphicFrameLocks xmlns:a="http://schemas.openxmlformats.org/drawingml/2006/main" noChangeAspect="1"/>
             </wp:cNvGraphicFramePr>
@@ -2951,7 +2822,7 @@
               <a:graphicData uri="http://schemas.openxmlformats.org/drawingml/2006/picture">
                 <pic:pic xmlns:pic="http://schemas.openxmlformats.org/drawingml/2006/picture">
                   <pic:nvPicPr>
-                    <pic:cNvPr id="8" name="Picture 8" descr="Graphical user interface&#10;&#10;Description automatically generated"/>
+                    <pic:cNvPr id="21" name="Picture 21" descr="A screenshot of a computer&#10;&#10;Description automatically generated with medium confidence"/>
                     <pic:cNvPicPr/>
                   </pic:nvPicPr>
                   <pic:blipFill>
@@ -2963,7 +2834,7 @@
                   <pic:spPr>
                     <a:xfrm>
                       <a:off x="0" y="0"/>
-                      <a:ext cx="5400040" cy="3262630"/>
+                      <a:ext cx="5400040" cy="5132705"/>
                     </a:xfrm>
                     <a:prstGeom prst="rect">
                       <a:avLst/>
@@ -2978,37 +2849,154 @@
     </w:p>
     <w:p>
       <w:pPr>
+        <w:tabs>
+          <w:tab w:val="left" w:pos="1848"/>
+        </w:tabs>
+        <w:rPr>
+          <w:lang w:val="en-US"/>
+        </w:rPr>
+      </w:pPr>
+    </w:p>
+    <w:p>
+      <w:pPr>
+        <w:tabs>
+          <w:tab w:val="left" w:pos="1848"/>
+        </w:tabs>
+        <w:rPr>
+          <w:lang w:val="en-US"/>
+        </w:rPr>
+      </w:pPr>
+    </w:p>
+    <w:p>
+      <w:pPr>
+        <w:tabs>
+          <w:tab w:val="left" w:pos="1848"/>
+        </w:tabs>
+        <w:rPr>
+          <w:lang w:val="en-US"/>
+        </w:rPr>
+      </w:pPr>
+    </w:p>
+    <w:p>
+      <w:pPr>
+        <w:tabs>
+          <w:tab w:val="left" w:pos="1848"/>
+        </w:tabs>
+        <w:rPr>
+          <w:lang w:val="en-US"/>
+        </w:rPr>
+      </w:pPr>
+    </w:p>
+    <w:p>
+      <w:pPr>
+        <w:tabs>
+          <w:tab w:val="left" w:pos="1848"/>
+        </w:tabs>
+        <w:rPr>
+          <w:lang w:val="en-US"/>
+        </w:rPr>
+      </w:pPr>
+    </w:p>
+    <w:p>
+      <w:pPr>
+        <w:tabs>
+          <w:tab w:val="left" w:pos="1848"/>
+        </w:tabs>
+        <w:rPr>
+          <w:lang w:val="en-US"/>
+        </w:rPr>
+      </w:pPr>
+    </w:p>
+    <w:p>
+      <w:pPr>
+        <w:tabs>
+          <w:tab w:val="left" w:pos="1848"/>
+        </w:tabs>
+        <w:rPr>
+          <w:lang w:val="en-US"/>
+        </w:rPr>
+      </w:pPr>
+    </w:p>
+    <w:p>
+      <w:pPr>
+        <w:tabs>
+          <w:tab w:val="left" w:pos="1848"/>
+        </w:tabs>
+        <w:rPr>
+          <w:lang w:val="en-US"/>
+        </w:rPr>
+      </w:pPr>
+    </w:p>
+    <w:p>
+      <w:pPr>
+        <w:tabs>
+          <w:tab w:val="left" w:pos="1848"/>
+        </w:tabs>
+        <w:rPr>
+          <w:lang w:val="en-US"/>
+        </w:rPr>
+      </w:pPr>
+    </w:p>
+    <w:p>
+      <w:pPr>
+        <w:tabs>
+          <w:tab w:val="left" w:pos="1848"/>
+        </w:tabs>
+        <w:rPr>
+          <w:lang w:val="en-US"/>
+        </w:rPr>
+      </w:pPr>
+    </w:p>
+    <w:p>
+      <w:pPr>
+        <w:tabs>
+          <w:tab w:val="left" w:pos="1848"/>
+        </w:tabs>
+        <w:rPr>
+          <w:lang w:val="en-US"/>
+        </w:rPr>
+      </w:pPr>
+    </w:p>
+    <w:p>
+      <w:pPr>
+        <w:tabs>
+          <w:tab w:val="left" w:pos="1848"/>
+        </w:tabs>
+        <w:rPr>
+          <w:lang w:val="en-US"/>
+        </w:rPr>
+      </w:pPr>
+    </w:p>
+    <w:p>
+      <w:pPr>
         <w:rPr>
           <w:lang w:val="en-US" w:eastAsia="pt-BR" w:bidi="ar-SA"/>
         </w:rPr>
       </w:pPr>
-    </w:p>
-    <w:p>
-      <w:pPr>
+      <w:r>
         <w:rPr>
           <w:lang w:val="en-US" w:eastAsia="pt-BR" w:bidi="ar-SA"/>
         </w:rPr>
-      </w:pPr>
-    </w:p>
-    <w:p>
-      <w:pPr>
+        <w:lastRenderedPageBreak/>
+        <w:t>Step 2</w:t>
+      </w:r>
+      <w:r>
         <w:rPr>
           <w:lang w:val="en-US" w:eastAsia="pt-BR" w:bidi="ar-SA"/>
         </w:rPr>
-      </w:pPr>
-    </w:p>
-    <w:p>
-      <w:pPr>
+        <w:t>.1</w:t>
+      </w:r>
+      <w:r>
         <w:rPr>
           <w:lang w:val="en-US" w:eastAsia="pt-BR" w:bidi="ar-SA"/>
         </w:rPr>
-      </w:pPr>
+        <w:t xml:space="preserve"> – </w:t>
+      </w:r>
       <w:r>
         <w:rPr>
           <w:lang w:val="en-US" w:eastAsia="pt-BR" w:bidi="ar-SA"/>
         </w:rPr>
-        <w:lastRenderedPageBreak/>
-        <w:t>Step 5 –</w:t>
+        <w:t xml:space="preserve">add version and click in </w:t>
       </w:r>
       <w:r>
         <w:rPr>
@@ -3016,7 +3004,7 @@
           <w:bCs/>
           <w:lang w:val="en-US" w:eastAsia="pt-BR" w:bidi="ar-SA"/>
         </w:rPr>
-        <w:t>Next step</w:t>
+        <w:t>Save &amp; test</w:t>
       </w:r>
       <w:r>
         <w:rPr>
@@ -3031,15 +3019,25 @@
           <w:lang w:val="en-US" w:eastAsia="pt-BR" w:bidi="ar-SA"/>
         </w:rPr>
       </w:pPr>
+    </w:p>
+    <w:p>
+      <w:pPr>
+        <w:tabs>
+          <w:tab w:val="left" w:pos="1848"/>
+        </w:tabs>
+        <w:rPr>
+          <w:lang w:val="en-US"/>
+        </w:rPr>
+      </w:pPr>
       <w:r>
         <w:rPr>
           <w:noProof/>
         </w:rPr>
         <w:drawing>
-          <wp:inline distT="0" distB="0" distL="0" distR="0" wp14:anchorId="6D93F41C" wp14:editId="63E0F672">
-            <wp:extent cx="5400040" cy="3224530"/>
+          <wp:inline distT="0" distB="0" distL="0" distR="0" wp14:anchorId="71CB5877" wp14:editId="4C02428E">
+            <wp:extent cx="5400040" cy="3035300"/>
             <wp:effectExtent l="0" t="0" r="0" b="0"/>
-            <wp:docPr id="9" name="Picture 9" descr="Graphical user interface, application, table&#10;&#10;Description automatically generated"/>
+            <wp:docPr id="20" name="Picture 20" descr="Graphical user interface, text&#10;&#10;Description automatically generated"/>
             <wp:cNvGraphicFramePr>
               <a:graphicFrameLocks xmlns:a="http://schemas.openxmlformats.org/drawingml/2006/main" noChangeAspect="1"/>
             </wp:cNvGraphicFramePr>
@@ -3047,7 +3045,7 @@
               <a:graphicData uri="http://schemas.openxmlformats.org/drawingml/2006/picture">
                 <pic:pic xmlns:pic="http://schemas.openxmlformats.org/drawingml/2006/picture">
                   <pic:nvPicPr>
-                    <pic:cNvPr id="9" name="Picture 9" descr="Graphical user interface, application, table&#10;&#10;Description automatically generated"/>
+                    <pic:cNvPr id="20" name="Picture 20" descr="Graphical user interface, text&#10;&#10;Description automatically generated"/>
                     <pic:cNvPicPr/>
                   </pic:nvPicPr>
                   <pic:blipFill>
@@ -3059,7 +3057,7 @@
                   <pic:spPr>
                     <a:xfrm>
                       <a:off x="0" y="0"/>
-                      <a:ext cx="5400040" cy="3224530"/>
+                      <a:ext cx="5400040" cy="3035300"/>
                     </a:xfrm>
                     <a:prstGeom prst="rect">
                       <a:avLst/>
@@ -3074,57 +3072,11 @@
     </w:p>
     <w:p>
       <w:pPr>
-        <w:rPr>
-          <w:lang w:val="en-US" w:eastAsia="pt-BR" w:bidi="ar-SA"/>
-        </w:rPr>
-      </w:pPr>
-    </w:p>
-    <w:p>
-      <w:pPr>
-        <w:rPr>
-          <w:lang w:val="en-US" w:eastAsia="pt-BR" w:bidi="ar-SA"/>
-        </w:rPr>
-      </w:pPr>
-    </w:p>
-    <w:p>
-      <w:pPr>
-        <w:rPr>
-          <w:lang w:val="en-US" w:eastAsia="pt-BR" w:bidi="ar-SA"/>
-        </w:rPr>
-      </w:pPr>
-      <w:r>
-        <w:rPr>
-          <w:lang w:val="en-US" w:eastAsia="pt-BR" w:bidi="ar-SA"/>
-        </w:rPr>
-        <w:t xml:space="preserve">Step 6 – </w:t>
-      </w:r>
-      <w:r>
-        <w:rPr>
-          <w:b/>
-          <w:bCs/>
-          <w:lang w:val="en-US" w:eastAsia="pt-BR" w:bidi="ar-SA"/>
-        </w:rPr>
-        <w:t>Finish</w:t>
-      </w:r>
-      <w:r>
-        <w:rPr>
-          <w:lang w:val="en-US" w:eastAsia="pt-BR" w:bidi="ar-SA"/>
-        </w:rPr>
-        <w:t xml:space="preserve"> </w:t>
-      </w:r>
-      <w:r>
-        <w:rPr>
-          <w:b/>
-          <w:bCs/>
-          <w:lang w:val="en-US" w:eastAsia="pt-BR" w:bidi="ar-SA"/>
-        </w:rPr>
-        <w:t xml:space="preserve"> </w:t>
-      </w:r>
-    </w:p>
-    <w:p>
-      <w:pPr>
-        <w:rPr>
-          <w:lang w:val="en-US" w:eastAsia="pt-BR" w:bidi="ar-SA"/>
+        <w:tabs>
+          <w:tab w:val="left" w:pos="1848"/>
+        </w:tabs>
+        <w:rPr>
+          <w:lang w:val="en-US"/>
         </w:rPr>
       </w:pPr>
     </w:p>
@@ -3141,11 +3093,12 @@
         <w:rPr>
           <w:noProof/>
         </w:rPr>
+        <w:lastRenderedPageBreak/>
         <w:drawing>
-          <wp:inline distT="0" distB="0" distL="0" distR="0" wp14:anchorId="562A1F3A" wp14:editId="0DEF8879">
-            <wp:extent cx="5400040" cy="3473450"/>
+          <wp:inline distT="0" distB="0" distL="0" distR="0" wp14:anchorId="5FDB9C49" wp14:editId="0707978E">
+            <wp:extent cx="5391150" cy="6610350"/>
             <wp:effectExtent l="0" t="0" r="0" b="0"/>
-            <wp:docPr id="10" name="Picture 10" descr="Graphical user interface, text, application, email&#10;&#10;Description automatically generated"/>
+            <wp:docPr id="26" name="Picture 26" descr="A screenshot of a computer&#10;&#10;Description automatically generated with medium confidence"/>
             <wp:cNvGraphicFramePr>
               <a:graphicFrameLocks xmlns:a="http://schemas.openxmlformats.org/drawingml/2006/main" noChangeAspect="1"/>
             </wp:cNvGraphicFramePr>
@@ -3153,7 +3106,7 @@
               <a:graphicData uri="http://schemas.openxmlformats.org/drawingml/2006/picture">
                 <pic:pic xmlns:pic="http://schemas.openxmlformats.org/drawingml/2006/picture">
                   <pic:nvPicPr>
-                    <pic:cNvPr id="10" name="Picture 10" descr="Graphical user interface, text, application, email&#10;&#10;Description automatically generated"/>
+                    <pic:cNvPr id="26" name="Picture 26" descr="A screenshot of a computer&#10;&#10;Description automatically generated with medium confidence"/>
                     <pic:cNvPicPr/>
                   </pic:nvPicPr>
                   <pic:blipFill>
@@ -3165,7 +3118,7 @@
                   <pic:spPr>
                     <a:xfrm>
                       <a:off x="0" y="0"/>
-                      <a:ext cx="5400040" cy="3473450"/>
+                      <a:ext cx="5391150" cy="6610350"/>
                     </a:xfrm>
                     <a:prstGeom prst="rect">
                       <a:avLst/>
@@ -3334,6 +3287,26 @@
           <w:tab w:val="left" w:pos="1848"/>
         </w:tabs>
         <w:rPr>
+          <w:lang w:val="en-US"/>
+        </w:rPr>
+      </w:pPr>
+    </w:p>
+    <w:p>
+      <w:pPr>
+        <w:tabs>
+          <w:tab w:val="left" w:pos="1848"/>
+        </w:tabs>
+        <w:rPr>
+          <w:lang w:val="en-US"/>
+        </w:rPr>
+      </w:pPr>
+    </w:p>
+    <w:p>
+      <w:pPr>
+        <w:tabs>
+          <w:tab w:val="left" w:pos="1848"/>
+        </w:tabs>
+        <w:rPr>
           <w:b/>
           <w:bCs/>
           <w:lang w:val="en-US"/>
@@ -3345,39 +3318,110 @@
           <w:bCs/>
           <w:lang w:val="en-US"/>
         </w:rPr>
-        <w:t xml:space="preserve">LOGIN </w:t>
-      </w:r>
-    </w:p>
-    <w:p>
-      <w:pPr>
-        <w:tabs>
-          <w:tab w:val="left" w:pos="1848"/>
-        </w:tabs>
-        <w:rPr>
-          <w:lang w:val="en-US"/>
-        </w:rPr>
-      </w:pPr>
-      <w:r>
-        <w:rPr>
-          <w:lang w:val="en-US"/>
-        </w:rPr>
-        <w:t xml:space="preserve">Username: Admin </w:t>
-      </w:r>
-    </w:p>
-    <w:p>
-      <w:pPr>
-        <w:tabs>
-          <w:tab w:val="left" w:pos="1848"/>
-        </w:tabs>
-        <w:rPr>
-          <w:lang w:val="en-US"/>
-        </w:rPr>
-      </w:pPr>
-      <w:r>
-        <w:rPr>
-          <w:lang w:val="en-US"/>
-        </w:rPr>
-        <w:t>Password: zabbix</w:t>
+        <w:t>Monitor PostgreSQL with Grafana</w:t>
+      </w:r>
+      <w:r>
+        <w:rPr>
+          <w:b/>
+          <w:bCs/>
+          <w:lang w:val="en-US"/>
+        </w:rPr>
+        <w:t xml:space="preserve"> with </w:t>
+      </w:r>
+      <w:r>
+        <w:rPr>
+          <w:b/>
+          <w:bCs/>
+          <w:color w:val="FF0000"/>
+          <w:lang w:val="en-US"/>
+        </w:rPr>
+        <w:t xml:space="preserve">plugin </w:t>
+      </w:r>
+      <w:r>
+        <w:rPr>
+          <w:b/>
+          <w:bCs/>
+          <w:color w:val="FF0000"/>
+          <w:lang w:val="en-US"/>
+        </w:rPr>
+        <w:t>Zabbix</w:t>
+      </w:r>
+      <w:r>
+        <w:rPr>
+          <w:b/>
+          <w:bCs/>
+          <w:color w:val="FF0000"/>
+          <w:lang w:val="en-US"/>
+        </w:rPr>
+        <w:t xml:space="preserve"> </w:t>
+      </w:r>
+    </w:p>
+    <w:p>
+      <w:pPr>
+        <w:tabs>
+          <w:tab w:val="left" w:pos="1848"/>
+        </w:tabs>
+        <w:rPr>
+          <w:color w:val="FF0000"/>
+          <w:lang w:val="en-US"/>
+        </w:rPr>
+      </w:pPr>
+      <w:r>
+        <w:rPr>
+          <w:color w:val="FF0000"/>
+          <w:lang w:val="en-US"/>
+        </w:rPr>
+        <w:t xml:space="preserve">Data source / </w:t>
+      </w:r>
+      <w:r>
+        <w:rPr>
+          <w:color w:val="FF0000"/>
+          <w:lang w:val="en-US"/>
+        </w:rPr>
+        <w:t xml:space="preserve">Zabbix </w:t>
+      </w:r>
+      <w:r>
+        <w:rPr>
+          <w:color w:val="FF0000"/>
+          <w:lang w:val="en-US"/>
+        </w:rPr>
+        <w:t xml:space="preserve"> </w:t>
+      </w:r>
+    </w:p>
+    <w:p>
+      <w:pPr>
+        <w:tabs>
+          <w:tab w:val="left" w:pos="1848"/>
+        </w:tabs>
+        <w:rPr>
+          <w:lang w:val="en-US"/>
+        </w:rPr>
+      </w:pPr>
+    </w:p>
+    <w:p>
+      <w:pPr>
+        <w:tabs>
+          <w:tab w:val="left" w:pos="1848"/>
+        </w:tabs>
+        <w:rPr>
+          <w:lang w:val="en-US"/>
+        </w:rPr>
+      </w:pPr>
+    </w:p>
+    <w:p>
+      <w:pPr>
+        <w:tabs>
+          <w:tab w:val="left" w:pos="1848"/>
+        </w:tabs>
+        <w:rPr>
+          <w:lang w:val="en-US"/>
+        </w:rPr>
+      </w:pPr>
+      <w:r>
+        <w:rPr>
+          <w:lang w:val="en-US"/>
+        </w:rPr>
+        <w:t xml:space="preserve">Step 1 - click in Enable </w:t>
       </w:r>
     </w:p>
     <w:p>
@@ -3394,10 +3438,10 @@
           <w:noProof/>
         </w:rPr>
         <w:drawing>
-          <wp:inline distT="0" distB="0" distL="0" distR="0" wp14:anchorId="703CB3F7" wp14:editId="6B960B96">
-            <wp:extent cx="2898372" cy="2987749"/>
-            <wp:effectExtent l="0" t="0" r="0" b="3175"/>
-            <wp:docPr id="11" name="Picture 11" descr="Graphical user interface, application, website&#10;&#10;Description automatically generated"/>
+          <wp:inline distT="0" distB="0" distL="0" distR="0" wp14:anchorId="783ECCE5" wp14:editId="3A5D83EE">
+            <wp:extent cx="5400040" cy="1635760"/>
+            <wp:effectExtent l="0" t="0" r="0" b="2540"/>
+            <wp:docPr id="25" name="Picture 25" descr="A screenshot of a computer screen&#10;&#10;Description automatically generated with medium confidence"/>
             <wp:cNvGraphicFramePr>
               <a:graphicFrameLocks xmlns:a="http://schemas.openxmlformats.org/drawingml/2006/main" noChangeAspect="1"/>
             </wp:cNvGraphicFramePr>
@@ -3405,7 +3449,7 @@
               <a:graphicData uri="http://schemas.openxmlformats.org/drawingml/2006/picture">
                 <pic:pic xmlns:pic="http://schemas.openxmlformats.org/drawingml/2006/picture">
                   <pic:nvPicPr>
-                    <pic:cNvPr id="11" name="Picture 11" descr="Graphical user interface, application, website&#10;&#10;Description automatically generated"/>
+                    <pic:cNvPr id="25" name="Picture 25" descr="A screenshot of a computer screen&#10;&#10;Description automatically generated with medium confidence"/>
                     <pic:cNvPicPr/>
                   </pic:nvPicPr>
                   <pic:blipFill>
@@ -3417,7 +3461,7 @@
                   <pic:spPr>
                     <a:xfrm>
                       <a:off x="0" y="0"/>
-                      <a:ext cx="2900138" cy="2989570"/>
+                      <a:ext cx="5400040" cy="1635760"/>
                     </a:xfrm>
                     <a:prstGeom prst="rect">
                       <a:avLst/>
@@ -3441,30 +3485,14 @@
       </w:pPr>
       <w:r>
         <w:rPr>
-          <w:lang w:val="en-US"/>
-        </w:rPr>
-        <w:t xml:space="preserve">Default page </w:t>
-      </w:r>
-    </w:p>
-    <w:p>
-      <w:pPr>
-        <w:tabs>
-          <w:tab w:val="left" w:pos="1848"/>
-        </w:tabs>
-        <w:rPr>
-          <w:lang w:val="en-US"/>
-        </w:rPr>
-      </w:pPr>
-      <w:r>
-        <w:rPr>
           <w:noProof/>
         </w:rPr>
         <w:lastRenderedPageBreak/>
         <w:drawing>
-          <wp:inline distT="0" distB="0" distL="0" distR="0" wp14:anchorId="2B1E9729" wp14:editId="46B78D19">
-            <wp:extent cx="5400040" cy="2893695"/>
-            <wp:effectExtent l="0" t="0" r="0" b="1905"/>
-            <wp:docPr id="12" name="Picture 12" descr="Graphical user interface, application&#10;&#10;Description automatically generated"/>
+          <wp:inline distT="0" distB="0" distL="0" distR="0" wp14:anchorId="0D7E242F" wp14:editId="06E0DBE0">
+            <wp:extent cx="5400040" cy="3065780"/>
+            <wp:effectExtent l="0" t="0" r="0" b="1270"/>
+            <wp:docPr id="22" name="Picture 22" descr="A screenshot of a computer&#10;&#10;Description automatically generated with medium confidence"/>
             <wp:cNvGraphicFramePr>
               <a:graphicFrameLocks xmlns:a="http://schemas.openxmlformats.org/drawingml/2006/main" noChangeAspect="1"/>
             </wp:cNvGraphicFramePr>
@@ -3472,7 +3500,7 @@
               <a:graphicData uri="http://schemas.openxmlformats.org/drawingml/2006/picture">
                 <pic:pic xmlns:pic="http://schemas.openxmlformats.org/drawingml/2006/picture">
                   <pic:nvPicPr>
-                    <pic:cNvPr id="12" name="Picture 12" descr="Graphical user interface, application&#10;&#10;Description automatically generated"/>
+                    <pic:cNvPr id="22" name="Picture 22" descr="A screenshot of a computer&#10;&#10;Description automatically generated with medium confidence"/>
                     <pic:cNvPicPr/>
                   </pic:nvPicPr>
                   <pic:blipFill>
@@ -3484,7 +3512,7 @@
                   <pic:spPr>
                     <a:xfrm>
                       <a:off x="0" y="0"/>
-                      <a:ext cx="5400040" cy="2893695"/>
+                      <a:ext cx="5400040" cy="3065780"/>
                     </a:xfrm>
                     <a:prstGeom prst="rect">
                       <a:avLst/>
@@ -3553,126 +3581,88 @@
           <w:tab w:val="left" w:pos="1848"/>
         </w:tabs>
         <w:rPr>
-          <w:b/>
-          <w:bCs/>
-          <w:sz w:val="34"/>
-          <w:szCs w:val="34"/>
-          <w:lang w:val="en-US"/>
-        </w:rPr>
-      </w:pPr>
-      <w:r>
-        <w:rPr>
-          <w:b/>
-          <w:bCs/>
-          <w:sz w:val="34"/>
-          <w:szCs w:val="34"/>
-          <w:lang w:val="en-US"/>
-        </w:rPr>
-        <w:t>PostgreSQL Monitoring With ZABBIX</w:t>
-      </w:r>
-    </w:p>
-    <w:p>
-      <w:pPr>
-        <w:tabs>
-          <w:tab w:val="left" w:pos="1848"/>
-        </w:tabs>
-        <w:rPr>
-          <w:lang w:val="en-US"/>
-        </w:rPr>
-      </w:pPr>
-    </w:p>
-    <w:p>
-      <w:pPr>
-        <w:tabs>
-          <w:tab w:val="left" w:pos="1848"/>
-        </w:tabs>
-        <w:rPr>
-          <w:lang w:val="en-US"/>
-        </w:rPr>
-      </w:pPr>
-      <w:r>
-        <w:rPr>
-          <w:lang w:val="en-US"/>
-        </w:rPr>
-        <w:t xml:space="preserve">Step 1 – </w:t>
-      </w:r>
-    </w:p>
-    <w:p>
-      <w:pPr>
-        <w:tabs>
-          <w:tab w:val="left" w:pos="1848"/>
-        </w:tabs>
-        <w:rPr>
-          <w:b/>
-          <w:bCs/>
-          <w:lang w:val="en-US"/>
-        </w:rPr>
-      </w:pPr>
-      <w:r>
-        <w:rPr>
-          <w:lang w:val="en-US"/>
-        </w:rPr>
-        <w:t xml:space="preserve">Click in </w:t>
-      </w:r>
-      <w:r>
-        <w:rPr>
-          <w:b/>
-          <w:bCs/>
-          <w:lang w:val="en-US"/>
-        </w:rPr>
-        <w:t xml:space="preserve">configuration </w:t>
-      </w:r>
-    </w:p>
-    <w:p>
-      <w:pPr>
-        <w:tabs>
-          <w:tab w:val="left" w:pos="1848"/>
-        </w:tabs>
-        <w:rPr>
-          <w:b/>
-          <w:bCs/>
-          <w:lang w:val="en-US"/>
-        </w:rPr>
-      </w:pPr>
-      <w:r>
-        <w:rPr>
-          <w:lang w:val="en-US"/>
-        </w:rPr>
-        <w:t xml:space="preserve">Click in </w:t>
-      </w:r>
-      <w:r>
-        <w:rPr>
-          <w:b/>
-          <w:bCs/>
-          <w:lang w:val="en-US"/>
-        </w:rPr>
-        <w:t xml:space="preserve">hosts </w:t>
-      </w:r>
-    </w:p>
-    <w:p>
-      <w:pPr>
-        <w:tabs>
-          <w:tab w:val="left" w:pos="1848"/>
-        </w:tabs>
-        <w:rPr>
-          <w:b/>
-          <w:bCs/>
-          <w:lang w:val="en-US"/>
-        </w:rPr>
-      </w:pPr>
-      <w:r>
-        <w:rPr>
-          <w:lang w:val="en-US"/>
-        </w:rPr>
-        <w:t xml:space="preserve">Click in </w:t>
-      </w:r>
-      <w:r>
-        <w:rPr>
-          <w:b/>
-          <w:bCs/>
-          <w:lang w:val="en-US"/>
-        </w:rPr>
-        <w:t>create host</w:t>
+          <w:lang w:val="en-US"/>
+        </w:rPr>
+      </w:pPr>
+    </w:p>
+    <w:p>
+      <w:pPr>
+        <w:tabs>
+          <w:tab w:val="left" w:pos="1848"/>
+        </w:tabs>
+        <w:rPr>
+          <w:lang w:val="en-US"/>
+        </w:rPr>
+      </w:pPr>
+    </w:p>
+    <w:p>
+      <w:pPr>
+        <w:tabs>
+          <w:tab w:val="left" w:pos="1848"/>
+        </w:tabs>
+        <w:rPr>
+          <w:lang w:val="en-US"/>
+        </w:rPr>
+      </w:pPr>
+    </w:p>
+    <w:p>
+      <w:pPr>
+        <w:tabs>
+          <w:tab w:val="left" w:pos="1848"/>
+        </w:tabs>
+        <w:rPr>
+          <w:lang w:val="en-US"/>
+        </w:rPr>
+      </w:pPr>
+    </w:p>
+    <w:p>
+      <w:pPr>
+        <w:tabs>
+          <w:tab w:val="left" w:pos="1848"/>
+        </w:tabs>
+        <w:rPr>
+          <w:lang w:val="en-US"/>
+        </w:rPr>
+      </w:pPr>
+      <w:r>
+        <w:rPr>
+          <w:lang w:val="en-US"/>
+        </w:rPr>
+        <w:t xml:space="preserve">Step </w:t>
+      </w:r>
+      <w:r>
+        <w:rPr>
+          <w:lang w:val="en-US"/>
+        </w:rPr>
+        <w:t>2</w:t>
+      </w:r>
+      <w:r>
+        <w:rPr>
+          <w:lang w:val="en-US"/>
+        </w:rPr>
+        <w:t xml:space="preserve"> </w:t>
+      </w:r>
+      <w:r>
+        <w:rPr>
+          <w:lang w:val="en-US"/>
+        </w:rPr>
+        <w:t xml:space="preserve">- follow picture bellow </w:t>
+      </w:r>
+    </w:p>
+    <w:p>
+      <w:pPr>
+        <w:tabs>
+          <w:tab w:val="left" w:pos="1848"/>
+        </w:tabs>
+        <w:rPr>
+          <w:lang w:val="en-US"/>
+        </w:rPr>
+      </w:pPr>
+      <w:r>
+        <w:rPr>
+          <w:lang w:val="en-US"/>
+        </w:rPr>
+        <w:t xml:space="preserve"> </w:t>
       </w:r>
     </w:p>
     <w:p>
@@ -3688,11 +3678,12 @@
         <w:rPr>
           <w:noProof/>
         </w:rPr>
+        <w:lastRenderedPageBreak/>
         <w:drawing>
-          <wp:inline distT="0" distB="0" distL="0" distR="0" wp14:anchorId="54FE625D" wp14:editId="2DBD7ECC">
-            <wp:extent cx="5400040" cy="1871345"/>
+          <wp:inline distT="0" distB="0" distL="0" distR="0" wp14:anchorId="4591C8F1" wp14:editId="04D69295">
+            <wp:extent cx="4610100" cy="4400550"/>
             <wp:effectExtent l="0" t="0" r="0" b="0"/>
-            <wp:docPr id="3" name="Picture 3" descr="Graphical user interface, application&#10;&#10;Description automatically generated"/>
+            <wp:docPr id="23" name="Picture 23" descr="A screenshot of a computer&#10;&#10;Description automatically generated with medium confidence"/>
             <wp:cNvGraphicFramePr>
               <a:graphicFrameLocks xmlns:a="http://schemas.openxmlformats.org/drawingml/2006/main" noChangeAspect="1"/>
             </wp:cNvGraphicFramePr>
@@ -3700,7 +3691,7 @@
               <a:graphicData uri="http://schemas.openxmlformats.org/drawingml/2006/picture">
                 <pic:pic xmlns:pic="http://schemas.openxmlformats.org/drawingml/2006/picture">
                   <pic:nvPicPr>
-                    <pic:cNvPr id="3" name="Picture 3" descr="Graphical user interface, application&#10;&#10;Description automatically generated"/>
+                    <pic:cNvPr id="23" name="Picture 23" descr="A screenshot of a computer&#10;&#10;Description automatically generated with medium confidence"/>
                     <pic:cNvPicPr/>
                   </pic:nvPicPr>
                   <pic:blipFill>
@@ -3712,7 +3703,7 @@
                   <pic:spPr>
                     <a:xfrm>
                       <a:off x="0" y="0"/>
-                      <a:ext cx="5400040" cy="1871345"/>
+                      <a:ext cx="4610100" cy="4400550"/>
                     </a:xfrm>
                     <a:prstGeom prst="rect">
                       <a:avLst/>
@@ -3734,288 +3725,22 @@
           <w:lang w:val="en-US"/>
         </w:rPr>
       </w:pPr>
-    </w:p>
-    <w:p>
-      <w:pPr>
-        <w:tabs>
-          <w:tab w:val="left" w:pos="1848"/>
-        </w:tabs>
-        <w:rPr>
-          <w:lang w:val="en-US"/>
-        </w:rPr>
-      </w:pPr>
-    </w:p>
-    <w:p>
-      <w:pPr>
-        <w:tabs>
-          <w:tab w:val="left" w:pos="1848"/>
-        </w:tabs>
-        <w:rPr>
-          <w:lang w:val="en-US"/>
-        </w:rPr>
-      </w:pPr>
-    </w:p>
-    <w:p>
-      <w:pPr>
-        <w:tabs>
-          <w:tab w:val="left" w:pos="1848"/>
-        </w:tabs>
-        <w:rPr>
-          <w:lang w:val="en-US"/>
-        </w:rPr>
-      </w:pPr>
-    </w:p>
-    <w:p>
-      <w:pPr>
-        <w:tabs>
-          <w:tab w:val="left" w:pos="1848"/>
-        </w:tabs>
-        <w:rPr>
-          <w:lang w:val="en-US"/>
-        </w:rPr>
-      </w:pPr>
-    </w:p>
-    <w:p>
-      <w:pPr>
-        <w:tabs>
-          <w:tab w:val="left" w:pos="1848"/>
-        </w:tabs>
-        <w:rPr>
-          <w:lang w:val="en-US"/>
-        </w:rPr>
-      </w:pPr>
-    </w:p>
-    <w:p>
-      <w:pPr>
-        <w:tabs>
-          <w:tab w:val="left" w:pos="1848"/>
-        </w:tabs>
-        <w:rPr>
-          <w:lang w:val="en-US"/>
-        </w:rPr>
-      </w:pPr>
-    </w:p>
-    <w:p>
-      <w:pPr>
-        <w:tabs>
-          <w:tab w:val="left" w:pos="1848"/>
-        </w:tabs>
-        <w:rPr>
-          <w:lang w:val="en-US"/>
-        </w:rPr>
-      </w:pPr>
-    </w:p>
-    <w:p>
-      <w:pPr>
-        <w:tabs>
-          <w:tab w:val="left" w:pos="1848"/>
-        </w:tabs>
-        <w:rPr>
-          <w:lang w:val="en-US"/>
-        </w:rPr>
-      </w:pPr>
-    </w:p>
-    <w:p>
-      <w:pPr>
-        <w:tabs>
-          <w:tab w:val="left" w:pos="1848"/>
-        </w:tabs>
-        <w:rPr>
-          <w:lang w:val="en-US"/>
-        </w:rPr>
-      </w:pPr>
-    </w:p>
-    <w:p>
-      <w:pPr>
-        <w:tabs>
-          <w:tab w:val="left" w:pos="1848"/>
-        </w:tabs>
-        <w:rPr>
-          <w:lang w:val="en-US"/>
-        </w:rPr>
-      </w:pPr>
-    </w:p>
-    <w:p>
-      <w:pPr>
-        <w:tabs>
-          <w:tab w:val="left" w:pos="1848"/>
-        </w:tabs>
-        <w:rPr>
-          <w:lang w:val="en-US"/>
-        </w:rPr>
-      </w:pPr>
-    </w:p>
-    <w:p>
-      <w:pPr>
-        <w:tabs>
-          <w:tab w:val="left" w:pos="1848"/>
-        </w:tabs>
-        <w:rPr>
-          <w:lang w:val="en-US"/>
-        </w:rPr>
-      </w:pPr>
-    </w:p>
-    <w:p>
-      <w:pPr>
-        <w:tabs>
-          <w:tab w:val="left" w:pos="1848"/>
-        </w:tabs>
-        <w:rPr>
-          <w:lang w:val="en-US"/>
-        </w:rPr>
-      </w:pPr>
-    </w:p>
-    <w:p>
-      <w:pPr>
-        <w:tabs>
-          <w:tab w:val="left" w:pos="1848"/>
-        </w:tabs>
-        <w:rPr>
-          <w:lang w:val="en-US"/>
-        </w:rPr>
-      </w:pPr>
-    </w:p>
-    <w:p>
-      <w:pPr>
-        <w:tabs>
-          <w:tab w:val="left" w:pos="1848"/>
-        </w:tabs>
-        <w:rPr>
-          <w:lang w:val="en-US"/>
-        </w:rPr>
-      </w:pPr>
-    </w:p>
-    <w:p>
-      <w:pPr>
-        <w:tabs>
-          <w:tab w:val="left" w:pos="1848"/>
-        </w:tabs>
-        <w:rPr>
-          <w:lang w:val="en-US"/>
-        </w:rPr>
-      </w:pPr>
-    </w:p>
-    <w:p>
-      <w:pPr>
-        <w:tabs>
-          <w:tab w:val="left" w:pos="1848"/>
-        </w:tabs>
-        <w:rPr>
-          <w:lang w:val="en-US"/>
-        </w:rPr>
-      </w:pPr>
-      <w:r>
-        <w:rPr>
-          <w:lang w:val="en-US"/>
-        </w:rPr>
-        <w:t xml:space="preserve">Step 2 – </w:t>
-      </w:r>
-    </w:p>
-    <w:p>
-      <w:pPr>
-        <w:tabs>
-          <w:tab w:val="left" w:pos="1848"/>
-        </w:tabs>
-        <w:rPr>
-          <w:lang w:val="en-US"/>
-        </w:rPr>
-      </w:pPr>
-      <w:r>
-        <w:rPr>
-          <w:lang w:val="en-US"/>
-        </w:rPr>
-        <w:t xml:space="preserve">In </w:t>
-      </w:r>
-      <w:r>
-        <w:rPr>
-          <w:b/>
-          <w:bCs/>
-          <w:lang w:val="en-US"/>
-        </w:rPr>
-        <w:t>host name</w:t>
-      </w:r>
-      <w:r>
-        <w:rPr>
-          <w:lang w:val="en-US"/>
-        </w:rPr>
-        <w:t xml:space="preserve"> put: PostgreSQL Monitoring </w:t>
-      </w:r>
-    </w:p>
-    <w:p>
-      <w:pPr>
-        <w:tabs>
-          <w:tab w:val="left" w:pos="1848"/>
-        </w:tabs>
-        <w:rPr>
-          <w:lang w:val="en-US"/>
-        </w:rPr>
-      </w:pPr>
-      <w:r>
-        <w:rPr>
-          <w:b/>
-          <w:bCs/>
-          <w:lang w:val="en-US"/>
-        </w:rPr>
-        <w:t>Group</w:t>
-      </w:r>
-      <w:r>
-        <w:rPr>
-          <w:lang w:val="en-US"/>
-        </w:rPr>
-        <w:t xml:space="preserve">: Linux servers </w:t>
-      </w:r>
-    </w:p>
-    <w:p>
-      <w:pPr>
-        <w:tabs>
-          <w:tab w:val="left" w:pos="1848"/>
-        </w:tabs>
-        <w:rPr>
-          <w:lang w:val="en-US"/>
-        </w:rPr>
-      </w:pPr>
-      <w:r>
-        <w:rPr>
-          <w:b/>
-          <w:bCs/>
-          <w:lang w:val="en-US"/>
-        </w:rPr>
-        <w:t>Interface</w:t>
-      </w:r>
-      <w:r>
-        <w:rPr>
-          <w:lang w:val="en-US"/>
-        </w:rPr>
-        <w:t xml:space="preserve">: click in </w:t>
-      </w:r>
-      <w:r>
-        <w:rPr>
-          <w:b/>
-          <w:bCs/>
-          <w:lang w:val="en-US"/>
-        </w:rPr>
-        <w:t>add</w:t>
-      </w:r>
-      <w:r>
-        <w:rPr>
-          <w:lang w:val="en-US"/>
-        </w:rPr>
-        <w:t xml:space="preserve"> and </w:t>
-      </w:r>
-      <w:r>
-        <w:rPr>
-          <w:b/>
-          <w:bCs/>
-          <w:lang w:val="en-US"/>
-        </w:rPr>
-        <w:t>agent</w:t>
-      </w:r>
-      <w:r>
-        <w:rPr>
-          <w:lang w:val="en-US"/>
-        </w:rPr>
-        <w:t xml:space="preserve"> </w:t>
-      </w:r>
+      <w:r>
+        <w:rPr>
+          <w:lang w:val="en-US"/>
+        </w:rPr>
+        <w:t>http://127.0.0.1/zabbix/api_jsonrpc.php</w:t>
+      </w:r>
+    </w:p>
+    <w:p>
+      <w:pPr>
+        <w:tabs>
+          <w:tab w:val="left" w:pos="1848"/>
+        </w:tabs>
+        <w:rPr>
+          <w:lang w:val="en-US"/>
+        </w:rPr>
+      </w:pPr>
     </w:p>
     <w:p>
       <w:pPr>
@@ -4030,11 +3755,12 @@
         <w:rPr>
           <w:noProof/>
         </w:rPr>
+        <w:lastRenderedPageBreak/>
         <w:drawing>
-          <wp:inline distT="0" distB="0" distL="0" distR="0" wp14:anchorId="02207F3B" wp14:editId="378DE737">
-            <wp:extent cx="5400040" cy="2788920"/>
-            <wp:effectExtent l="0" t="0" r="0" b="0"/>
-            <wp:docPr id="4" name="Picture 4" descr="Graphical user interface, application&#10;&#10;Description automatically generated"/>
+          <wp:inline distT="0" distB="0" distL="0" distR="0" wp14:anchorId="38612D9C" wp14:editId="031F8D5F">
+            <wp:extent cx="4438650" cy="5153025"/>
+            <wp:effectExtent l="0" t="0" r="0" b="9525"/>
+            <wp:docPr id="24" name="Picture 24" descr="Graphical user interface, application&#10;&#10;Description automatically generated"/>
             <wp:cNvGraphicFramePr>
               <a:graphicFrameLocks xmlns:a="http://schemas.openxmlformats.org/drawingml/2006/main" noChangeAspect="1"/>
             </wp:cNvGraphicFramePr>
@@ -4042,7 +3768,7 @@
               <a:graphicData uri="http://schemas.openxmlformats.org/drawingml/2006/picture">
                 <pic:pic xmlns:pic="http://schemas.openxmlformats.org/drawingml/2006/picture">
                   <pic:nvPicPr>
-                    <pic:cNvPr id="4" name="Picture 4" descr="Graphical user interface, application&#10;&#10;Description automatically generated"/>
+                    <pic:cNvPr id="24" name="Picture 24" descr="Graphical user interface, application&#10;&#10;Description automatically generated"/>
                     <pic:cNvPicPr/>
                   </pic:nvPicPr>
                   <pic:blipFill>
@@ -4054,7 +3780,7 @@
                   <pic:spPr>
                     <a:xfrm>
                       <a:off x="0" y="0"/>
-                      <a:ext cx="5400040" cy="2788920"/>
+                      <a:ext cx="4438650" cy="5153025"/>
                     </a:xfrm>
                     <a:prstGeom prst="rect">
                       <a:avLst/>
@@ -4076,825 +3802,101 @@
           <w:lang w:val="en-US"/>
         </w:rPr>
       </w:pPr>
-    </w:p>
-    <w:p>
-      <w:pPr>
-        <w:tabs>
-          <w:tab w:val="left" w:pos="1848"/>
-        </w:tabs>
-        <w:rPr>
-          <w:lang w:val="en-US"/>
-        </w:rPr>
-      </w:pPr>
-    </w:p>
-    <w:p>
-      <w:pPr>
-        <w:tabs>
-          <w:tab w:val="left" w:pos="1848"/>
-        </w:tabs>
-        <w:rPr>
-          <w:lang w:val="en-US"/>
-        </w:rPr>
-      </w:pPr>
-    </w:p>
-    <w:p>
-      <w:pPr>
-        <w:tabs>
-          <w:tab w:val="left" w:pos="1848"/>
-        </w:tabs>
-        <w:rPr>
-          <w:lang w:val="en-US"/>
-        </w:rPr>
-      </w:pPr>
-    </w:p>
-    <w:p>
-      <w:pPr>
-        <w:tabs>
-          <w:tab w:val="left" w:pos="1848"/>
-        </w:tabs>
-        <w:rPr>
-          <w:lang w:val="en-US"/>
-        </w:rPr>
-      </w:pPr>
-    </w:p>
-    <w:p>
-      <w:pPr>
-        <w:tabs>
-          <w:tab w:val="left" w:pos="1848"/>
-        </w:tabs>
-        <w:rPr>
-          <w:lang w:val="en-US"/>
-        </w:rPr>
-      </w:pPr>
-    </w:p>
-    <w:p>
-      <w:pPr>
-        <w:tabs>
-          <w:tab w:val="left" w:pos="1848"/>
-        </w:tabs>
-        <w:rPr>
-          <w:lang w:val="en-US"/>
-        </w:rPr>
-      </w:pPr>
-    </w:p>
-    <w:p>
-      <w:pPr>
-        <w:tabs>
-          <w:tab w:val="left" w:pos="1848"/>
-        </w:tabs>
-        <w:rPr>
-          <w:lang w:val="en-US"/>
-        </w:rPr>
-      </w:pPr>
-    </w:p>
-    <w:p>
-      <w:pPr>
-        <w:tabs>
-          <w:tab w:val="left" w:pos="1848"/>
-        </w:tabs>
-        <w:rPr>
-          <w:lang w:val="en-US"/>
-        </w:rPr>
-      </w:pPr>
-    </w:p>
-    <w:p>
-      <w:pPr>
-        <w:tabs>
-          <w:tab w:val="left" w:pos="1848"/>
-        </w:tabs>
-        <w:rPr>
-          <w:lang w:val="en-US"/>
-        </w:rPr>
-      </w:pPr>
-    </w:p>
-    <w:p>
-      <w:pPr>
-        <w:tabs>
-          <w:tab w:val="left" w:pos="1848"/>
-        </w:tabs>
-        <w:rPr>
-          <w:lang w:val="en-US"/>
-        </w:rPr>
-      </w:pPr>
-    </w:p>
-    <w:p>
-      <w:pPr>
-        <w:tabs>
-          <w:tab w:val="left" w:pos="1848"/>
-        </w:tabs>
-        <w:rPr>
-          <w:lang w:val="en-US"/>
-        </w:rPr>
-      </w:pPr>
-    </w:p>
-    <w:p>
-      <w:pPr>
-        <w:tabs>
-          <w:tab w:val="left" w:pos="1848"/>
-        </w:tabs>
-        <w:rPr>
-          <w:lang w:val="en-US"/>
-        </w:rPr>
-      </w:pPr>
-    </w:p>
-    <w:p>
-      <w:pPr>
-        <w:tabs>
-          <w:tab w:val="left" w:pos="1848"/>
-        </w:tabs>
-        <w:rPr>
-          <w:lang w:val="en-US"/>
-        </w:rPr>
-      </w:pPr>
-    </w:p>
-    <w:p>
-      <w:pPr>
-        <w:tabs>
-          <w:tab w:val="left" w:pos="1848"/>
-        </w:tabs>
-        <w:rPr>
-          <w:lang w:val="en-US"/>
-        </w:rPr>
-      </w:pPr>
-    </w:p>
-    <w:p>
-      <w:pPr>
-        <w:tabs>
-          <w:tab w:val="left" w:pos="1848"/>
-        </w:tabs>
-        <w:rPr>
-          <w:lang w:val="en-US"/>
-        </w:rPr>
-      </w:pPr>
-      <w:r>
-        <w:rPr>
-          <w:lang w:val="en-US"/>
-        </w:rPr>
-        <w:t xml:space="preserve">Step 3 – </w:t>
-      </w:r>
-    </w:p>
-    <w:p>
-      <w:pPr>
-        <w:tabs>
-          <w:tab w:val="left" w:pos="1848"/>
-        </w:tabs>
-        <w:rPr>
-          <w:lang w:val="en-US"/>
-        </w:rPr>
-      </w:pPr>
-      <w:r>
-        <w:rPr>
-          <w:lang w:val="en-US"/>
-        </w:rPr>
-        <w:t xml:space="preserve">In </w:t>
-      </w:r>
-      <w:r>
-        <w:rPr>
-          <w:b/>
-          <w:bCs/>
-          <w:lang w:val="en-US"/>
-        </w:rPr>
-        <w:t>Templete</w:t>
-      </w:r>
-      <w:r>
-        <w:rPr>
-          <w:lang w:val="en-US"/>
-        </w:rPr>
-        <w:t xml:space="preserve"> put: PostgreSQL by Zabbix agent </w:t>
-      </w:r>
-    </w:p>
-    <w:p>
-      <w:pPr>
-        <w:tabs>
-          <w:tab w:val="left" w:pos="1848"/>
-        </w:tabs>
-        <w:rPr>
-          <w:lang w:val="en-US"/>
-        </w:rPr>
-      </w:pPr>
-      <w:r>
-        <w:rPr>
-          <w:lang w:val="en-US"/>
-        </w:rPr>
-        <w:t xml:space="preserve">Click in Add/Update </w:t>
-      </w:r>
-    </w:p>
-    <w:p>
-      <w:pPr>
-        <w:tabs>
-          <w:tab w:val="left" w:pos="1848"/>
-        </w:tabs>
-        <w:rPr>
-          <w:lang w:val="en-US"/>
-        </w:rPr>
-      </w:pPr>
-      <w:r>
-        <w:rPr>
-          <w:noProof/>
-        </w:rPr>
-        <w:drawing>
-          <wp:inline distT="0" distB="0" distL="0" distR="0" wp14:anchorId="0C7F2647" wp14:editId="1E287BF9">
-            <wp:extent cx="5400040" cy="3404235"/>
-            <wp:effectExtent l="0" t="0" r="0" b="5715"/>
-            <wp:docPr id="14" name="Picture 14" descr="Graphical user interface, application&#10;&#10;Description automatically generated"/>
-            <wp:cNvGraphicFramePr>
-              <a:graphicFrameLocks xmlns:a="http://schemas.openxmlformats.org/drawingml/2006/main" noChangeAspect="1"/>
-            </wp:cNvGraphicFramePr>
-            <a:graphic xmlns:a="http://schemas.openxmlformats.org/drawingml/2006/main">
-              <a:graphicData uri="http://schemas.openxmlformats.org/drawingml/2006/picture">
-                <pic:pic xmlns:pic="http://schemas.openxmlformats.org/drawingml/2006/picture">
-                  <pic:nvPicPr>
-                    <pic:cNvPr id="14" name="Picture 14" descr="Graphical user interface, application&#10;&#10;Description automatically generated"/>
-                    <pic:cNvPicPr/>
-                  </pic:nvPicPr>
-                  <pic:blipFill>
-                    <a:blip r:embed="rId21"/>
-                    <a:stretch>
-                      <a:fillRect/>
-                    </a:stretch>
-                  </pic:blipFill>
-                  <pic:spPr>
-                    <a:xfrm>
-                      <a:off x="0" y="0"/>
-                      <a:ext cx="5400040" cy="3404235"/>
-                    </a:xfrm>
-                    <a:prstGeom prst="rect">
-                      <a:avLst/>
-                    </a:prstGeom>
-                  </pic:spPr>
-                </pic:pic>
-              </a:graphicData>
-            </a:graphic>
-          </wp:inline>
-        </w:drawing>
-      </w:r>
-    </w:p>
-    <w:p>
-      <w:pPr>
-        <w:tabs>
-          <w:tab w:val="left" w:pos="1848"/>
-        </w:tabs>
-        <w:rPr>
-          <w:lang w:val="en-US"/>
-        </w:rPr>
-      </w:pPr>
-    </w:p>
-    <w:p>
-      <w:pPr>
-        <w:tabs>
-          <w:tab w:val="left" w:pos="1848"/>
-        </w:tabs>
-        <w:rPr>
-          <w:lang w:val="en-US"/>
-        </w:rPr>
-      </w:pPr>
-    </w:p>
-    <w:p>
-      <w:pPr>
-        <w:tabs>
-          <w:tab w:val="left" w:pos="1848"/>
-        </w:tabs>
-        <w:rPr>
-          <w:lang w:val="en-US"/>
-        </w:rPr>
-      </w:pPr>
-    </w:p>
-    <w:p>
-      <w:pPr>
-        <w:tabs>
-          <w:tab w:val="left" w:pos="1848"/>
-        </w:tabs>
-        <w:rPr>
-          <w:lang w:val="en-US"/>
-        </w:rPr>
-      </w:pPr>
-    </w:p>
-    <w:p>
-      <w:pPr>
-        <w:tabs>
-          <w:tab w:val="left" w:pos="1848"/>
-        </w:tabs>
-        <w:rPr>
-          <w:lang w:val="en-US"/>
-        </w:rPr>
-      </w:pPr>
-    </w:p>
-    <w:p>
-      <w:pPr>
-        <w:tabs>
-          <w:tab w:val="left" w:pos="1848"/>
-        </w:tabs>
-        <w:rPr>
-          <w:lang w:val="en-US"/>
-        </w:rPr>
-      </w:pPr>
-    </w:p>
-    <w:p>
-      <w:pPr>
-        <w:tabs>
-          <w:tab w:val="left" w:pos="1848"/>
-        </w:tabs>
-        <w:rPr>
-          <w:lang w:val="en-US"/>
-        </w:rPr>
-      </w:pPr>
-    </w:p>
-    <w:p>
-      <w:pPr>
-        <w:tabs>
-          <w:tab w:val="left" w:pos="1848"/>
-        </w:tabs>
-        <w:rPr>
-          <w:lang w:val="en-US"/>
-        </w:rPr>
-      </w:pPr>
-    </w:p>
-    <w:p>
-      <w:pPr>
-        <w:tabs>
-          <w:tab w:val="left" w:pos="1848"/>
-        </w:tabs>
-        <w:rPr>
-          <w:lang w:val="en-US"/>
-        </w:rPr>
-      </w:pPr>
-    </w:p>
-    <w:p>
-      <w:pPr>
-        <w:tabs>
-          <w:tab w:val="left" w:pos="1848"/>
-        </w:tabs>
-        <w:rPr>
-          <w:lang w:val="en-US"/>
-        </w:rPr>
-      </w:pPr>
-    </w:p>
-    <w:p>
-      <w:pPr>
-        <w:tabs>
-          <w:tab w:val="left" w:pos="1848"/>
-        </w:tabs>
-        <w:rPr>
-          <w:lang w:val="en-US"/>
-        </w:rPr>
-      </w:pPr>
-    </w:p>
-    <w:p>
-      <w:pPr>
-        <w:tabs>
-          <w:tab w:val="left" w:pos="1848"/>
-        </w:tabs>
-        <w:rPr>
-          <w:lang w:val="en-US"/>
-        </w:rPr>
-      </w:pPr>
-    </w:p>
-    <w:p>
-      <w:pPr>
-        <w:tabs>
-          <w:tab w:val="left" w:pos="1848"/>
-        </w:tabs>
-        <w:rPr>
-          <w:lang w:val="en-US"/>
-        </w:rPr>
-      </w:pPr>
-    </w:p>
-    <w:p>
-      <w:pPr>
-        <w:tabs>
-          <w:tab w:val="left" w:pos="1848"/>
-        </w:tabs>
-        <w:rPr>
-          <w:lang w:val="en-US"/>
-        </w:rPr>
-      </w:pPr>
-    </w:p>
-    <w:p>
-      <w:pPr>
-        <w:tabs>
-          <w:tab w:val="left" w:pos="1848"/>
-        </w:tabs>
-        <w:rPr>
-          <w:lang w:val="en-US"/>
-        </w:rPr>
-      </w:pPr>
-    </w:p>
-    <w:p>
-      <w:pPr>
-        <w:tabs>
-          <w:tab w:val="left" w:pos="1848"/>
-        </w:tabs>
-        <w:rPr>
-          <w:lang w:val="en-US"/>
-        </w:rPr>
-      </w:pPr>
-      <w:r>
-        <w:rPr>
-          <w:lang w:val="en-US"/>
-        </w:rPr>
-        <w:t xml:space="preserve">Step 4 – </w:t>
-      </w:r>
-    </w:p>
-    <w:p>
-      <w:pPr>
-        <w:tabs>
-          <w:tab w:val="left" w:pos="1848"/>
-        </w:tabs>
-        <w:rPr>
-          <w:b/>
-          <w:bCs/>
-          <w:lang w:val="en-US"/>
-        </w:rPr>
-      </w:pPr>
-      <w:r>
-        <w:rPr>
-          <w:lang w:val="en-US"/>
-        </w:rPr>
-        <w:t xml:space="preserve">Click in </w:t>
-      </w:r>
-      <w:r>
-        <w:rPr>
-          <w:b/>
-          <w:bCs/>
-          <w:lang w:val="en-US"/>
-        </w:rPr>
-        <w:t xml:space="preserve">macros </w:t>
-      </w:r>
-    </w:p>
-    <w:p>
-      <w:pPr>
-        <w:tabs>
-          <w:tab w:val="left" w:pos="1848"/>
-        </w:tabs>
-        <w:rPr>
-          <w:lang w:val="en-US"/>
-        </w:rPr>
-      </w:pPr>
-      <w:r>
-        <w:rPr>
-          <w:lang w:val="en-US"/>
-        </w:rPr>
-        <w:t xml:space="preserve">In </w:t>
-      </w:r>
-      <w:r>
-        <w:rPr>
-          <w:lang w:val="en-US"/>
-        </w:rPr>
-        <w:t>{$PG.PASSWORD}</w:t>
-      </w:r>
-      <w:r>
-        <w:rPr>
-          <w:lang w:val="en-US"/>
-        </w:rPr>
-        <w:t xml:space="preserve"> put:</w:t>
-      </w:r>
-      <w:r>
-        <w:rPr>
-          <w:b/>
-          <w:bCs/>
-          <w:lang w:val="en-US"/>
-        </w:rPr>
-        <w:t xml:space="preserve"> zabbix</w:t>
-      </w:r>
-      <w:r>
-        <w:rPr>
-          <w:lang w:val="en-US"/>
-        </w:rPr>
-        <w:t xml:space="preserve"> </w:t>
-      </w:r>
-    </w:p>
-    <w:p>
-      <w:pPr>
-        <w:tabs>
-          <w:tab w:val="left" w:pos="1848"/>
-        </w:tabs>
-        <w:rPr>
-          <w:lang w:val="en-US"/>
-        </w:rPr>
-      </w:pPr>
-      <w:r>
-        <w:rPr>
-          <w:noProof/>
-        </w:rPr>
-        <w:lastRenderedPageBreak/>
-        <w:drawing>
-          <wp:inline distT="0" distB="0" distL="0" distR="0" wp14:anchorId="3CC48D71" wp14:editId="10A6CF2B">
-            <wp:extent cx="5400040" cy="3510280"/>
-            <wp:effectExtent l="0" t="0" r="0" b="0"/>
-            <wp:docPr id="15" name="Picture 15" descr="Graphical user interface, application&#10;&#10;Description automatically generated"/>
-            <wp:cNvGraphicFramePr>
-              <a:graphicFrameLocks xmlns:a="http://schemas.openxmlformats.org/drawingml/2006/main" noChangeAspect="1"/>
-            </wp:cNvGraphicFramePr>
-            <a:graphic xmlns:a="http://schemas.openxmlformats.org/drawingml/2006/main">
-              <a:graphicData uri="http://schemas.openxmlformats.org/drawingml/2006/picture">
-                <pic:pic xmlns:pic="http://schemas.openxmlformats.org/drawingml/2006/picture">
-                  <pic:nvPicPr>
-                    <pic:cNvPr id="15" name="Picture 15" descr="Graphical user interface, application&#10;&#10;Description automatically generated"/>
-                    <pic:cNvPicPr/>
-                  </pic:nvPicPr>
-                  <pic:blipFill>
-                    <a:blip r:embed="rId22"/>
-                    <a:stretch>
-                      <a:fillRect/>
-                    </a:stretch>
-                  </pic:blipFill>
-                  <pic:spPr>
-                    <a:xfrm>
-                      <a:off x="0" y="0"/>
-                      <a:ext cx="5400040" cy="3510280"/>
-                    </a:xfrm>
-                    <a:prstGeom prst="rect">
-                      <a:avLst/>
-                    </a:prstGeom>
-                  </pic:spPr>
-                </pic:pic>
-              </a:graphicData>
-            </a:graphic>
-          </wp:inline>
-        </w:drawing>
-      </w:r>
-      <w:r>
-        <w:rPr>
-          <w:lang w:val="en-US"/>
-        </w:rPr>
-        <w:t xml:space="preserve">Click in add or update </w:t>
-      </w:r>
-    </w:p>
-    <w:p>
-      <w:pPr>
-        <w:tabs>
-          <w:tab w:val="left" w:pos="1848"/>
-        </w:tabs>
-        <w:rPr>
-          <w:lang w:val="en-US"/>
-        </w:rPr>
-      </w:pPr>
-    </w:p>
-    <w:p>
-      <w:pPr>
-        <w:tabs>
-          <w:tab w:val="left" w:pos="1848"/>
-        </w:tabs>
-        <w:rPr>
-          <w:lang w:val="en-US"/>
-        </w:rPr>
-      </w:pPr>
-    </w:p>
-    <w:p>
-      <w:pPr>
-        <w:tabs>
-          <w:tab w:val="left" w:pos="1848"/>
-        </w:tabs>
-        <w:rPr>
-          <w:lang w:val="en-US"/>
-        </w:rPr>
-      </w:pPr>
-    </w:p>
-    <w:p>
-      <w:pPr>
-        <w:tabs>
-          <w:tab w:val="left" w:pos="1848"/>
-        </w:tabs>
-        <w:rPr>
-          <w:lang w:val="en-US"/>
-        </w:rPr>
-      </w:pPr>
-    </w:p>
-    <w:p>
-      <w:pPr>
-        <w:tabs>
-          <w:tab w:val="left" w:pos="1848"/>
-        </w:tabs>
-        <w:rPr>
-          <w:lang w:val="en-US"/>
-        </w:rPr>
-      </w:pPr>
-    </w:p>
-    <w:p>
-      <w:pPr>
-        <w:tabs>
-          <w:tab w:val="left" w:pos="1848"/>
-        </w:tabs>
-        <w:rPr>
-          <w:lang w:val="en-US"/>
-        </w:rPr>
-      </w:pPr>
-    </w:p>
-    <w:p>
-      <w:pPr>
-        <w:tabs>
-          <w:tab w:val="left" w:pos="1848"/>
-        </w:tabs>
-        <w:rPr>
-          <w:lang w:val="en-US"/>
-        </w:rPr>
-      </w:pPr>
-    </w:p>
-    <w:p>
-      <w:pPr>
-        <w:tabs>
-          <w:tab w:val="left" w:pos="1848"/>
-        </w:tabs>
-        <w:rPr>
-          <w:lang w:val="en-US"/>
-        </w:rPr>
-      </w:pPr>
-    </w:p>
-    <w:p>
-      <w:pPr>
-        <w:tabs>
-          <w:tab w:val="left" w:pos="1848"/>
-        </w:tabs>
-        <w:rPr>
-          <w:lang w:val="en-US"/>
-        </w:rPr>
-      </w:pPr>
-    </w:p>
-    <w:p>
-      <w:pPr>
-        <w:tabs>
-          <w:tab w:val="left" w:pos="1848"/>
-        </w:tabs>
-        <w:rPr>
-          <w:lang w:val="en-US"/>
-        </w:rPr>
-      </w:pPr>
-    </w:p>
-    <w:p>
-      <w:pPr>
-        <w:tabs>
-          <w:tab w:val="left" w:pos="1848"/>
-        </w:tabs>
-        <w:rPr>
-          <w:lang w:val="en-US"/>
-        </w:rPr>
-      </w:pPr>
-    </w:p>
-    <w:p>
-      <w:pPr>
-        <w:tabs>
-          <w:tab w:val="left" w:pos="1848"/>
-        </w:tabs>
-        <w:rPr>
-          <w:lang w:val="en-US"/>
-        </w:rPr>
-      </w:pPr>
-    </w:p>
-    <w:p>
-      <w:pPr>
-        <w:tabs>
-          <w:tab w:val="left" w:pos="1848"/>
-        </w:tabs>
-        <w:rPr>
-          <w:lang w:val="en-US"/>
-        </w:rPr>
-      </w:pPr>
-    </w:p>
-    <w:p>
-      <w:pPr>
-        <w:tabs>
-          <w:tab w:val="left" w:pos="1848"/>
-        </w:tabs>
-        <w:rPr>
-          <w:lang w:val="en-US"/>
-        </w:rPr>
-      </w:pPr>
-    </w:p>
-    <w:p>
-      <w:pPr>
-        <w:tabs>
-          <w:tab w:val="left" w:pos="1848"/>
-        </w:tabs>
-        <w:rPr>
-          <w:b/>
-          <w:bCs/>
-          <w:lang w:val="en-US"/>
-        </w:rPr>
-      </w:pPr>
-      <w:r>
-        <w:rPr>
-          <w:b/>
-          <w:bCs/>
-          <w:lang w:val="en-US"/>
-        </w:rPr>
-        <w:t xml:space="preserve">Now </w:t>
-      </w:r>
-      <w:r>
-        <w:rPr>
-          <w:b/>
-          <w:bCs/>
-          <w:lang w:val="en-US"/>
-        </w:rPr>
-        <w:t>y</w:t>
-      </w:r>
-      <w:r>
-        <w:rPr>
-          <w:b/>
-          <w:bCs/>
-          <w:lang w:val="en-US"/>
-        </w:rPr>
-        <w:t xml:space="preserve">our Zabbix are monitoring your PostgreSQL </w:t>
-      </w:r>
-    </w:p>
-    <w:p>
-      <w:pPr>
-        <w:tabs>
-          <w:tab w:val="left" w:pos="1848"/>
-        </w:tabs>
-        <w:rPr>
-          <w:lang w:val="en-US"/>
-        </w:rPr>
-      </w:pPr>
-      <w:r>
-        <w:rPr>
-          <w:noProof/>
-        </w:rPr>
-        <w:lastRenderedPageBreak/>
-        <w:drawing>
-          <wp:inline distT="0" distB="0" distL="0" distR="0" wp14:anchorId="2EE7D73B" wp14:editId="61FA50D4">
-            <wp:extent cx="5400040" cy="1873885"/>
-            <wp:effectExtent l="0" t="0" r="0" b="0"/>
-            <wp:docPr id="16" name="Picture 16" descr="Graphical user interface, application&#10;&#10;Description automatically generated"/>
-            <wp:cNvGraphicFramePr>
-              <a:graphicFrameLocks xmlns:a="http://schemas.openxmlformats.org/drawingml/2006/main" noChangeAspect="1"/>
-            </wp:cNvGraphicFramePr>
-            <a:graphic xmlns:a="http://schemas.openxmlformats.org/drawingml/2006/main">
-              <a:graphicData uri="http://schemas.openxmlformats.org/drawingml/2006/picture">
-                <pic:pic xmlns:pic="http://schemas.openxmlformats.org/drawingml/2006/picture">
-                  <pic:nvPicPr>
-                    <pic:cNvPr id="16" name="Picture 16" descr="Graphical user interface, application&#10;&#10;Description automatically generated"/>
-                    <pic:cNvPicPr/>
-                  </pic:nvPicPr>
-                  <pic:blipFill>
-                    <a:blip r:embed="rId23"/>
-                    <a:stretch>
-                      <a:fillRect/>
-                    </a:stretch>
-                  </pic:blipFill>
-                  <pic:spPr>
-                    <a:xfrm>
-                      <a:off x="0" y="0"/>
-                      <a:ext cx="5400040" cy="1873885"/>
-                    </a:xfrm>
-                    <a:prstGeom prst="rect">
-                      <a:avLst/>
-                    </a:prstGeom>
-                  </pic:spPr>
-                </pic:pic>
-              </a:graphicData>
-            </a:graphic>
-          </wp:inline>
-        </w:drawing>
-      </w:r>
-    </w:p>
-    <w:p>
-      <w:pPr>
-        <w:tabs>
-          <w:tab w:val="left" w:pos="1848"/>
-        </w:tabs>
-        <w:rPr>
-          <w:lang w:val="en-US"/>
-        </w:rPr>
-      </w:pPr>
-    </w:p>
-    <w:p>
-      <w:pPr>
-        <w:tabs>
-          <w:tab w:val="left" w:pos="1848"/>
-        </w:tabs>
-        <w:rPr>
-          <w:lang w:val="en-US"/>
-        </w:rPr>
-      </w:pPr>
-    </w:p>
-    <w:p>
-      <w:pPr>
-        <w:tabs>
-          <w:tab w:val="left" w:pos="1848"/>
-        </w:tabs>
-        <w:rPr>
-          <w:lang w:val="en-US"/>
-        </w:rPr>
-      </w:pPr>
-    </w:p>
-    <w:p>
-      <w:pPr>
-        <w:tabs>
-          <w:tab w:val="left" w:pos="1848"/>
-        </w:tabs>
-        <w:rPr>
-          <w:lang w:val="en-US"/>
-        </w:rPr>
-      </w:pPr>
-    </w:p>
-    <w:p>
-      <w:pPr>
-        <w:tabs>
-          <w:tab w:val="left" w:pos="1848"/>
-        </w:tabs>
-        <w:rPr>
-          <w:lang w:val="en-US"/>
-        </w:rPr>
+      <w:r>
+        <w:rPr>
+          <w:lang w:val="en-US"/>
+        </w:rPr>
+        <w:t>Admin</w:t>
+      </w:r>
+    </w:p>
+    <w:p>
+      <w:pPr>
+        <w:tabs>
+          <w:tab w:val="left" w:pos="1848"/>
+        </w:tabs>
+        <w:rPr>
+          <w:lang w:val="en-US"/>
+        </w:rPr>
+      </w:pPr>
+      <w:proofErr w:type="spellStart"/>
+      <w:r>
+        <w:rPr>
+          <w:lang w:val="en-US"/>
+        </w:rPr>
+        <w:t>zabbix</w:t>
+      </w:r>
+      <w:proofErr w:type="spellEnd"/>
+    </w:p>
+    <w:p>
+      <w:pPr>
+        <w:tabs>
+          <w:tab w:val="left" w:pos="1848"/>
+        </w:tabs>
+        <w:rPr>
+          <w:lang w:val="en-US"/>
+        </w:rPr>
+      </w:pPr>
+    </w:p>
+    <w:p>
+      <w:pPr>
+        <w:tabs>
+          <w:tab w:val="left" w:pos="1848"/>
+        </w:tabs>
+        <w:rPr>
+          <w:lang w:val="en-US"/>
+        </w:rPr>
+      </w:pPr>
+      <w:r>
+        <w:rPr>
+          <w:lang w:val="en-US"/>
+        </w:rPr>
+        <w:t xml:space="preserve">FINISH </w:t>
+      </w:r>
+    </w:p>
+    <w:p>
+      <w:pPr>
+        <w:tabs>
+          <w:tab w:val="left" w:pos="1848"/>
+        </w:tabs>
+      </w:pPr>
+      <w:r>
+        <w:t xml:space="preserve">REFE: </w:t>
+      </w:r>
+      <w:hyperlink r:id="rId21" w:history="1">
+        <w:r>
+          <w:rPr>
+            <w:rStyle w:val="Hyperlink"/>
+          </w:rPr>
+          <w:t>https://www.youtube.com/watch?v=9TCsaf5h_w4&amp;t=773s</w:t>
+        </w:r>
+      </w:hyperlink>
+    </w:p>
+    <w:p>
+      <w:pPr>
+        <w:tabs>
+          <w:tab w:val="left" w:pos="1848"/>
+        </w:tabs>
+      </w:pPr>
+    </w:p>
+    <w:p>
+      <w:pPr>
+        <w:tabs>
+          <w:tab w:val="left" w:pos="1848"/>
+        </w:tabs>
+      </w:pPr>
+    </w:p>
+    <w:p>
+      <w:pPr>
+        <w:tabs>
+          <w:tab w:val="left" w:pos="1848"/>
+        </w:tabs>
+      </w:pPr>
+    </w:p>
+    <w:p>
+      <w:pPr>
+        <w:tabs>
+          <w:tab w:val="left" w:pos="1848"/>
+        </w:tabs>
       </w:pPr>
     </w:p>
     <w:p>
@@ -5303,8 +4305,8 @@
       </w:pPr>
     </w:p>
     <w:sectPr>
-      <w:headerReference w:type="default" r:id="rId24"/>
-      <w:footerReference w:type="default" r:id="rId25"/>
+      <w:headerReference w:type="default" r:id="rId22"/>
+      <w:footerReference w:type="default" r:id="rId23"/>
       <w:pgSz w:w="11906" w:h="16838"/>
       <w:pgMar w:top="1417" w:right="1701" w:bottom="1417" w:left="1701" w:header="708" w:footer="708" w:gutter="0"/>
       <w:cols w:space="708"/>
@@ -5467,9 +4469,11 @@
       <w:pStyle w:val="Header"/>
       <w:jc w:val="center"/>
     </w:pPr>
+    <w:proofErr w:type="spellStart"/>
     <w:r>
       <w:t>Grafana</w:t>
     </w:r>
+    <w:proofErr w:type="spellEnd"/>
   </w:p>
 </w:hdr>
 </file>

</xml_diff>

<commit_message>
docs: add steps about import dashboard postgresql in grafana
</commit_message>
<xml_diff>
--- a/srv/grafana/doc/grafana.docx
+++ b/srv/grafana/doc/grafana.docx
@@ -2425,24 +2425,33 @@
         <w:tabs>
           <w:tab w:val="left" w:pos="1848"/>
         </w:tabs>
+        <w:rPr>
+          <w:lang w:val="en-US"/>
+        </w:rPr>
       </w:pPr>
       <w:proofErr w:type="spellStart"/>
       <w:r>
+        <w:rPr>
+          <w:lang w:val="en-US"/>
+        </w:rPr>
         <w:t>Refe</w:t>
       </w:r>
       <w:proofErr w:type="spellEnd"/>
       <w:r>
-        <w:t xml:space="preserve">: </w:t>
-      </w:r>
-      <w:r>
-        <w:t>https://www.youtube.com/watch?v=csx6GoF1Ul4&amp;t=163s</w:t>
-      </w:r>
-    </w:p>
-    <w:p>
-      <w:pPr>
-        <w:tabs>
-          <w:tab w:val="left" w:pos="1848"/>
-        </w:tabs>
+        <w:rPr>
+          <w:lang w:val="en-US"/>
+        </w:rPr>
+        <w:t>: https://www.youtube.com/watch?v=csx6GoF1Ul4&amp;t=163s</w:t>
+      </w:r>
+    </w:p>
+    <w:p>
+      <w:pPr>
+        <w:tabs>
+          <w:tab w:val="left" w:pos="1848"/>
+        </w:tabs>
+        <w:rPr>
+          <w:lang w:val="en-US"/>
+        </w:rPr>
       </w:pPr>
     </w:p>
     <w:p>
@@ -2978,25 +2987,7 @@
           <w:lang w:val="en-US" w:eastAsia="pt-BR" w:bidi="ar-SA"/>
         </w:rPr>
         <w:lastRenderedPageBreak/>
-        <w:t>Step 2</w:t>
-      </w:r>
-      <w:r>
-        <w:rPr>
-          <w:lang w:val="en-US" w:eastAsia="pt-BR" w:bidi="ar-SA"/>
-        </w:rPr>
-        <w:t>.1</w:t>
-      </w:r>
-      <w:r>
-        <w:rPr>
-          <w:lang w:val="en-US" w:eastAsia="pt-BR" w:bidi="ar-SA"/>
-        </w:rPr>
-        <w:t xml:space="preserve"> – </w:t>
-      </w:r>
-      <w:r>
-        <w:rPr>
-          <w:lang w:val="en-US" w:eastAsia="pt-BR" w:bidi="ar-SA"/>
-        </w:rPr>
-        <w:t xml:space="preserve">add version and click in </w:t>
+        <w:t xml:space="preserve">Step 2.1 – add version and click in </w:t>
       </w:r>
       <w:r>
         <w:rPr>
@@ -3197,127 +3188,18 @@
           <w:tab w:val="left" w:pos="1848"/>
         </w:tabs>
         <w:rPr>
-          <w:lang w:val="en-US"/>
-        </w:rPr>
-      </w:pPr>
-    </w:p>
-    <w:p>
-      <w:pPr>
-        <w:tabs>
-          <w:tab w:val="left" w:pos="1848"/>
-        </w:tabs>
-        <w:rPr>
-          <w:lang w:val="en-US"/>
-        </w:rPr>
-      </w:pPr>
-    </w:p>
-    <w:p>
-      <w:pPr>
-        <w:tabs>
-          <w:tab w:val="left" w:pos="1848"/>
-        </w:tabs>
-        <w:rPr>
-          <w:lang w:val="en-US"/>
-        </w:rPr>
-      </w:pPr>
-    </w:p>
-    <w:p>
-      <w:pPr>
-        <w:tabs>
-          <w:tab w:val="left" w:pos="1848"/>
-        </w:tabs>
-        <w:rPr>
-          <w:lang w:val="en-US"/>
-        </w:rPr>
-      </w:pPr>
-    </w:p>
-    <w:p>
-      <w:pPr>
-        <w:tabs>
-          <w:tab w:val="left" w:pos="1848"/>
-        </w:tabs>
-        <w:rPr>
-          <w:lang w:val="en-US"/>
-        </w:rPr>
-      </w:pPr>
-    </w:p>
-    <w:p>
-      <w:pPr>
-        <w:tabs>
-          <w:tab w:val="left" w:pos="1848"/>
-        </w:tabs>
-        <w:rPr>
-          <w:lang w:val="en-US"/>
-        </w:rPr>
-      </w:pPr>
-    </w:p>
-    <w:p>
-      <w:pPr>
-        <w:tabs>
-          <w:tab w:val="left" w:pos="1848"/>
-        </w:tabs>
-        <w:rPr>
-          <w:lang w:val="en-US"/>
-        </w:rPr>
-      </w:pPr>
-    </w:p>
-    <w:p>
-      <w:pPr>
-        <w:tabs>
-          <w:tab w:val="left" w:pos="1848"/>
-        </w:tabs>
-        <w:rPr>
-          <w:lang w:val="en-US"/>
-        </w:rPr>
-      </w:pPr>
-    </w:p>
-    <w:p>
-      <w:pPr>
-        <w:tabs>
-          <w:tab w:val="left" w:pos="1848"/>
-        </w:tabs>
-        <w:rPr>
-          <w:lang w:val="en-US"/>
-        </w:rPr>
-      </w:pPr>
-    </w:p>
-    <w:p>
-      <w:pPr>
-        <w:tabs>
-          <w:tab w:val="left" w:pos="1848"/>
-        </w:tabs>
-        <w:rPr>
-          <w:lang w:val="en-US"/>
-        </w:rPr>
-      </w:pPr>
-    </w:p>
-    <w:p>
-      <w:pPr>
-        <w:tabs>
-          <w:tab w:val="left" w:pos="1848"/>
-        </w:tabs>
-        <w:rPr>
-          <w:lang w:val="en-US"/>
-        </w:rPr>
-      </w:pPr>
-    </w:p>
-    <w:p>
-      <w:pPr>
-        <w:tabs>
-          <w:tab w:val="left" w:pos="1848"/>
-        </w:tabs>
-        <w:rPr>
-          <w:b/>
-          <w:bCs/>
-          <w:lang w:val="en-US"/>
-        </w:rPr>
-      </w:pPr>
-      <w:r>
-        <w:rPr>
-          <w:b/>
-          <w:bCs/>
-          <w:lang w:val="en-US"/>
-        </w:rPr>
+          <w:b/>
+          <w:bCs/>
+          <w:lang w:val="en-US"/>
+        </w:rPr>
+      </w:pPr>
+      <w:r>
+        <w:rPr>
+          <w:b/>
+          <w:bCs/>
+          <w:lang w:val="en-US"/>
+        </w:rPr>
+        <w:lastRenderedPageBreak/>
         <w:t>Monitor PostgreSQL with Grafana</w:t>
       </w:r>
       <w:r>
@@ -3487,7 +3369,6 @@
         <w:rPr>
           <w:noProof/>
         </w:rPr>
-        <w:lastRenderedPageBreak/>
         <w:drawing>
           <wp:inline distT="0" distB="0" distL="0" distR="0" wp14:anchorId="0D7E242F" wp14:editId="06E0DBE0">
             <wp:extent cx="5400040" cy="3065780"/>
@@ -3628,42 +3509,24 @@
         <w:rPr>
           <w:lang w:val="en-US"/>
         </w:rPr>
-        <w:t xml:space="preserve">Step </w:t>
-      </w:r>
-      <w:r>
-        <w:rPr>
-          <w:lang w:val="en-US"/>
-        </w:rPr>
-        <w:t>2</w:t>
-      </w:r>
+        <w:t xml:space="preserve">Step 2 - follow picture bellow </w:t>
+      </w:r>
+    </w:p>
+    <w:p>
+      <w:pPr>
+        <w:tabs>
+          <w:tab w:val="left" w:pos="1848"/>
+        </w:tabs>
+        <w:rPr>
+          <w:lang w:val="en-US"/>
+        </w:rPr>
+      </w:pPr>
       <w:r>
         <w:rPr>
           <w:lang w:val="en-US"/>
         </w:rPr>
         <w:t xml:space="preserve"> </w:t>
       </w:r>
-      <w:r>
-        <w:rPr>
-          <w:lang w:val="en-US"/>
-        </w:rPr>
-        <w:t xml:space="preserve">- follow picture bellow </w:t>
-      </w:r>
-    </w:p>
-    <w:p>
-      <w:pPr>
-        <w:tabs>
-          <w:tab w:val="left" w:pos="1848"/>
-        </w:tabs>
-        <w:rPr>
-          <w:lang w:val="en-US"/>
-        </w:rPr>
-      </w:pPr>
-      <w:r>
-        <w:rPr>
-          <w:lang w:val="en-US"/>
-        </w:rPr>
-        <w:t xml:space="preserve"> </w:t>
-      </w:r>
     </w:p>
     <w:p>
       <w:pPr>
@@ -3678,7 +3541,6 @@
         <w:rPr>
           <w:noProof/>
         </w:rPr>
-        <w:lastRenderedPageBreak/>
         <w:drawing>
           <wp:inline distT="0" distB="0" distL="0" distR="0" wp14:anchorId="4591C8F1" wp14:editId="04D69295">
             <wp:extent cx="4610100" cy="4400550"/>
@@ -3858,14 +3720,21 @@
         <w:tabs>
           <w:tab w:val="left" w:pos="1848"/>
         </w:tabs>
-      </w:pPr>
-      <w:r>
+        <w:rPr>
+          <w:lang w:val="en-US"/>
+        </w:rPr>
+      </w:pPr>
+      <w:r>
+        <w:rPr>
+          <w:lang w:val="en-US"/>
+        </w:rPr>
         <w:t xml:space="preserve">REFE: </w:t>
       </w:r>
       <w:hyperlink r:id="rId21" w:history="1">
         <w:r>
           <w:rPr>
             <w:rStyle w:val="Hyperlink"/>
+            <w:lang w:val="en-US"/>
           </w:rPr>
           <w:t>https://www.youtube.com/watch?v=9TCsaf5h_w4&amp;t=773s</w:t>
         </w:r>
@@ -3876,28 +3745,1143 @@
         <w:tabs>
           <w:tab w:val="left" w:pos="1848"/>
         </w:tabs>
-      </w:pPr>
-    </w:p>
-    <w:p>
-      <w:pPr>
-        <w:tabs>
-          <w:tab w:val="left" w:pos="1848"/>
-        </w:tabs>
-      </w:pPr>
-    </w:p>
-    <w:p>
-      <w:pPr>
-        <w:tabs>
-          <w:tab w:val="left" w:pos="1848"/>
-        </w:tabs>
-      </w:pPr>
-    </w:p>
-    <w:p>
-      <w:pPr>
-        <w:tabs>
-          <w:tab w:val="left" w:pos="1848"/>
-        </w:tabs>
-      </w:pPr>
+        <w:rPr>
+          <w:lang w:val="en-US"/>
+        </w:rPr>
+      </w:pPr>
+    </w:p>
+    <w:p>
+      <w:pPr>
+        <w:tabs>
+          <w:tab w:val="left" w:pos="1848"/>
+        </w:tabs>
+        <w:rPr>
+          <w:lang w:val="en-US"/>
+        </w:rPr>
+      </w:pPr>
+    </w:p>
+    <w:p>
+      <w:pPr>
+        <w:tabs>
+          <w:tab w:val="left" w:pos="1848"/>
+        </w:tabs>
+        <w:rPr>
+          <w:lang w:val="en-US"/>
+        </w:rPr>
+      </w:pPr>
+    </w:p>
+    <w:p>
+      <w:pPr>
+        <w:tabs>
+          <w:tab w:val="left" w:pos="1848"/>
+        </w:tabs>
+        <w:rPr>
+          <w:lang w:val="en-US"/>
+        </w:rPr>
+      </w:pPr>
+    </w:p>
+    <w:p>
+      <w:pPr>
+        <w:tabs>
+          <w:tab w:val="left" w:pos="1848"/>
+        </w:tabs>
+        <w:rPr>
+          <w:lang w:val="en-US"/>
+        </w:rPr>
+      </w:pPr>
+    </w:p>
+    <w:p>
+      <w:pPr>
+        <w:tabs>
+          <w:tab w:val="left" w:pos="1848"/>
+        </w:tabs>
+        <w:rPr>
+          <w:lang w:val="en-US"/>
+        </w:rPr>
+      </w:pPr>
+    </w:p>
+    <w:p>
+      <w:pPr>
+        <w:tabs>
+          <w:tab w:val="left" w:pos="1848"/>
+        </w:tabs>
+        <w:rPr>
+          <w:lang w:val="en-US"/>
+        </w:rPr>
+      </w:pPr>
+    </w:p>
+    <w:p>
+      <w:pPr>
+        <w:tabs>
+          <w:tab w:val="left" w:pos="1848"/>
+        </w:tabs>
+        <w:rPr>
+          <w:b/>
+          <w:bCs/>
+          <w:lang w:val="en-US"/>
+        </w:rPr>
+      </w:pPr>
+      <w:r>
+        <w:rPr>
+          <w:b/>
+          <w:bCs/>
+          <w:lang w:val="en-US"/>
+        </w:rPr>
+        <w:lastRenderedPageBreak/>
+        <w:t>Add</w:t>
+      </w:r>
+      <w:r>
+        <w:rPr>
+          <w:b/>
+          <w:bCs/>
+          <w:lang w:val="en-US"/>
+        </w:rPr>
+        <w:t xml:space="preserve"> </w:t>
+      </w:r>
+      <w:r>
+        <w:rPr>
+          <w:b/>
+          <w:bCs/>
+          <w:color w:val="FF0000"/>
+          <w:lang w:val="en-US"/>
+        </w:rPr>
+        <w:t xml:space="preserve">dashboard </w:t>
+      </w:r>
+      <w:r>
+        <w:rPr>
+          <w:b/>
+          <w:bCs/>
+          <w:lang w:val="en-US"/>
+        </w:rPr>
+        <w:t xml:space="preserve">about </w:t>
+      </w:r>
+      <w:r>
+        <w:rPr>
+          <w:b/>
+          <w:bCs/>
+          <w:color w:val="FF0000"/>
+          <w:lang w:val="en-US"/>
+        </w:rPr>
+        <w:t xml:space="preserve">PostgreSQL </w:t>
+      </w:r>
+      <w:r>
+        <w:rPr>
+          <w:color w:val="FF0000"/>
+          <w:lang w:val="en-US"/>
+        </w:rPr>
+        <w:t>in</w:t>
+      </w:r>
+      <w:r>
+        <w:rPr>
+          <w:b/>
+          <w:bCs/>
+          <w:color w:val="FF0000"/>
+          <w:lang w:val="en-US"/>
+        </w:rPr>
+        <w:t xml:space="preserve"> Grafana </w:t>
+      </w:r>
+      <w:r>
+        <w:rPr>
+          <w:b/>
+          <w:bCs/>
+          <w:color w:val="FF0000"/>
+          <w:lang w:val="en-US"/>
+        </w:rPr>
+        <w:t xml:space="preserve"> </w:t>
+      </w:r>
+    </w:p>
+    <w:p>
+      <w:pPr>
+        <w:tabs>
+          <w:tab w:val="left" w:pos="1848"/>
+        </w:tabs>
+        <w:rPr>
+          <w:color w:val="FF0000"/>
+          <w:lang w:val="en-US"/>
+        </w:rPr>
+      </w:pPr>
+      <w:r>
+        <w:rPr>
+          <w:b/>
+          <w:bCs/>
+          <w:color w:val="FF0000"/>
+          <w:lang w:val="en-US"/>
+        </w:rPr>
+        <w:t xml:space="preserve">dashboard </w:t>
+      </w:r>
+      <w:r>
+        <w:rPr>
+          <w:color w:val="FF0000"/>
+          <w:lang w:val="en-US"/>
+        </w:rPr>
+        <w:t xml:space="preserve">/ </w:t>
+      </w:r>
+      <w:r>
+        <w:rPr>
+          <w:b/>
+          <w:bCs/>
+          <w:color w:val="FF0000"/>
+          <w:lang w:val="en-US"/>
+        </w:rPr>
+        <w:t>PostgreSQL</w:t>
+      </w:r>
+    </w:p>
+    <w:p>
+      <w:pPr>
+        <w:tabs>
+          <w:tab w:val="left" w:pos="1848"/>
+        </w:tabs>
+        <w:rPr>
+          <w:lang w:val="en-US"/>
+        </w:rPr>
+      </w:pPr>
+    </w:p>
+    <w:p>
+      <w:pPr>
+        <w:tabs>
+          <w:tab w:val="left" w:pos="1848"/>
+        </w:tabs>
+        <w:rPr>
+          <w:lang w:val="en-US"/>
+        </w:rPr>
+      </w:pPr>
+      <w:proofErr w:type="spellStart"/>
+      <w:r>
+        <w:rPr>
+          <w:lang w:val="en-US"/>
+        </w:rPr>
+        <w:t>refe</w:t>
+      </w:r>
+      <w:proofErr w:type="spellEnd"/>
+      <w:r>
+        <w:rPr>
+          <w:lang w:val="en-US"/>
+        </w:rPr>
+        <w:t xml:space="preserve">: </w:t>
+      </w:r>
+      <w:r>
+        <w:rPr>
+          <w:lang w:val="en-US"/>
+        </w:rPr>
+        <w:t xml:space="preserve">How to import a dashboard into Grafana and adapt to your </w:t>
+      </w:r>
+      <w:proofErr w:type="spellStart"/>
+      <w:r>
+        <w:rPr>
+          <w:lang w:val="en-US"/>
+        </w:rPr>
+        <w:t>datasource</w:t>
+      </w:r>
+      <w:proofErr w:type="spellEnd"/>
+      <w:r>
+        <w:rPr>
+          <w:lang w:val="en-US"/>
+        </w:rPr>
+        <w:t xml:space="preserve">: </w:t>
+      </w:r>
+      <w:r>
+        <w:rPr>
+          <w:lang w:val="en-US"/>
+        </w:rPr>
+        <w:t>https://www.youtube.com/watch?v=4NsME0Gz2Qk&amp;t=337s</w:t>
+      </w:r>
+    </w:p>
+    <w:p>
+      <w:pPr>
+        <w:tabs>
+          <w:tab w:val="left" w:pos="1848"/>
+        </w:tabs>
+        <w:rPr>
+          <w:lang w:val="en-US"/>
+        </w:rPr>
+      </w:pPr>
+    </w:p>
+    <w:p>
+      <w:pPr>
+        <w:tabs>
+          <w:tab w:val="left" w:pos="1848"/>
+        </w:tabs>
+        <w:rPr>
+          <w:lang w:val="en-US"/>
+        </w:rPr>
+      </w:pPr>
+      <w:r>
+        <w:rPr>
+          <w:lang w:val="en-US"/>
+        </w:rPr>
+        <w:t xml:space="preserve">Step 1 – Open site: </w:t>
+      </w:r>
+      <w:hyperlink r:id="rId22" w:history="1">
+        <w:r>
+          <w:rPr>
+            <w:rStyle w:val="Hyperlink"/>
+            <w:lang w:val="en-US"/>
+          </w:rPr>
+          <w:t>https://grafana.com/grafana/dashboards</w:t>
+        </w:r>
+      </w:hyperlink>
+    </w:p>
+    <w:p>
+      <w:pPr>
+        <w:tabs>
+          <w:tab w:val="left" w:pos="1848"/>
+        </w:tabs>
+        <w:rPr>
+          <w:b/>
+          <w:bCs/>
+          <w:lang w:val="en-US"/>
+        </w:rPr>
+      </w:pPr>
+      <w:r>
+        <w:rPr>
+          <w:lang w:val="en-US"/>
+        </w:rPr>
+        <w:t>A</w:t>
+      </w:r>
+      <w:r>
+        <w:rPr>
+          <w:lang w:val="en-US"/>
+        </w:rPr>
+        <w:t xml:space="preserve">nd search about </w:t>
+      </w:r>
+      <w:r>
+        <w:rPr>
+          <w:b/>
+          <w:bCs/>
+          <w:lang w:val="en-US"/>
+        </w:rPr>
+        <w:t xml:space="preserve">PostgreSQL </w:t>
+      </w:r>
+    </w:p>
+    <w:p>
+      <w:pPr>
+        <w:tabs>
+          <w:tab w:val="left" w:pos="1848"/>
+        </w:tabs>
+        <w:rPr>
+          <w:b/>
+          <w:bCs/>
+          <w:lang w:val="en-US"/>
+        </w:rPr>
+      </w:pPr>
+    </w:p>
+    <w:p>
+      <w:pPr>
+        <w:tabs>
+          <w:tab w:val="left" w:pos="1848"/>
+        </w:tabs>
+        <w:rPr>
+          <w:b/>
+          <w:bCs/>
+          <w:lang w:val="en-US"/>
+        </w:rPr>
+      </w:pPr>
+      <w:r>
+        <w:rPr>
+          <w:noProof/>
+        </w:rPr>
+        <w:drawing>
+          <wp:inline distT="0" distB="0" distL="0" distR="0" wp14:anchorId="7EE63D06" wp14:editId="4A234E67">
+            <wp:extent cx="5400040" cy="3250565"/>
+            <wp:effectExtent l="0" t="0" r="0" b="6985"/>
+            <wp:docPr id="3" name="Picture 3" descr="Graphical user interface, website&#10;&#10;Description automatically generated"/>
+            <wp:cNvGraphicFramePr>
+              <a:graphicFrameLocks xmlns:a="http://schemas.openxmlformats.org/drawingml/2006/main" noChangeAspect="1"/>
+            </wp:cNvGraphicFramePr>
+            <a:graphic xmlns:a="http://schemas.openxmlformats.org/drawingml/2006/main">
+              <a:graphicData uri="http://schemas.openxmlformats.org/drawingml/2006/picture">
+                <pic:pic xmlns:pic="http://schemas.openxmlformats.org/drawingml/2006/picture">
+                  <pic:nvPicPr>
+                    <pic:cNvPr id="3" name="Picture 3" descr="Graphical user interface, website&#10;&#10;Description automatically generated"/>
+                    <pic:cNvPicPr/>
+                  </pic:nvPicPr>
+                  <pic:blipFill>
+                    <a:blip r:embed="rId23"/>
+                    <a:stretch>
+                      <a:fillRect/>
+                    </a:stretch>
+                  </pic:blipFill>
+                  <pic:spPr>
+                    <a:xfrm>
+                      <a:off x="0" y="0"/>
+                      <a:ext cx="5400040" cy="3250565"/>
+                    </a:xfrm>
+                    <a:prstGeom prst="rect">
+                      <a:avLst/>
+                    </a:prstGeom>
+                  </pic:spPr>
+                </pic:pic>
+              </a:graphicData>
+            </a:graphic>
+          </wp:inline>
+        </w:drawing>
+      </w:r>
+    </w:p>
+    <w:p>
+      <w:pPr>
+        <w:tabs>
+          <w:tab w:val="left" w:pos="1848"/>
+        </w:tabs>
+        <w:rPr>
+          <w:lang w:val="en-US"/>
+        </w:rPr>
+      </w:pPr>
+    </w:p>
+    <w:p>
+      <w:pPr>
+        <w:tabs>
+          <w:tab w:val="left" w:pos="1848"/>
+        </w:tabs>
+        <w:rPr>
+          <w:lang w:val="en-US"/>
+        </w:rPr>
+      </w:pPr>
+    </w:p>
+    <w:p>
+      <w:pPr>
+        <w:tabs>
+          <w:tab w:val="left" w:pos="1848"/>
+        </w:tabs>
+        <w:rPr>
+          <w:lang w:val="en-US"/>
+        </w:rPr>
+      </w:pPr>
+    </w:p>
+    <w:p>
+      <w:pPr>
+        <w:tabs>
+          <w:tab w:val="left" w:pos="1848"/>
+        </w:tabs>
+        <w:rPr>
+          <w:lang w:val="en-US"/>
+        </w:rPr>
+      </w:pPr>
+    </w:p>
+    <w:p>
+      <w:pPr>
+        <w:tabs>
+          <w:tab w:val="left" w:pos="1848"/>
+        </w:tabs>
+        <w:rPr>
+          <w:lang w:val="en-US"/>
+        </w:rPr>
+      </w:pPr>
+    </w:p>
+    <w:p>
+      <w:pPr>
+        <w:tabs>
+          <w:tab w:val="left" w:pos="1848"/>
+        </w:tabs>
+        <w:rPr>
+          <w:lang w:val="en-US"/>
+        </w:rPr>
+      </w:pPr>
+    </w:p>
+    <w:p>
+      <w:pPr>
+        <w:tabs>
+          <w:tab w:val="left" w:pos="1848"/>
+        </w:tabs>
+        <w:rPr>
+          <w:lang w:val="en-US"/>
+        </w:rPr>
+      </w:pPr>
+    </w:p>
+    <w:p>
+      <w:pPr>
+        <w:tabs>
+          <w:tab w:val="left" w:pos="1848"/>
+        </w:tabs>
+        <w:rPr>
+          <w:lang w:val="en-US"/>
+        </w:rPr>
+      </w:pPr>
+    </w:p>
+    <w:p>
+      <w:pPr>
+        <w:tabs>
+          <w:tab w:val="left" w:pos="1848"/>
+        </w:tabs>
+        <w:rPr>
+          <w:lang w:val="en-US"/>
+        </w:rPr>
+      </w:pPr>
+    </w:p>
+    <w:p>
+      <w:pPr>
+        <w:tabs>
+          <w:tab w:val="left" w:pos="1848"/>
+        </w:tabs>
+        <w:rPr>
+          <w:lang w:val="en-US"/>
+        </w:rPr>
+      </w:pPr>
+    </w:p>
+    <w:p>
+      <w:pPr>
+        <w:tabs>
+          <w:tab w:val="left" w:pos="1848"/>
+        </w:tabs>
+        <w:rPr>
+          <w:lang w:val="en-US"/>
+        </w:rPr>
+      </w:pPr>
+      <w:r>
+        <w:rPr>
+          <w:lang w:val="en-US"/>
+        </w:rPr>
+        <w:t xml:space="preserve">Step 2 – choose the one dashboard and copy the link </w:t>
+      </w:r>
+    </w:p>
+    <w:p>
+      <w:pPr>
+        <w:tabs>
+          <w:tab w:val="left" w:pos="1848"/>
+        </w:tabs>
+        <w:rPr>
+          <w:lang w:val="en-US"/>
+        </w:rPr>
+      </w:pPr>
+      <w:r>
+        <w:rPr>
+          <w:noProof/>
+        </w:rPr>
+        <w:drawing>
+          <wp:inline distT="0" distB="0" distL="0" distR="0" wp14:anchorId="647DC93D" wp14:editId="39831496">
+            <wp:extent cx="5400040" cy="3536315"/>
+            <wp:effectExtent l="0" t="0" r="0" b="6985"/>
+            <wp:docPr id="4" name="Picture 4" descr="Graphical user interface, website&#10;&#10;Description automatically generated"/>
+            <wp:cNvGraphicFramePr>
+              <a:graphicFrameLocks xmlns:a="http://schemas.openxmlformats.org/drawingml/2006/main" noChangeAspect="1"/>
+            </wp:cNvGraphicFramePr>
+            <a:graphic xmlns:a="http://schemas.openxmlformats.org/drawingml/2006/main">
+              <a:graphicData uri="http://schemas.openxmlformats.org/drawingml/2006/picture">
+                <pic:pic xmlns:pic="http://schemas.openxmlformats.org/drawingml/2006/picture">
+                  <pic:nvPicPr>
+                    <pic:cNvPr id="4" name="Picture 4" descr="Graphical user interface, website&#10;&#10;Description automatically generated"/>
+                    <pic:cNvPicPr/>
+                  </pic:nvPicPr>
+                  <pic:blipFill>
+                    <a:blip r:embed="rId24"/>
+                    <a:stretch>
+                      <a:fillRect/>
+                    </a:stretch>
+                  </pic:blipFill>
+                  <pic:spPr>
+                    <a:xfrm>
+                      <a:off x="0" y="0"/>
+                      <a:ext cx="5400040" cy="3536315"/>
+                    </a:xfrm>
+                    <a:prstGeom prst="rect">
+                      <a:avLst/>
+                    </a:prstGeom>
+                  </pic:spPr>
+                </pic:pic>
+              </a:graphicData>
+            </a:graphic>
+          </wp:inline>
+        </w:drawing>
+      </w:r>
+    </w:p>
+    <w:p>
+      <w:pPr>
+        <w:tabs>
+          <w:tab w:val="left" w:pos="1848"/>
+        </w:tabs>
+        <w:rPr>
+          <w:lang w:val="en-US"/>
+        </w:rPr>
+      </w:pPr>
+    </w:p>
+    <w:p>
+      <w:pPr>
+        <w:tabs>
+          <w:tab w:val="left" w:pos="1848"/>
+        </w:tabs>
+        <w:rPr>
+          <w:lang w:val="en-US"/>
+        </w:rPr>
+      </w:pPr>
+    </w:p>
+    <w:p>
+      <w:pPr>
+        <w:tabs>
+          <w:tab w:val="left" w:pos="1848"/>
+        </w:tabs>
+        <w:rPr>
+          <w:lang w:val="en-US"/>
+        </w:rPr>
+      </w:pPr>
+    </w:p>
+    <w:p>
+      <w:pPr>
+        <w:tabs>
+          <w:tab w:val="left" w:pos="1848"/>
+        </w:tabs>
+        <w:rPr>
+          <w:lang w:val="en-US"/>
+        </w:rPr>
+      </w:pPr>
+      <w:r>
+        <w:rPr>
+          <w:lang w:val="en-US"/>
+        </w:rPr>
+        <w:t xml:space="preserve">Step </w:t>
+      </w:r>
+      <w:r>
+        <w:rPr>
+          <w:lang w:val="en-US"/>
+        </w:rPr>
+        <w:t xml:space="preserve">3 </w:t>
+      </w:r>
+      <w:r>
+        <w:rPr>
+          <w:lang w:val="en-US"/>
+        </w:rPr>
+        <w:t xml:space="preserve">– </w:t>
+      </w:r>
+      <w:r>
+        <w:rPr>
+          <w:lang w:val="en-US"/>
+        </w:rPr>
+        <w:t xml:space="preserve">Open dashboard and click in import </w:t>
+      </w:r>
+      <w:r>
+        <w:rPr>
+          <w:lang w:val="en-US"/>
+        </w:rPr>
+        <w:t xml:space="preserve"> </w:t>
+      </w:r>
+    </w:p>
+    <w:p>
+      <w:pPr>
+        <w:tabs>
+          <w:tab w:val="left" w:pos="1848"/>
+        </w:tabs>
+        <w:rPr>
+          <w:lang w:val="en-US"/>
+        </w:rPr>
+      </w:pPr>
+      <w:r>
+        <w:rPr>
+          <w:noProof/>
+        </w:rPr>
+        <w:drawing>
+          <wp:inline distT="0" distB="0" distL="0" distR="0" wp14:anchorId="40953A2E" wp14:editId="3C411604">
+            <wp:extent cx="5400040" cy="2040255"/>
+            <wp:effectExtent l="0" t="0" r="0" b="0"/>
+            <wp:docPr id="5" name="Picture 5" descr="Graphical user interface, application&#10;&#10;Description automatically generated"/>
+            <wp:cNvGraphicFramePr>
+              <a:graphicFrameLocks xmlns:a="http://schemas.openxmlformats.org/drawingml/2006/main" noChangeAspect="1"/>
+            </wp:cNvGraphicFramePr>
+            <a:graphic xmlns:a="http://schemas.openxmlformats.org/drawingml/2006/main">
+              <a:graphicData uri="http://schemas.openxmlformats.org/drawingml/2006/picture">
+                <pic:pic xmlns:pic="http://schemas.openxmlformats.org/drawingml/2006/picture">
+                  <pic:nvPicPr>
+                    <pic:cNvPr id="5" name="Picture 5" descr="Graphical user interface, application&#10;&#10;Description automatically generated"/>
+                    <pic:cNvPicPr/>
+                  </pic:nvPicPr>
+                  <pic:blipFill>
+                    <a:blip r:embed="rId25"/>
+                    <a:stretch>
+                      <a:fillRect/>
+                    </a:stretch>
+                  </pic:blipFill>
+                  <pic:spPr>
+                    <a:xfrm>
+                      <a:off x="0" y="0"/>
+                      <a:ext cx="5400040" cy="2040255"/>
+                    </a:xfrm>
+                    <a:prstGeom prst="rect">
+                      <a:avLst/>
+                    </a:prstGeom>
+                  </pic:spPr>
+                </pic:pic>
+              </a:graphicData>
+            </a:graphic>
+          </wp:inline>
+        </w:drawing>
+      </w:r>
+    </w:p>
+    <w:p>
+      <w:pPr>
+        <w:tabs>
+          <w:tab w:val="left" w:pos="1848"/>
+        </w:tabs>
+        <w:rPr>
+          <w:lang w:val="en-US"/>
+        </w:rPr>
+      </w:pPr>
+    </w:p>
+    <w:p>
+      <w:pPr>
+        <w:tabs>
+          <w:tab w:val="left" w:pos="1848"/>
+        </w:tabs>
+        <w:rPr>
+          <w:lang w:val="en-US"/>
+        </w:rPr>
+      </w:pPr>
+    </w:p>
+    <w:p>
+      <w:pPr>
+        <w:tabs>
+          <w:tab w:val="left" w:pos="1848"/>
+        </w:tabs>
+        <w:rPr>
+          <w:lang w:val="en-US"/>
+        </w:rPr>
+      </w:pPr>
+    </w:p>
+    <w:p>
+      <w:pPr>
+        <w:tabs>
+          <w:tab w:val="left" w:pos="1848"/>
+        </w:tabs>
+        <w:rPr>
+          <w:lang w:val="en-US"/>
+        </w:rPr>
+      </w:pPr>
+    </w:p>
+    <w:p>
+      <w:pPr>
+        <w:tabs>
+          <w:tab w:val="left" w:pos="1848"/>
+        </w:tabs>
+        <w:rPr>
+          <w:lang w:val="en-US"/>
+        </w:rPr>
+      </w:pPr>
+      <w:r>
+        <w:rPr>
+          <w:lang w:val="en-US"/>
+        </w:rPr>
+        <w:lastRenderedPageBreak/>
+        <w:t xml:space="preserve">Step 3 – </w:t>
+      </w:r>
+      <w:r>
+        <w:rPr>
+          <w:lang w:val="en-US"/>
+        </w:rPr>
+        <w:t xml:space="preserve">Paste the </w:t>
+      </w:r>
+      <w:proofErr w:type="spellStart"/>
+      <w:r>
+        <w:rPr>
+          <w:lang w:val="en-US"/>
+        </w:rPr>
+        <w:t>url</w:t>
+      </w:r>
+      <w:proofErr w:type="spellEnd"/>
+      <w:r>
+        <w:rPr>
+          <w:lang w:val="en-US"/>
+        </w:rPr>
+        <w:t xml:space="preserve"> and click in Load </w:t>
+      </w:r>
+      <w:r>
+        <w:rPr>
+          <w:lang w:val="en-US"/>
+        </w:rPr>
+        <w:t xml:space="preserve">  </w:t>
+      </w:r>
+    </w:p>
+    <w:p>
+      <w:pPr>
+        <w:tabs>
+          <w:tab w:val="left" w:pos="1848"/>
+        </w:tabs>
+        <w:rPr>
+          <w:lang w:val="en-US"/>
+        </w:rPr>
+      </w:pPr>
+    </w:p>
+    <w:p>
+      <w:pPr>
+        <w:tabs>
+          <w:tab w:val="left" w:pos="1848"/>
+        </w:tabs>
+        <w:rPr>
+          <w:lang w:val="en-US"/>
+        </w:rPr>
+      </w:pPr>
+      <w:r>
+        <w:rPr>
+          <w:noProof/>
+        </w:rPr>
+        <w:drawing>
+          <wp:inline distT="0" distB="0" distL="0" distR="0" wp14:anchorId="7B1AA1ED" wp14:editId="053DE1D1">
+            <wp:extent cx="5400040" cy="3586480"/>
+            <wp:effectExtent l="0" t="0" r="0" b="0"/>
+            <wp:docPr id="7" name="Picture 7" descr="Graphical user interface, application, Teams&#10;&#10;Description automatically generated"/>
+            <wp:cNvGraphicFramePr>
+              <a:graphicFrameLocks xmlns:a="http://schemas.openxmlformats.org/drawingml/2006/main" noChangeAspect="1"/>
+            </wp:cNvGraphicFramePr>
+            <a:graphic xmlns:a="http://schemas.openxmlformats.org/drawingml/2006/main">
+              <a:graphicData uri="http://schemas.openxmlformats.org/drawingml/2006/picture">
+                <pic:pic xmlns:pic="http://schemas.openxmlformats.org/drawingml/2006/picture">
+                  <pic:nvPicPr>
+                    <pic:cNvPr id="7" name="Picture 7" descr="Graphical user interface, application, Teams&#10;&#10;Description automatically generated"/>
+                    <pic:cNvPicPr/>
+                  </pic:nvPicPr>
+                  <pic:blipFill>
+                    <a:blip r:embed="rId26"/>
+                    <a:stretch>
+                      <a:fillRect/>
+                    </a:stretch>
+                  </pic:blipFill>
+                  <pic:spPr>
+                    <a:xfrm>
+                      <a:off x="0" y="0"/>
+                      <a:ext cx="5400040" cy="3586480"/>
+                    </a:xfrm>
+                    <a:prstGeom prst="rect">
+                      <a:avLst/>
+                    </a:prstGeom>
+                  </pic:spPr>
+                </pic:pic>
+              </a:graphicData>
+            </a:graphic>
+          </wp:inline>
+        </w:drawing>
+      </w:r>
+    </w:p>
+    <w:p>
+      <w:pPr>
+        <w:tabs>
+          <w:tab w:val="left" w:pos="1848"/>
+        </w:tabs>
+        <w:rPr>
+          <w:lang w:val="en-US"/>
+        </w:rPr>
+      </w:pPr>
+    </w:p>
+    <w:p>
+      <w:pPr>
+        <w:tabs>
+          <w:tab w:val="left" w:pos="1848"/>
+        </w:tabs>
+        <w:rPr>
+          <w:lang w:val="en-US"/>
+        </w:rPr>
+      </w:pPr>
+    </w:p>
+    <w:p>
+      <w:pPr>
+        <w:tabs>
+          <w:tab w:val="left" w:pos="1848"/>
+        </w:tabs>
+        <w:rPr>
+          <w:lang w:val="en-US"/>
+        </w:rPr>
+      </w:pPr>
+    </w:p>
+    <w:p>
+      <w:pPr>
+        <w:tabs>
+          <w:tab w:val="left" w:pos="1848"/>
+        </w:tabs>
+        <w:rPr>
+          <w:lang w:val="en-US"/>
+        </w:rPr>
+      </w:pPr>
+    </w:p>
+    <w:p>
+      <w:pPr>
+        <w:tabs>
+          <w:tab w:val="left" w:pos="1848"/>
+        </w:tabs>
+        <w:rPr>
+          <w:lang w:val="en-US"/>
+        </w:rPr>
+      </w:pPr>
+    </w:p>
+    <w:p>
+      <w:pPr>
+        <w:tabs>
+          <w:tab w:val="left" w:pos="1848"/>
+        </w:tabs>
+        <w:rPr>
+          <w:lang w:val="en-US"/>
+        </w:rPr>
+      </w:pPr>
+    </w:p>
+    <w:p>
+      <w:pPr>
+        <w:tabs>
+          <w:tab w:val="left" w:pos="1848"/>
+        </w:tabs>
+        <w:rPr>
+          <w:lang w:val="en-US"/>
+        </w:rPr>
+      </w:pPr>
+    </w:p>
+    <w:p>
+      <w:pPr>
+        <w:tabs>
+          <w:tab w:val="left" w:pos="1848"/>
+        </w:tabs>
+        <w:rPr>
+          <w:lang w:val="en-US"/>
+        </w:rPr>
+      </w:pPr>
+    </w:p>
+    <w:p>
+      <w:pPr>
+        <w:tabs>
+          <w:tab w:val="left" w:pos="1848"/>
+        </w:tabs>
+        <w:rPr>
+          <w:lang w:val="en-US"/>
+        </w:rPr>
+      </w:pPr>
+    </w:p>
+    <w:p>
+      <w:pPr>
+        <w:tabs>
+          <w:tab w:val="left" w:pos="1848"/>
+        </w:tabs>
+        <w:rPr>
+          <w:lang w:val="en-US"/>
+        </w:rPr>
+      </w:pPr>
+    </w:p>
+    <w:p>
+      <w:pPr>
+        <w:tabs>
+          <w:tab w:val="left" w:pos="1848"/>
+        </w:tabs>
+        <w:rPr>
+          <w:lang w:val="en-US"/>
+        </w:rPr>
+      </w:pPr>
+    </w:p>
+    <w:p>
+      <w:pPr>
+        <w:tabs>
+          <w:tab w:val="left" w:pos="1848"/>
+        </w:tabs>
+        <w:rPr>
+          <w:lang w:val="en-US"/>
+        </w:rPr>
+      </w:pPr>
+    </w:p>
+    <w:p>
+      <w:pPr>
+        <w:tabs>
+          <w:tab w:val="left" w:pos="1848"/>
+        </w:tabs>
+        <w:rPr>
+          <w:lang w:val="en-US"/>
+        </w:rPr>
+      </w:pPr>
+    </w:p>
+    <w:p>
+      <w:pPr>
+        <w:tabs>
+          <w:tab w:val="left" w:pos="1848"/>
+        </w:tabs>
+        <w:rPr>
+          <w:lang w:val="en-US"/>
+        </w:rPr>
+      </w:pPr>
+    </w:p>
+    <w:p>
+      <w:pPr>
+        <w:tabs>
+          <w:tab w:val="left" w:pos="1848"/>
+        </w:tabs>
+        <w:rPr>
+          <w:lang w:val="en-US"/>
+        </w:rPr>
+      </w:pPr>
+    </w:p>
+    <w:p>
+      <w:pPr>
+        <w:tabs>
+          <w:tab w:val="left" w:pos="1848"/>
+        </w:tabs>
+        <w:rPr>
+          <w:lang w:val="en-US"/>
+        </w:rPr>
+      </w:pPr>
+      <w:r>
+        <w:rPr>
+          <w:lang w:val="en-US"/>
+        </w:rPr>
+        <w:lastRenderedPageBreak/>
+        <w:t xml:space="preserve">Step </w:t>
+      </w:r>
+      <w:r>
+        <w:rPr>
+          <w:lang w:val="en-US"/>
+        </w:rPr>
+        <w:t>4</w:t>
+      </w:r>
+      <w:r>
+        <w:rPr>
+          <w:lang w:val="en-US"/>
+        </w:rPr>
+        <w:t xml:space="preserve"> – </w:t>
+      </w:r>
+      <w:r>
+        <w:rPr>
+          <w:lang w:val="en-US"/>
+        </w:rPr>
+        <w:t>UID is the and of number of link example:</w:t>
+      </w:r>
+    </w:p>
+    <w:p>
+      <w:pPr>
+        <w:tabs>
+          <w:tab w:val="left" w:pos="1848"/>
+        </w:tabs>
+        <w:rPr>
+          <w:lang w:val="en-US"/>
+        </w:rPr>
+      </w:pPr>
+      <w:r>
+        <w:rPr>
+          <w:noProof/>
+        </w:rPr>
+        <w:drawing>
+          <wp:inline distT="0" distB="0" distL="0" distR="0" wp14:anchorId="6B0778DB" wp14:editId="25B7F5A4">
+            <wp:extent cx="4688958" cy="3285138"/>
+            <wp:effectExtent l="0" t="0" r="0" b="0"/>
+            <wp:docPr id="9" name="Picture 9" descr="Graphical user interface, website&#10;&#10;Description automatically generated"/>
+            <wp:cNvGraphicFramePr>
+              <a:graphicFrameLocks xmlns:a="http://schemas.openxmlformats.org/drawingml/2006/main" noChangeAspect="1"/>
+            </wp:cNvGraphicFramePr>
+            <a:graphic xmlns:a="http://schemas.openxmlformats.org/drawingml/2006/main">
+              <a:graphicData uri="http://schemas.openxmlformats.org/drawingml/2006/picture">
+                <pic:pic xmlns:pic="http://schemas.openxmlformats.org/drawingml/2006/picture">
+                  <pic:nvPicPr>
+                    <pic:cNvPr id="9" name="Picture 9" descr="Graphical user interface, website&#10;&#10;Description automatically generated"/>
+                    <pic:cNvPicPr/>
+                  </pic:nvPicPr>
+                  <pic:blipFill>
+                    <a:blip r:embed="rId27"/>
+                    <a:stretch>
+                      <a:fillRect/>
+                    </a:stretch>
+                  </pic:blipFill>
+                  <pic:spPr>
+                    <a:xfrm>
+                      <a:off x="0" y="0"/>
+                      <a:ext cx="4692911" cy="3287907"/>
+                    </a:xfrm>
+                    <a:prstGeom prst="rect">
+                      <a:avLst/>
+                    </a:prstGeom>
+                  </pic:spPr>
+                </pic:pic>
+              </a:graphicData>
+            </a:graphic>
+          </wp:inline>
+        </w:drawing>
+      </w:r>
+    </w:p>
+    <w:p>
+      <w:pPr>
+        <w:tabs>
+          <w:tab w:val="left" w:pos="1848"/>
+        </w:tabs>
+        <w:rPr>
+          <w:lang w:val="en-US"/>
+        </w:rPr>
+      </w:pPr>
+      <w:r>
+        <w:rPr>
+          <w:lang w:val="en-US"/>
+        </w:rPr>
+        <w:t xml:space="preserve">   </w:t>
+      </w:r>
+      <w:r>
+        <w:rPr>
+          <w:lang w:val="en-US"/>
+        </w:rPr>
+        <w:t xml:space="preserve">If need select the data source and </w:t>
+      </w:r>
+      <w:proofErr w:type="spellStart"/>
+      <w:r>
+        <w:rPr>
+          <w:lang w:val="en-US"/>
+        </w:rPr>
+        <w:t>clickc</w:t>
+      </w:r>
+      <w:proofErr w:type="spellEnd"/>
+      <w:r>
+        <w:rPr>
+          <w:lang w:val="en-US"/>
+        </w:rPr>
+        <w:t xml:space="preserve"> in import </w:t>
+      </w:r>
+    </w:p>
+    <w:p>
+      <w:pPr>
+        <w:tabs>
+          <w:tab w:val="left" w:pos="1848"/>
+        </w:tabs>
+        <w:rPr>
+          <w:lang w:val="en-US"/>
+        </w:rPr>
+      </w:pPr>
+      <w:r>
+        <w:rPr>
+          <w:noProof/>
+        </w:rPr>
+        <w:drawing>
+          <wp:inline distT="0" distB="0" distL="0" distR="0" wp14:anchorId="47377402" wp14:editId="62B6BBC5">
+            <wp:extent cx="4997302" cy="3552292"/>
+            <wp:effectExtent l="0" t="0" r="0" b="0"/>
+            <wp:docPr id="8" name="Picture 8" descr="Graphical user interface, text, application&#10;&#10;Description automatically generated"/>
+            <wp:cNvGraphicFramePr>
+              <a:graphicFrameLocks xmlns:a="http://schemas.openxmlformats.org/drawingml/2006/main" noChangeAspect="1"/>
+            </wp:cNvGraphicFramePr>
+            <a:graphic xmlns:a="http://schemas.openxmlformats.org/drawingml/2006/main">
+              <a:graphicData uri="http://schemas.openxmlformats.org/drawingml/2006/picture">
+                <pic:pic xmlns:pic="http://schemas.openxmlformats.org/drawingml/2006/picture">
+                  <pic:nvPicPr>
+                    <pic:cNvPr id="8" name="Picture 8" descr="Graphical user interface, text, application&#10;&#10;Description automatically generated"/>
+                    <pic:cNvPicPr/>
+                  </pic:nvPicPr>
+                  <pic:blipFill>
+                    <a:blip r:embed="rId28"/>
+                    <a:stretch>
+                      <a:fillRect/>
+                    </a:stretch>
+                  </pic:blipFill>
+                  <pic:spPr>
+                    <a:xfrm>
+                      <a:off x="0" y="0"/>
+                      <a:ext cx="4999932" cy="3554162"/>
+                    </a:xfrm>
+                    <a:prstGeom prst="rect">
+                      <a:avLst/>
+                    </a:prstGeom>
+                  </pic:spPr>
+                </pic:pic>
+              </a:graphicData>
+            </a:graphic>
+          </wp:inline>
+        </w:drawing>
+      </w:r>
+    </w:p>
+    <w:p>
+      <w:pPr>
+        <w:tabs>
+          <w:tab w:val="left" w:pos="1848"/>
+        </w:tabs>
+        <w:rPr>
+          <w:lang w:val="en-US"/>
+        </w:rPr>
+      </w:pPr>
+      <w:r>
+        <w:rPr>
+          <w:lang w:val="en-US"/>
+        </w:rPr>
+        <w:t xml:space="preserve">FINISH </w:t>
+      </w:r>
     </w:p>
     <w:p>
       <w:pPr>
@@ -4305,8 +5289,8 @@
       </w:pPr>
     </w:p>
     <w:sectPr>
-      <w:headerReference w:type="default" r:id="rId22"/>
-      <w:footerReference w:type="default" r:id="rId23"/>
+      <w:headerReference w:type="default" r:id="rId29"/>
+      <w:footerReference w:type="default" r:id="rId30"/>
       <w:pgSz w:w="11906" w:h="16838"/>
       <w:pgMar w:top="1417" w:right="1701" w:bottom="1417" w:left="1701" w:header="708" w:footer="708" w:gutter="0"/>
       <w:cols w:space="708"/>

</xml_diff>

<commit_message>
docs: finish steps about grafana with postgresql and zabbix
</commit_message>
<xml_diff>
--- a/srv/grafana/doc/grafana.docx
+++ b/srv/grafana/doc/grafana.docx
@@ -854,7 +854,6 @@
               <w:t xml:space="preserve"> </w:t>
             </w:r>
             <w:proofErr w:type="spellStart"/>
-            <w:proofErr w:type="gramStart"/>
             <w:r>
               <w:rPr>
                 <w:color w:val="000000"/>
@@ -877,7 +876,6 @@
               </w:rPr>
               <w:t>:</w:t>
             </w:r>
-            <w:proofErr w:type="gramEnd"/>
           </w:p>
         </w:tc>
         <w:tc>
@@ -2682,21 +2680,7 @@
         <w:rPr>
           <w:lang w:val="en-US" w:eastAsia="pt-BR" w:bidi="ar-SA"/>
         </w:rPr>
-        <w:t xml:space="preserve">add database name, </w:t>
-      </w:r>
-      <w:proofErr w:type="gramStart"/>
-      <w:r>
-        <w:rPr>
-          <w:lang w:val="en-US" w:eastAsia="pt-BR" w:bidi="ar-SA"/>
-        </w:rPr>
-        <w:t>user</w:t>
-      </w:r>
-      <w:proofErr w:type="gramEnd"/>
-      <w:r>
-        <w:rPr>
-          <w:lang w:val="en-US" w:eastAsia="pt-BR" w:bidi="ar-SA"/>
-        </w:rPr>
-        <w:t xml:space="preserve"> and password: all are </w:t>
+        <w:t xml:space="preserve">add database name, user and password: all are </w:t>
       </w:r>
       <w:proofErr w:type="spellStart"/>
       <w:r>
@@ -3828,15 +3812,7 @@
           <w:lang w:val="en-US"/>
         </w:rPr>
         <w:lastRenderedPageBreak/>
-        <w:t>Add</w:t>
-      </w:r>
-      <w:r>
-        <w:rPr>
-          <w:b/>
-          <w:bCs/>
-          <w:lang w:val="en-US"/>
-        </w:rPr>
-        <w:t xml:space="preserve"> </w:t>
+        <w:t xml:space="preserve">Add </w:t>
       </w:r>
       <w:r>
         <w:rPr>
@@ -4326,31 +4302,7 @@
         <w:rPr>
           <w:lang w:val="en-US"/>
         </w:rPr>
-        <w:t xml:space="preserve">Step </w:t>
-      </w:r>
-      <w:r>
-        <w:rPr>
-          <w:lang w:val="en-US"/>
-        </w:rPr>
-        <w:t xml:space="preserve">3 </w:t>
-      </w:r>
-      <w:r>
-        <w:rPr>
-          <w:lang w:val="en-US"/>
-        </w:rPr>
-        <w:t xml:space="preserve">– </w:t>
-      </w:r>
-      <w:r>
-        <w:rPr>
-          <w:lang w:val="en-US"/>
-        </w:rPr>
-        <w:t xml:space="preserve">Open dashboard and click in import </w:t>
-      </w:r>
-      <w:r>
-        <w:rPr>
-          <w:lang w:val="en-US"/>
-        </w:rPr>
-        <w:t xml:space="preserve"> </w:t>
+        <w:t xml:space="preserve">Step 3 – Open dashboard and click in import  </w:t>
       </w:r>
     </w:p>
     <w:p>
@@ -4710,19 +4662,7 @@
           <w:lang w:val="en-US"/>
         </w:rPr>
         <w:lastRenderedPageBreak/>
-        <w:t xml:space="preserve">Step </w:t>
-      </w:r>
-      <w:r>
-        <w:rPr>
-          <w:lang w:val="en-US"/>
-        </w:rPr>
-        <w:t>4</w:t>
-      </w:r>
-      <w:r>
-        <w:rPr>
-          <w:lang w:val="en-US"/>
-        </w:rPr>
-        <w:t xml:space="preserve"> – </w:t>
+        <w:t xml:space="preserve">Step 4 – </w:t>
       </w:r>
       <w:r>
         <w:rPr>
@@ -4885,6 +4825,818 @@
     </w:p>
     <w:p>
       <w:pPr>
+        <w:tabs>
+          <w:tab w:val="left" w:pos="1848"/>
+        </w:tabs>
+        <w:rPr>
+          <w:lang w:val="en-US"/>
+        </w:rPr>
+      </w:pPr>
+    </w:p>
+    <w:p>
+      <w:pPr>
+        <w:tabs>
+          <w:tab w:val="left" w:pos="1848"/>
+        </w:tabs>
+        <w:rPr>
+          <w:lang w:val="en-US"/>
+        </w:rPr>
+      </w:pPr>
+    </w:p>
+    <w:p>
+      <w:pPr>
+        <w:tabs>
+          <w:tab w:val="left" w:pos="1848"/>
+        </w:tabs>
+        <w:rPr>
+          <w:b/>
+          <w:bCs/>
+          <w:lang w:val="en-US"/>
+        </w:rPr>
+      </w:pPr>
+      <w:r>
+        <w:rPr>
+          <w:b/>
+          <w:bCs/>
+          <w:lang w:val="en-US"/>
+        </w:rPr>
+        <w:lastRenderedPageBreak/>
+        <w:t xml:space="preserve">Add </w:t>
+      </w:r>
+      <w:r>
+        <w:rPr>
+          <w:b/>
+          <w:bCs/>
+          <w:color w:val="FF0000"/>
+          <w:lang w:val="en-US"/>
+        </w:rPr>
+        <w:t xml:space="preserve">dashboard </w:t>
+      </w:r>
+      <w:r>
+        <w:rPr>
+          <w:b/>
+          <w:bCs/>
+          <w:lang w:val="en-US"/>
+        </w:rPr>
+        <w:t xml:space="preserve">about </w:t>
+      </w:r>
+      <w:r>
+        <w:rPr>
+          <w:b/>
+          <w:bCs/>
+          <w:color w:val="FF0000"/>
+          <w:lang w:val="en-US"/>
+        </w:rPr>
+        <w:t>Zabbix</w:t>
+      </w:r>
+      <w:r>
+        <w:rPr>
+          <w:color w:val="FF0000"/>
+          <w:lang w:val="en-US"/>
+        </w:rPr>
+        <w:t xml:space="preserve"> </w:t>
+      </w:r>
+      <w:r>
+        <w:rPr>
+          <w:color w:val="FF0000"/>
+          <w:lang w:val="en-US"/>
+        </w:rPr>
+        <w:t>in</w:t>
+      </w:r>
+      <w:r>
+        <w:rPr>
+          <w:b/>
+          <w:bCs/>
+          <w:color w:val="FF0000"/>
+          <w:lang w:val="en-US"/>
+        </w:rPr>
+        <w:t xml:space="preserve"> Grafana </w:t>
+      </w:r>
+      <w:r>
+        <w:rPr>
+          <w:b/>
+          <w:bCs/>
+          <w:color w:val="FF0000"/>
+          <w:lang w:val="en-US"/>
+        </w:rPr>
+        <w:t xml:space="preserve"> </w:t>
+      </w:r>
+    </w:p>
+    <w:p>
+      <w:pPr>
+        <w:tabs>
+          <w:tab w:val="left" w:pos="1848"/>
+        </w:tabs>
+        <w:rPr>
+          <w:color w:val="FF0000"/>
+          <w:lang w:val="en-US"/>
+        </w:rPr>
+      </w:pPr>
+      <w:r>
+        <w:rPr>
+          <w:b/>
+          <w:bCs/>
+          <w:color w:val="FF0000"/>
+          <w:lang w:val="en-US"/>
+        </w:rPr>
+        <w:t xml:space="preserve">dashboard </w:t>
+      </w:r>
+      <w:r>
+        <w:rPr>
+          <w:color w:val="FF0000"/>
+          <w:lang w:val="en-US"/>
+        </w:rPr>
+        <w:t xml:space="preserve">/ </w:t>
+      </w:r>
+      <w:r>
+        <w:rPr>
+          <w:b/>
+          <w:bCs/>
+          <w:color w:val="FF0000"/>
+          <w:lang w:val="en-US"/>
+        </w:rPr>
+        <w:t>Zabbix</w:t>
+      </w:r>
+    </w:p>
+    <w:p>
+      <w:pPr>
+        <w:tabs>
+          <w:tab w:val="left" w:pos="1848"/>
+        </w:tabs>
+        <w:rPr>
+          <w:lang w:val="en-US"/>
+        </w:rPr>
+      </w:pPr>
+    </w:p>
+    <w:p>
+      <w:pPr>
+        <w:tabs>
+          <w:tab w:val="left" w:pos="1848"/>
+        </w:tabs>
+        <w:rPr>
+          <w:lang w:val="en-US"/>
+        </w:rPr>
+      </w:pPr>
+      <w:r>
+        <w:rPr>
+          <w:lang w:val="en-US"/>
+        </w:rPr>
+        <w:t xml:space="preserve">Step 1 – Click in data source and select Zabbix </w:t>
+      </w:r>
+    </w:p>
+    <w:p>
+      <w:pPr>
+        <w:tabs>
+          <w:tab w:val="left" w:pos="1848"/>
+        </w:tabs>
+        <w:rPr>
+          <w:lang w:val="en-US"/>
+        </w:rPr>
+      </w:pPr>
+      <w:r>
+        <w:rPr>
+          <w:noProof/>
+        </w:rPr>
+        <w:drawing>
+          <wp:inline distT="0" distB="0" distL="0" distR="0" wp14:anchorId="0B270C18" wp14:editId="2209B8CD">
+            <wp:extent cx="5400040" cy="1258570"/>
+            <wp:effectExtent l="0" t="0" r="0" b="0"/>
+            <wp:docPr id="10" name="Picture 10" descr="A screenshot of a computer&#10;&#10;Description automatically generated with medium confidence"/>
+            <wp:cNvGraphicFramePr>
+              <a:graphicFrameLocks xmlns:a="http://schemas.openxmlformats.org/drawingml/2006/main" noChangeAspect="1"/>
+            </wp:cNvGraphicFramePr>
+            <a:graphic xmlns:a="http://schemas.openxmlformats.org/drawingml/2006/main">
+              <a:graphicData uri="http://schemas.openxmlformats.org/drawingml/2006/picture">
+                <pic:pic xmlns:pic="http://schemas.openxmlformats.org/drawingml/2006/picture">
+                  <pic:nvPicPr>
+                    <pic:cNvPr id="10" name="Picture 10" descr="A screenshot of a computer&#10;&#10;Description automatically generated with medium confidence"/>
+                    <pic:cNvPicPr/>
+                  </pic:nvPicPr>
+                  <pic:blipFill>
+                    <a:blip r:embed="rId29"/>
+                    <a:stretch>
+                      <a:fillRect/>
+                    </a:stretch>
+                  </pic:blipFill>
+                  <pic:spPr>
+                    <a:xfrm>
+                      <a:off x="0" y="0"/>
+                      <a:ext cx="5400040" cy="1258570"/>
+                    </a:xfrm>
+                    <a:prstGeom prst="rect">
+                      <a:avLst/>
+                    </a:prstGeom>
+                  </pic:spPr>
+                </pic:pic>
+              </a:graphicData>
+            </a:graphic>
+          </wp:inline>
+        </w:drawing>
+      </w:r>
+    </w:p>
+    <w:p>
+      <w:pPr>
+        <w:tabs>
+          <w:tab w:val="left" w:pos="1848"/>
+        </w:tabs>
+        <w:rPr>
+          <w:lang w:val="en-US"/>
+        </w:rPr>
+      </w:pPr>
+    </w:p>
+    <w:p>
+      <w:pPr>
+        <w:tabs>
+          <w:tab w:val="left" w:pos="1848"/>
+        </w:tabs>
+        <w:rPr>
+          <w:lang w:val="en-US"/>
+        </w:rPr>
+      </w:pPr>
+    </w:p>
+    <w:p>
+      <w:pPr>
+        <w:tabs>
+          <w:tab w:val="left" w:pos="1848"/>
+        </w:tabs>
+        <w:rPr>
+          <w:lang w:val="en-US"/>
+        </w:rPr>
+      </w:pPr>
+      <w:r>
+        <w:rPr>
+          <w:lang w:val="en-US"/>
+        </w:rPr>
+        <w:t xml:space="preserve">Step </w:t>
+      </w:r>
+      <w:r>
+        <w:rPr>
+          <w:lang w:val="en-US"/>
+        </w:rPr>
+        <w:t>2</w:t>
+      </w:r>
+      <w:r>
+        <w:rPr>
+          <w:lang w:val="en-US"/>
+        </w:rPr>
+        <w:t xml:space="preserve"> – Click in </w:t>
+      </w:r>
+      <w:r>
+        <w:rPr>
+          <w:lang w:val="en-US"/>
+        </w:rPr>
+        <w:t xml:space="preserve">Dashboard and enable of dashboard clicking in Import </w:t>
+      </w:r>
+      <w:r>
+        <w:rPr>
+          <w:lang w:val="en-US"/>
+        </w:rPr>
+        <w:t xml:space="preserve"> </w:t>
+      </w:r>
+    </w:p>
+    <w:p>
+      <w:pPr>
+        <w:tabs>
+          <w:tab w:val="left" w:pos="1848"/>
+        </w:tabs>
+        <w:rPr>
+          <w:lang w:val="en-US"/>
+        </w:rPr>
+      </w:pPr>
+      <w:r>
+        <w:rPr>
+          <w:noProof/>
+        </w:rPr>
+        <w:drawing>
+          <wp:inline distT="0" distB="0" distL="0" distR="0" wp14:anchorId="35A99224" wp14:editId="3B0ADC4B">
+            <wp:extent cx="5400040" cy="1141730"/>
+            <wp:effectExtent l="0" t="0" r="0" b="1270"/>
+            <wp:docPr id="11" name="Picture 11" descr="Background pattern&#10;&#10;Description automatically generated"/>
+            <wp:cNvGraphicFramePr>
+              <a:graphicFrameLocks xmlns:a="http://schemas.openxmlformats.org/drawingml/2006/main" noChangeAspect="1"/>
+            </wp:cNvGraphicFramePr>
+            <a:graphic xmlns:a="http://schemas.openxmlformats.org/drawingml/2006/main">
+              <a:graphicData uri="http://schemas.openxmlformats.org/drawingml/2006/picture">
+                <pic:pic xmlns:pic="http://schemas.openxmlformats.org/drawingml/2006/picture">
+                  <pic:nvPicPr>
+                    <pic:cNvPr id="11" name="Picture 11" descr="Background pattern&#10;&#10;Description automatically generated"/>
+                    <pic:cNvPicPr/>
+                  </pic:nvPicPr>
+                  <pic:blipFill>
+                    <a:blip r:embed="rId30"/>
+                    <a:stretch>
+                      <a:fillRect/>
+                    </a:stretch>
+                  </pic:blipFill>
+                  <pic:spPr>
+                    <a:xfrm>
+                      <a:off x="0" y="0"/>
+                      <a:ext cx="5400040" cy="1141730"/>
+                    </a:xfrm>
+                    <a:prstGeom prst="rect">
+                      <a:avLst/>
+                    </a:prstGeom>
+                  </pic:spPr>
+                </pic:pic>
+              </a:graphicData>
+            </a:graphic>
+          </wp:inline>
+        </w:drawing>
+      </w:r>
+    </w:p>
+    <w:p>
+      <w:pPr>
+        <w:tabs>
+          <w:tab w:val="left" w:pos="1848"/>
+        </w:tabs>
+        <w:rPr>
+          <w:lang w:val="en-US"/>
+        </w:rPr>
+      </w:pPr>
+    </w:p>
+    <w:p>
+      <w:pPr>
+        <w:shd w:val="clear" w:color="auto" w:fill="0D1117"/>
+        <w:tabs>
+          <w:tab w:val="left" w:pos="916"/>
+          <w:tab w:val="left" w:pos="1832"/>
+          <w:tab w:val="left" w:pos="2748"/>
+          <w:tab w:val="left" w:pos="3664"/>
+          <w:tab w:val="left" w:pos="4580"/>
+          <w:tab w:val="left" w:pos="5496"/>
+          <w:tab w:val="left" w:pos="6412"/>
+          <w:tab w:val="left" w:pos="7328"/>
+          <w:tab w:val="left" w:pos="8244"/>
+          <w:tab w:val="left" w:pos="9160"/>
+          <w:tab w:val="left" w:pos="10076"/>
+          <w:tab w:val="left" w:pos="10992"/>
+          <w:tab w:val="left" w:pos="11908"/>
+          <w:tab w:val="left" w:pos="12824"/>
+          <w:tab w:val="left" w:pos="13740"/>
+          <w:tab w:val="left" w:pos="14656"/>
+        </w:tabs>
+        <w:spacing w:line="240" w:lineRule="auto"/>
+        <w:rPr>
+          <w:rFonts w:ascii="Consolas" w:eastAsia="Times New Roman" w:hAnsi="Consolas" w:cs="Courier New"/>
+          <w:color w:val="C9D1D9"/>
+          <w:kern w:val="0"/>
+          <w:sz w:val="20"/>
+          <w:szCs w:val="20"/>
+          <w:bdr w:val="none" w:sz="0" w:space="0" w:color="auto" w:frame="1"/>
+          <w:lang w:eastAsia="pt-BR" w:bidi="ar-SA"/>
+        </w:rPr>
+      </w:pPr>
+      <w:proofErr w:type="spellStart"/>
+      <w:r>
+        <w:rPr>
+          <w:rFonts w:ascii="Consolas" w:eastAsia="Times New Roman" w:hAnsi="Consolas" w:cs="Courier New"/>
+          <w:color w:val="C9D1D9"/>
+          <w:kern w:val="0"/>
+          <w:sz w:val="20"/>
+          <w:szCs w:val="20"/>
+          <w:bdr w:val="none" w:sz="0" w:space="0" w:color="auto" w:frame="1"/>
+          <w:lang w:eastAsia="pt-BR" w:bidi="ar-SA"/>
+        </w:rPr>
+        <w:t>sudo</w:t>
+      </w:r>
+      <w:proofErr w:type="spellEnd"/>
+      <w:r>
+        <w:rPr>
+          <w:rFonts w:ascii="Consolas" w:eastAsia="Times New Roman" w:hAnsi="Consolas" w:cs="Courier New"/>
+          <w:color w:val="C9D1D9"/>
+          <w:kern w:val="0"/>
+          <w:sz w:val="20"/>
+          <w:szCs w:val="20"/>
+          <w:bdr w:val="none" w:sz="0" w:space="0" w:color="auto" w:frame="1"/>
+          <w:lang w:eastAsia="pt-BR" w:bidi="ar-SA"/>
+        </w:rPr>
+        <w:t xml:space="preserve"> </w:t>
+      </w:r>
+      <w:proofErr w:type="spellStart"/>
+      <w:r>
+        <w:rPr>
+          <w:rFonts w:ascii="Consolas" w:eastAsia="Times New Roman" w:hAnsi="Consolas" w:cs="Courier New"/>
+          <w:color w:val="C9D1D9"/>
+          <w:kern w:val="0"/>
+          <w:sz w:val="20"/>
+          <w:szCs w:val="20"/>
+          <w:bdr w:val="none" w:sz="0" w:space="0" w:color="auto" w:frame="1"/>
+          <w:lang w:eastAsia="pt-BR" w:bidi="ar-SA"/>
+        </w:rPr>
+        <w:t>systemctl</w:t>
+      </w:r>
+      <w:proofErr w:type="spellEnd"/>
+      <w:r>
+        <w:rPr>
+          <w:rFonts w:ascii="Consolas" w:eastAsia="Times New Roman" w:hAnsi="Consolas" w:cs="Courier New"/>
+          <w:color w:val="C9D1D9"/>
+          <w:kern w:val="0"/>
+          <w:sz w:val="20"/>
+          <w:szCs w:val="20"/>
+          <w:bdr w:val="none" w:sz="0" w:space="0" w:color="auto" w:frame="1"/>
+          <w:lang w:eastAsia="pt-BR" w:bidi="ar-SA"/>
+        </w:rPr>
+        <w:t xml:space="preserve"> </w:t>
+      </w:r>
+      <w:proofErr w:type="spellStart"/>
+      <w:r>
+        <w:rPr>
+          <w:rFonts w:ascii="Consolas" w:eastAsia="Times New Roman" w:hAnsi="Consolas" w:cs="Courier New"/>
+          <w:color w:val="C9D1D9"/>
+          <w:kern w:val="0"/>
+          <w:sz w:val="20"/>
+          <w:szCs w:val="20"/>
+          <w:bdr w:val="none" w:sz="0" w:space="0" w:color="auto" w:frame="1"/>
+          <w:lang w:eastAsia="pt-BR" w:bidi="ar-SA"/>
+        </w:rPr>
+        <w:t>restart</w:t>
+      </w:r>
+      <w:proofErr w:type="spellEnd"/>
+      <w:r>
+        <w:rPr>
+          <w:rFonts w:ascii="Consolas" w:eastAsia="Times New Roman" w:hAnsi="Consolas" w:cs="Courier New"/>
+          <w:color w:val="C9D1D9"/>
+          <w:kern w:val="0"/>
+          <w:sz w:val="20"/>
+          <w:szCs w:val="20"/>
+          <w:bdr w:val="none" w:sz="0" w:space="0" w:color="auto" w:frame="1"/>
+          <w:lang w:eastAsia="pt-BR" w:bidi="ar-SA"/>
+        </w:rPr>
+        <w:t xml:space="preserve"> g</w:t>
+      </w:r>
+      <w:proofErr w:type="spellStart"/>
+      <w:r>
+        <w:rPr>
+          <w:rFonts w:ascii="Consolas" w:eastAsia="Times New Roman" w:hAnsi="Consolas" w:cs="Courier New"/>
+          <w:color w:val="C9D1D9"/>
+          <w:kern w:val="0"/>
+          <w:sz w:val="20"/>
+          <w:szCs w:val="20"/>
+          <w:bdr w:val="none" w:sz="0" w:space="0" w:color="auto" w:frame="1"/>
+          <w:lang w:eastAsia="pt-BR" w:bidi="ar-SA"/>
+        </w:rPr>
+        <w:t>rafana</w:t>
+      </w:r>
+      <w:proofErr w:type="spellEnd"/>
+      <w:r>
+        <w:rPr>
+          <w:rFonts w:ascii="Consolas" w:eastAsia="Times New Roman" w:hAnsi="Consolas" w:cs="Courier New"/>
+          <w:color w:val="C9D1D9"/>
+          <w:kern w:val="0"/>
+          <w:sz w:val="20"/>
+          <w:szCs w:val="20"/>
+          <w:bdr w:val="none" w:sz="0" w:space="0" w:color="auto" w:frame="1"/>
+          <w:lang w:eastAsia="pt-BR" w:bidi="ar-SA"/>
+        </w:rPr>
+        <w:t xml:space="preserve">-server </w:t>
+      </w:r>
+    </w:p>
+    <w:p>
+      <w:pPr>
+        <w:tabs>
+          <w:tab w:val="left" w:pos="1848"/>
+        </w:tabs>
+        <w:rPr>
+          <w:lang w:val="en-US"/>
+        </w:rPr>
+      </w:pPr>
+    </w:p>
+    <w:p>
+      <w:pPr>
+        <w:tabs>
+          <w:tab w:val="left" w:pos="1848"/>
+        </w:tabs>
+        <w:rPr>
+          <w:lang w:val="en-US"/>
+        </w:rPr>
+      </w:pPr>
+    </w:p>
+    <w:p>
+      <w:pPr>
+        <w:tabs>
+          <w:tab w:val="left" w:pos="1848"/>
+        </w:tabs>
+        <w:rPr>
+          <w:lang w:val="en-US"/>
+        </w:rPr>
+      </w:pPr>
+    </w:p>
+    <w:p>
+      <w:pPr>
+        <w:tabs>
+          <w:tab w:val="left" w:pos="1848"/>
+        </w:tabs>
+        <w:rPr>
+          <w:lang w:val="en-US"/>
+        </w:rPr>
+      </w:pPr>
+    </w:p>
+    <w:p>
+      <w:pPr>
+        <w:tabs>
+          <w:tab w:val="left" w:pos="1848"/>
+        </w:tabs>
+        <w:rPr>
+          <w:lang w:val="en-US"/>
+        </w:rPr>
+      </w:pPr>
+    </w:p>
+    <w:p>
+      <w:pPr>
+        <w:tabs>
+          <w:tab w:val="left" w:pos="1848"/>
+        </w:tabs>
+        <w:rPr>
+          <w:lang w:val="en-US"/>
+        </w:rPr>
+      </w:pPr>
+    </w:p>
+    <w:p>
+      <w:pPr>
+        <w:tabs>
+          <w:tab w:val="left" w:pos="1848"/>
+        </w:tabs>
+        <w:rPr>
+          <w:lang w:val="en-US"/>
+        </w:rPr>
+      </w:pPr>
+    </w:p>
+    <w:p>
+      <w:pPr>
+        <w:tabs>
+          <w:tab w:val="left" w:pos="1848"/>
+        </w:tabs>
+        <w:rPr>
+          <w:lang w:val="en-US"/>
+        </w:rPr>
+      </w:pPr>
+    </w:p>
+    <w:p>
+      <w:pPr>
+        <w:tabs>
+          <w:tab w:val="left" w:pos="1848"/>
+        </w:tabs>
+        <w:rPr>
+          <w:lang w:val="en-US"/>
+        </w:rPr>
+      </w:pPr>
+    </w:p>
+    <w:p>
+      <w:pPr>
+        <w:tabs>
+          <w:tab w:val="left" w:pos="1848"/>
+        </w:tabs>
+        <w:rPr>
+          <w:lang w:val="en-US"/>
+        </w:rPr>
+      </w:pPr>
+    </w:p>
+    <w:p>
+      <w:pPr>
+        <w:tabs>
+          <w:tab w:val="left" w:pos="1848"/>
+        </w:tabs>
+        <w:rPr>
+          <w:lang w:val="en-US"/>
+        </w:rPr>
+      </w:pPr>
+    </w:p>
+    <w:p>
+      <w:pPr>
+        <w:tabs>
+          <w:tab w:val="left" w:pos="1848"/>
+        </w:tabs>
+        <w:rPr>
+          <w:lang w:val="en-US"/>
+        </w:rPr>
+      </w:pPr>
+    </w:p>
+    <w:p>
+      <w:pPr>
+        <w:tabs>
+          <w:tab w:val="left" w:pos="1848"/>
+        </w:tabs>
+        <w:rPr>
+          <w:lang w:val="en-US"/>
+        </w:rPr>
+      </w:pPr>
+    </w:p>
+    <w:p>
+      <w:pPr>
+        <w:tabs>
+          <w:tab w:val="left" w:pos="1848"/>
+        </w:tabs>
+        <w:rPr>
+          <w:lang w:val="en-US"/>
+        </w:rPr>
+      </w:pPr>
+    </w:p>
+    <w:p>
+      <w:pPr>
+        <w:tabs>
+          <w:tab w:val="left" w:pos="1848"/>
+        </w:tabs>
+        <w:rPr>
+          <w:lang w:val="en-US"/>
+        </w:rPr>
+      </w:pPr>
+      <w:r>
+        <w:rPr>
+          <w:lang w:val="en-US"/>
+        </w:rPr>
+        <w:t xml:space="preserve">Step </w:t>
+      </w:r>
+      <w:r>
+        <w:rPr>
+          <w:lang w:val="en-US"/>
+        </w:rPr>
+        <w:t>3</w:t>
+      </w:r>
+      <w:r>
+        <w:rPr>
+          <w:lang w:val="en-US"/>
+        </w:rPr>
+        <w:t xml:space="preserve"> – </w:t>
+      </w:r>
+      <w:r>
+        <w:rPr>
+          <w:lang w:val="en-US"/>
+        </w:rPr>
+        <w:t xml:space="preserve">Click and dashboard </w:t>
+      </w:r>
+      <w:r>
+        <w:rPr>
+          <w:lang w:val="en-US"/>
+        </w:rPr>
+        <w:t xml:space="preserve">  </w:t>
+      </w:r>
+    </w:p>
+    <w:p>
+      <w:pPr>
+        <w:tabs>
+          <w:tab w:val="left" w:pos="1848"/>
+        </w:tabs>
+        <w:rPr>
+          <w:lang w:val="en-US"/>
+        </w:rPr>
+      </w:pPr>
+    </w:p>
+    <w:p>
+      <w:pPr>
+        <w:tabs>
+          <w:tab w:val="left" w:pos="1848"/>
+        </w:tabs>
+        <w:rPr>
+          <w:lang w:val="en-US"/>
+        </w:rPr>
+      </w:pPr>
+      <w:r>
+        <w:rPr>
+          <w:noProof/>
+        </w:rPr>
+        <w:drawing>
+          <wp:inline distT="0" distB="0" distL="0" distR="0" wp14:anchorId="23FC85FE" wp14:editId="77823909">
+            <wp:extent cx="5400040" cy="1508125"/>
+            <wp:effectExtent l="0" t="0" r="0" b="0"/>
+            <wp:docPr id="12" name="Picture 12" descr="Graphical user interface, application&#10;&#10;Description automatically generated"/>
+            <wp:cNvGraphicFramePr>
+              <a:graphicFrameLocks xmlns:a="http://schemas.openxmlformats.org/drawingml/2006/main" noChangeAspect="1"/>
+            </wp:cNvGraphicFramePr>
+            <a:graphic xmlns:a="http://schemas.openxmlformats.org/drawingml/2006/main">
+              <a:graphicData uri="http://schemas.openxmlformats.org/drawingml/2006/picture">
+                <pic:pic xmlns:pic="http://schemas.openxmlformats.org/drawingml/2006/picture">
+                  <pic:nvPicPr>
+                    <pic:cNvPr id="12" name="Picture 12" descr="Graphical user interface, application&#10;&#10;Description automatically generated"/>
+                    <pic:cNvPicPr/>
+                  </pic:nvPicPr>
+                  <pic:blipFill>
+                    <a:blip r:embed="rId31"/>
+                    <a:stretch>
+                      <a:fillRect/>
+                    </a:stretch>
+                  </pic:blipFill>
+                  <pic:spPr>
+                    <a:xfrm>
+                      <a:off x="0" y="0"/>
+                      <a:ext cx="5400040" cy="1508125"/>
+                    </a:xfrm>
+                    <a:prstGeom prst="rect">
+                      <a:avLst/>
+                    </a:prstGeom>
+                  </pic:spPr>
+                </pic:pic>
+              </a:graphicData>
+            </a:graphic>
+          </wp:inline>
+        </w:drawing>
+      </w:r>
+    </w:p>
+    <w:p>
+      <w:pPr>
+        <w:tabs>
+          <w:tab w:val="left" w:pos="1848"/>
+        </w:tabs>
+        <w:rPr>
+          <w:lang w:val="en-US"/>
+        </w:rPr>
+      </w:pPr>
+    </w:p>
+    <w:p>
+      <w:pPr>
+        <w:tabs>
+          <w:tab w:val="left" w:pos="1848"/>
+        </w:tabs>
+        <w:rPr>
+          <w:lang w:val="en-US"/>
+        </w:rPr>
+      </w:pPr>
+      <w:r>
+        <w:rPr>
+          <w:lang w:val="en-US"/>
+        </w:rPr>
+        <w:t xml:space="preserve">Select which dashboard want </w:t>
+      </w:r>
+      <w:r>
+        <w:rPr>
+          <w:lang w:val="en-US"/>
+        </w:rPr>
+        <w:t>to see</w:t>
+      </w:r>
+      <w:r>
+        <w:rPr>
+          <w:lang w:val="en-US"/>
+        </w:rPr>
+        <w:t xml:space="preserve"> </w:t>
+      </w:r>
+    </w:p>
+    <w:p>
+      <w:pPr>
+        <w:tabs>
+          <w:tab w:val="left" w:pos="1848"/>
+        </w:tabs>
+        <w:rPr>
+          <w:lang w:val="en-US"/>
+        </w:rPr>
+      </w:pPr>
+      <w:r>
+        <w:rPr>
+          <w:noProof/>
+        </w:rPr>
+        <w:drawing>
+          <wp:inline distT="0" distB="0" distL="0" distR="0" wp14:anchorId="3DFCF070" wp14:editId="7133CDEB">
+            <wp:extent cx="5400040" cy="2021205"/>
+            <wp:effectExtent l="0" t="0" r="0" b="0"/>
+            <wp:docPr id="14" name="Picture 14" descr="A screenshot of a computer screen&#10;&#10;Description automatically generated with medium confidence"/>
+            <wp:cNvGraphicFramePr>
+              <a:graphicFrameLocks xmlns:a="http://schemas.openxmlformats.org/drawingml/2006/main" noChangeAspect="1"/>
+            </wp:cNvGraphicFramePr>
+            <a:graphic xmlns:a="http://schemas.openxmlformats.org/drawingml/2006/main">
+              <a:graphicData uri="http://schemas.openxmlformats.org/drawingml/2006/picture">
+                <pic:pic xmlns:pic="http://schemas.openxmlformats.org/drawingml/2006/picture">
+                  <pic:nvPicPr>
+                    <pic:cNvPr id="14" name="Picture 14" descr="A screenshot of a computer screen&#10;&#10;Description automatically generated with medium confidence"/>
+                    <pic:cNvPicPr/>
+                  </pic:nvPicPr>
+                  <pic:blipFill>
+                    <a:blip r:embed="rId32"/>
+                    <a:stretch>
+                      <a:fillRect/>
+                    </a:stretch>
+                  </pic:blipFill>
+                  <pic:spPr>
+                    <a:xfrm>
+                      <a:off x="0" y="0"/>
+                      <a:ext cx="5400040" cy="2021205"/>
+                    </a:xfrm>
+                    <a:prstGeom prst="rect">
+                      <a:avLst/>
+                    </a:prstGeom>
+                  </pic:spPr>
+                </pic:pic>
+              </a:graphicData>
+            </a:graphic>
+          </wp:inline>
+        </w:drawing>
+      </w:r>
+    </w:p>
+    <w:p>
+      <w:pPr>
+        <w:tabs>
+          <w:tab w:val="left" w:pos="1848"/>
+        </w:tabs>
+        <w:rPr>
+          <w:lang w:val="en-US"/>
+        </w:rPr>
+      </w:pPr>
+      <w:r>
+        <w:rPr>
+          <w:lang w:val="en-US"/>
+        </w:rPr>
+        <w:t xml:space="preserve">FINISH </w:t>
+      </w:r>
+    </w:p>
+    <w:p>
+      <w:pPr>
         <w:pStyle w:val="Title"/>
         <w:pageBreakBefore/>
         <w:rPr>
@@ -5289,8 +6041,8 @@
       </w:pPr>
     </w:p>
     <w:sectPr>
-      <w:headerReference w:type="default" r:id="rId29"/>
-      <w:footerReference w:type="default" r:id="rId30"/>
+      <w:headerReference w:type="default" r:id="rId33"/>
+      <w:footerReference w:type="default" r:id="rId34"/>
       <w:pgSz w:w="11906" w:h="16838"/>
       <w:pgMar w:top="1417" w:right="1701" w:bottom="1417" w:left="1701" w:header="708" w:footer="708" w:gutter="0"/>
       <w:cols w:space="708"/>
@@ -6290,7 +7042,7 @@
   <w:style w:type="paragraph" w:default="1" w:styleId="Normal">
     <w:name w:val="Normal"/>
     <w:qFormat/>
-    <w:rsid w:val="001F1227"/>
+    <w:rsid w:val="008C6BAC"/>
     <w:rPr>
       <w:rFonts w:ascii="Spranq eco sans" w:eastAsia="Noto Sans CJK SC Regular" w:hAnsi="Spranq eco sans" w:cs="Lohit Devanagari"/>
       <w:kern w:val="3"/>
@@ -6770,6 +7522,70 @@
       <w:szCs w:val="21"/>
     </w:rPr>
   </w:style>
+  <w:style w:type="paragraph" w:styleId="HTMLPreformatted">
+    <w:name w:val="HTML Preformatted"/>
+    <w:basedOn w:val="Normal"/>
+    <w:link w:val="HTMLPreformattedChar"/>
+    <w:uiPriority w:val="99"/>
+    <w:semiHidden/>
+    <w:unhideWhenUsed/>
+    <w:rsid w:val="0078240A"/>
+    <w:pPr>
+      <w:tabs>
+        <w:tab w:val="left" w:pos="916"/>
+        <w:tab w:val="left" w:pos="1832"/>
+        <w:tab w:val="left" w:pos="2748"/>
+        <w:tab w:val="left" w:pos="3664"/>
+        <w:tab w:val="left" w:pos="4580"/>
+        <w:tab w:val="left" w:pos="5496"/>
+        <w:tab w:val="left" w:pos="6412"/>
+        <w:tab w:val="left" w:pos="7328"/>
+        <w:tab w:val="left" w:pos="8244"/>
+        <w:tab w:val="left" w:pos="9160"/>
+        <w:tab w:val="left" w:pos="10076"/>
+        <w:tab w:val="left" w:pos="10992"/>
+        <w:tab w:val="left" w:pos="11908"/>
+        <w:tab w:val="left" w:pos="12824"/>
+        <w:tab w:val="left" w:pos="13740"/>
+        <w:tab w:val="left" w:pos="14656"/>
+      </w:tabs>
+      <w:spacing w:line="240" w:lineRule="auto"/>
+    </w:pPr>
+    <w:rPr>
+      <w:rFonts w:ascii="Courier New" w:eastAsia="Times New Roman" w:hAnsi="Courier New" w:cs="Courier New"/>
+      <w:kern w:val="0"/>
+      <w:sz w:val="20"/>
+      <w:szCs w:val="20"/>
+      <w:lang w:eastAsia="pt-BR" w:bidi="ar-SA"/>
+    </w:rPr>
+  </w:style>
+  <w:style w:type="character" w:customStyle="1" w:styleId="HTMLPreformattedChar">
+    <w:name w:val="HTML Preformatted Char"/>
+    <w:basedOn w:val="DefaultParagraphFont"/>
+    <w:link w:val="HTMLPreformatted"/>
+    <w:uiPriority w:val="99"/>
+    <w:semiHidden/>
+    <w:rsid w:val="0078240A"/>
+    <w:rPr>
+      <w:rFonts w:ascii="Courier New" w:eastAsia="Times New Roman" w:hAnsi="Courier New" w:cs="Courier New"/>
+      <w:sz w:val="20"/>
+      <w:szCs w:val="20"/>
+      <w:lang w:eastAsia="pt-BR"/>
+    </w:rPr>
+  </w:style>
+  <w:style w:type="character" w:styleId="HTMLCode">
+    <w:name w:val="HTML Code"/>
+    <w:basedOn w:val="DefaultParagraphFont"/>
+    <w:uiPriority w:val="99"/>
+    <w:semiHidden/>
+    <w:unhideWhenUsed/>
+    <w:rsid w:val="0078240A"/>
+    <w:rPr>
+      <w:rFonts w:ascii="Courier New" w:eastAsia="Times New Roman" w:hAnsi="Courier New" w:cs="Courier New"/>
+      <w:sz w:val="20"/>
+      <w:szCs w:val="20"/>
+    </w:rPr>
+  </w:style>
 </w:styles>
 </file>
 

</xml_diff>